<commit_message>
updated READMEs, tinkering with 1.6 code, deleted unnecessary screenshot
</commit_message>
<xml_diff>
--- a/README.docx
+++ b/README.docx
@@ -7,6 +7,7 @@
         <w:spacing w:line="276" w:lineRule="auto"/>
         <w:jc w:val="center"/>
         <w:rPr>
+          <w:rFonts w:eastAsia="Arial Unicode MS"/>
           <w:b/>
           <w:sz w:val="26"/>
           <w:szCs w:val="26"/>
@@ -15,6 +16,7 @@
       </w:pPr>
       <w:r>
         <w:rPr>
+          <w:rFonts w:eastAsia="Arial Unicode MS"/>
           <w:b/>
           <w:sz w:val="26"/>
           <w:szCs w:val="26"/>
@@ -28,12 +30,14 @@
         <w:spacing w:line="276" w:lineRule="auto"/>
         <w:jc w:val="center"/>
         <w:rPr>
-          <w:sz w:val="26"/>
-          <w:szCs w:val="26"/>
-        </w:rPr>
-      </w:pPr>
-      <w:r>
-        <w:rPr>
+          <w:rFonts w:eastAsia="Arial Unicode MS"/>
+          <w:sz w:val="26"/>
+          <w:szCs w:val="26"/>
+        </w:rPr>
+      </w:pPr>
+      <w:r>
+        <w:rPr>
+          <w:rFonts w:eastAsia="Arial Unicode MS"/>
           <w:sz w:val="26"/>
           <w:szCs w:val="26"/>
         </w:rPr>
@@ -44,6 +48,7 @@
       <w:pPr>
         <w:spacing w:line="276" w:lineRule="auto"/>
         <w:rPr>
+          <w:rFonts w:eastAsia="Arial Unicode MS"/>
           <w:b/>
           <w:sz w:val="26"/>
           <w:szCs w:val="26"/>
@@ -51,6 +56,7 @@
       </w:pPr>
       <w:r>
         <w:rPr>
+          <w:rFonts w:eastAsia="Arial Unicode MS"/>
           <w:b/>
           <w:sz w:val="26"/>
           <w:szCs w:val="26"/>
@@ -67,12 +73,14 @@
         </w:numPr>
         <w:spacing w:line="276" w:lineRule="auto"/>
         <w:rPr>
-          <w:sz w:val="26"/>
-          <w:szCs w:val="26"/>
-        </w:rPr>
-      </w:pPr>
-      <w:r>
-        <w:rPr>
+          <w:rFonts w:eastAsia="Arial Unicode MS"/>
+          <w:sz w:val="26"/>
+          <w:szCs w:val="26"/>
+        </w:rPr>
+      </w:pPr>
+      <w:r>
+        <w:rPr>
+          <w:rFonts w:eastAsia="Arial Unicode MS"/>
           <w:sz w:val="26"/>
           <w:szCs w:val="26"/>
         </w:rPr>
@@ -80,6 +88,7 @@
       </w:r>
       <w:r>
         <w:rPr>
+          <w:rFonts w:eastAsia="Arial Unicode MS"/>
           <w:sz w:val="26"/>
           <w:szCs w:val="26"/>
         </w:rPr>
@@ -87,6 +96,7 @@
       </w:r>
       <w:r>
         <w:rPr>
+          <w:rFonts w:eastAsia="Arial Unicode MS"/>
           <w:sz w:val="26"/>
           <w:szCs w:val="26"/>
         </w:rPr>
@@ -94,6 +104,7 @@
       </w:r>
       <w:r>
         <w:rPr>
+          <w:rFonts w:eastAsia="Arial Unicode MS"/>
           <w:i/>
           <w:sz w:val="26"/>
           <w:szCs w:val="26"/>
@@ -102,6 +113,7 @@
       </w:r>
       <w:r>
         <w:rPr>
+          <w:rFonts w:eastAsia="Arial Unicode MS"/>
           <w:sz w:val="26"/>
           <w:szCs w:val="26"/>
         </w:rPr>
@@ -117,12 +129,14 @@
         </w:numPr>
         <w:spacing w:line="276" w:lineRule="auto"/>
         <w:rPr>
-          <w:sz w:val="26"/>
-          <w:szCs w:val="26"/>
-        </w:rPr>
-      </w:pPr>
-      <w:r>
-        <w:rPr>
+          <w:rFonts w:eastAsia="Arial Unicode MS"/>
+          <w:sz w:val="26"/>
+          <w:szCs w:val="26"/>
+        </w:rPr>
+      </w:pPr>
+      <w:r>
+        <w:rPr>
+          <w:rFonts w:eastAsia="Arial Unicode MS"/>
           <w:sz w:val="26"/>
           <w:szCs w:val="26"/>
         </w:rPr>
@@ -130,6 +144,7 @@
       </w:r>
       <w:r>
         <w:rPr>
+          <w:rFonts w:eastAsia="Arial Unicode MS"/>
           <w:sz w:val="26"/>
           <w:szCs w:val="26"/>
         </w:rPr>
@@ -137,6 +152,7 @@
       </w:r>
       <w:r>
         <w:rPr>
+          <w:rFonts w:eastAsia="Arial Unicode MS"/>
           <w:sz w:val="26"/>
           <w:szCs w:val="26"/>
         </w:rPr>
@@ -152,12 +168,14 @@
         </w:numPr>
         <w:spacing w:line="276" w:lineRule="auto"/>
         <w:rPr>
-          <w:sz w:val="26"/>
-          <w:szCs w:val="26"/>
-        </w:rPr>
-      </w:pPr>
-      <w:r>
-        <w:rPr>
+          <w:rFonts w:eastAsia="Arial Unicode MS"/>
+          <w:sz w:val="26"/>
+          <w:szCs w:val="26"/>
+        </w:rPr>
+      </w:pPr>
+      <w:r>
+        <w:rPr>
+          <w:rFonts w:eastAsia="Arial Unicode MS"/>
           <w:sz w:val="26"/>
           <w:szCs w:val="26"/>
         </w:rPr>
@@ -165,6 +183,7 @@
       </w:r>
       <w:r>
         <w:rPr>
+          <w:rFonts w:eastAsia="Arial Unicode MS"/>
           <w:sz w:val="26"/>
           <w:szCs w:val="26"/>
         </w:rPr>
@@ -172,6 +191,7 @@
       </w:r>
       <w:r>
         <w:rPr>
+          <w:rFonts w:eastAsia="Arial Unicode MS"/>
           <w:sz w:val="26"/>
           <w:szCs w:val="26"/>
         </w:rPr>
@@ -179,6 +199,7 @@
       </w:r>
       <w:r>
         <w:rPr>
+          <w:rFonts w:eastAsia="Arial Unicode MS"/>
           <w:sz w:val="26"/>
           <w:szCs w:val="26"/>
         </w:rPr>
@@ -186,6 +207,7 @@
       </w:r>
       <w:r>
         <w:rPr>
+          <w:rFonts w:eastAsia="Arial Unicode MS"/>
           <w:sz w:val="26"/>
           <w:szCs w:val="26"/>
         </w:rPr>
@@ -193,6 +215,7 @@
       </w:r>
       <w:r>
         <w:rPr>
+          <w:rFonts w:eastAsia="Arial Unicode MS"/>
           <w:i/>
           <w:sz w:val="26"/>
           <w:szCs w:val="26"/>
@@ -201,6 +224,7 @@
       </w:r>
       <w:r>
         <w:rPr>
+          <w:rFonts w:eastAsia="Arial Unicode MS"/>
           <w:sz w:val="26"/>
           <w:szCs w:val="26"/>
         </w:rPr>
@@ -216,12 +240,14 @@
         </w:numPr>
         <w:spacing w:line="276" w:lineRule="auto"/>
         <w:rPr>
-          <w:sz w:val="26"/>
-          <w:szCs w:val="26"/>
-        </w:rPr>
-      </w:pPr>
-      <w:r>
-        <w:rPr>
+          <w:rFonts w:eastAsia="Arial Unicode MS"/>
+          <w:sz w:val="26"/>
+          <w:szCs w:val="26"/>
+        </w:rPr>
+      </w:pPr>
+      <w:r>
+        <w:rPr>
+          <w:rFonts w:eastAsia="Arial Unicode MS"/>
           <w:sz w:val="26"/>
           <w:szCs w:val="26"/>
         </w:rPr>
@@ -229,6 +255,7 @@
       </w:r>
       <w:r>
         <w:rPr>
+          <w:rFonts w:eastAsia="Arial Unicode MS"/>
           <w:sz w:val="26"/>
           <w:szCs w:val="26"/>
         </w:rPr>
@@ -236,6 +263,7 @@
       </w:r>
       <w:r>
         <w:rPr>
+          <w:rFonts w:eastAsia="Arial Unicode MS"/>
           <w:sz w:val="26"/>
           <w:szCs w:val="26"/>
         </w:rPr>
@@ -243,6 +271,7 @@
       </w:r>
       <w:r>
         <w:rPr>
+          <w:rFonts w:eastAsia="Arial Unicode MS"/>
           <w:sz w:val="26"/>
           <w:szCs w:val="26"/>
         </w:rPr>
@@ -250,6 +279,7 @@
       </w:r>
       <w:r>
         <w:rPr>
+          <w:rFonts w:eastAsia="Arial Unicode MS"/>
           <w:sz w:val="26"/>
           <w:szCs w:val="26"/>
         </w:rPr>
@@ -257,6 +287,7 @@
       </w:r>
       <w:r>
         <w:rPr>
+          <w:rFonts w:eastAsia="Arial Unicode MS"/>
           <w:sz w:val="26"/>
           <w:szCs w:val="26"/>
         </w:rPr>
@@ -264,6 +295,7 @@
       </w:r>
       <w:r>
         <w:rPr>
+          <w:rFonts w:eastAsia="Arial Unicode MS"/>
           <w:sz w:val="26"/>
           <w:szCs w:val="26"/>
         </w:rPr>
@@ -271,6 +303,7 @@
       </w:r>
       <w:r>
         <w:rPr>
+          <w:rFonts w:eastAsia="Arial Unicode MS"/>
           <w:sz w:val="26"/>
           <w:szCs w:val="26"/>
         </w:rPr>
@@ -278,6 +311,7 @@
       </w:r>
       <w:r>
         <w:rPr>
+          <w:rFonts w:eastAsia="Arial Unicode MS"/>
           <w:sz w:val="26"/>
           <w:szCs w:val="26"/>
         </w:rPr>
@@ -285,6 +319,7 @@
       </w:r>
       <w:r>
         <w:rPr>
+          <w:rFonts w:eastAsia="Arial Unicode MS"/>
           <w:sz w:val="26"/>
           <w:szCs w:val="26"/>
         </w:rPr>
@@ -292,6 +327,7 @@
       </w:r>
       <w:r>
         <w:rPr>
+          <w:rFonts w:eastAsia="Arial Unicode MS"/>
           <w:i/>
           <w:sz w:val="26"/>
           <w:szCs w:val="26"/>
@@ -300,6 +336,7 @@
       </w:r>
       <w:r>
         <w:rPr>
+          <w:rFonts w:eastAsia="Arial Unicode MS"/>
           <w:sz w:val="26"/>
           <w:szCs w:val="26"/>
         </w:rPr>
@@ -307,6 +344,7 @@
       </w:r>
       <w:r>
         <w:rPr>
+          <w:rFonts w:eastAsia="Arial Unicode MS"/>
           <w:sz w:val="26"/>
           <w:szCs w:val="26"/>
         </w:rPr>
@@ -317,6 +355,7 @@
       <w:pPr>
         <w:spacing w:line="276" w:lineRule="auto"/>
         <w:rPr>
+          <w:rFonts w:eastAsia="Arial Unicode MS"/>
           <w:b/>
           <w:sz w:val="26"/>
           <w:szCs w:val="26"/>
@@ -324,6 +363,7 @@
       </w:pPr>
       <w:r>
         <w:rPr>
+          <w:rFonts w:eastAsia="Arial Unicode MS"/>
           <w:b/>
           <w:sz w:val="26"/>
           <w:szCs w:val="26"/>
@@ -335,12 +375,14 @@
       <w:pPr>
         <w:spacing w:line="276" w:lineRule="auto"/>
         <w:rPr>
-          <w:sz w:val="26"/>
-          <w:szCs w:val="26"/>
-        </w:rPr>
-      </w:pPr>
-      <w:r>
-        <w:rPr>
+          <w:rFonts w:eastAsia="Arial Unicode MS"/>
+          <w:sz w:val="26"/>
+          <w:szCs w:val="26"/>
+        </w:rPr>
+      </w:pPr>
+      <w:r>
+        <w:rPr>
+          <w:rFonts w:eastAsia="Arial Unicode MS"/>
           <w:noProof/>
           <w:sz w:val="26"/>
           <w:szCs w:val="26"/>
@@ -400,6 +442,7 @@
       <w:pPr>
         <w:spacing w:line="276" w:lineRule="auto"/>
         <w:rPr>
+          <w:rFonts w:eastAsia="Arial Unicode MS"/>
           <w:b/>
           <w:sz w:val="26"/>
           <w:szCs w:val="26"/>
@@ -407,6 +450,7 @@
       </w:pPr>
       <w:r>
         <w:rPr>
+          <w:rFonts w:eastAsia="Arial Unicode MS"/>
           <w:b/>
           <w:sz w:val="26"/>
           <w:szCs w:val="26"/>
@@ -418,12 +462,14 @@
       <w:pPr>
         <w:spacing w:line="276" w:lineRule="auto"/>
         <w:rPr>
-          <w:sz w:val="26"/>
-          <w:szCs w:val="26"/>
-        </w:rPr>
-      </w:pPr>
-      <w:r>
-        <w:rPr>
+          <w:rFonts w:eastAsia="Arial Unicode MS"/>
+          <w:sz w:val="26"/>
+          <w:szCs w:val="26"/>
+        </w:rPr>
+      </w:pPr>
+      <w:r>
+        <w:rPr>
+          <w:rFonts w:eastAsia="Arial Unicode MS"/>
           <w:noProof/>
           <w:sz w:val="26"/>
           <w:szCs w:val="26"/>
@@ -483,48 +529,54 @@
       <w:pPr>
         <w:spacing w:line="276" w:lineRule="auto"/>
         <w:rPr>
-          <w:sz w:val="26"/>
-          <w:szCs w:val="26"/>
-        </w:rPr>
-      </w:pPr>
-    </w:p>
-    <w:p>
-      <w:pPr>
-        <w:spacing w:line="276" w:lineRule="auto"/>
-        <w:rPr>
-          <w:sz w:val="26"/>
-          <w:szCs w:val="26"/>
-        </w:rPr>
-      </w:pPr>
-    </w:p>
-    <w:p>
-      <w:pPr>
-        <w:spacing w:line="276" w:lineRule="auto"/>
-        <w:rPr>
-          <w:sz w:val="26"/>
-          <w:szCs w:val="26"/>
-        </w:rPr>
-      </w:pPr>
-    </w:p>
-    <w:p>
-      <w:pPr>
-        <w:spacing w:line="276" w:lineRule="auto"/>
-        <w:rPr>
-          <w:sz w:val="26"/>
-          <w:szCs w:val="26"/>
-        </w:rPr>
-      </w:pPr>
-    </w:p>
-    <w:p>
-      <w:pPr>
-        <w:spacing w:line="276" w:lineRule="auto"/>
-        <w:rPr>
-          <w:sz w:val="26"/>
-          <w:szCs w:val="26"/>
-        </w:rPr>
-      </w:pPr>
-      <w:r>
-        <w:rPr>
+          <w:rFonts w:eastAsia="Arial Unicode MS"/>
+          <w:sz w:val="26"/>
+          <w:szCs w:val="26"/>
+        </w:rPr>
+      </w:pPr>
+    </w:p>
+    <w:p>
+      <w:pPr>
+        <w:spacing w:line="276" w:lineRule="auto"/>
+        <w:rPr>
+          <w:rFonts w:eastAsia="Arial Unicode MS"/>
+          <w:sz w:val="26"/>
+          <w:szCs w:val="26"/>
+        </w:rPr>
+      </w:pPr>
+    </w:p>
+    <w:p>
+      <w:pPr>
+        <w:spacing w:line="276" w:lineRule="auto"/>
+        <w:rPr>
+          <w:rFonts w:eastAsia="Arial Unicode MS"/>
+          <w:sz w:val="26"/>
+          <w:szCs w:val="26"/>
+        </w:rPr>
+      </w:pPr>
+    </w:p>
+    <w:p>
+      <w:pPr>
+        <w:spacing w:line="276" w:lineRule="auto"/>
+        <w:rPr>
+          <w:rFonts w:eastAsia="Arial Unicode MS"/>
+          <w:sz w:val="26"/>
+          <w:szCs w:val="26"/>
+        </w:rPr>
+      </w:pPr>
+    </w:p>
+    <w:p>
+      <w:pPr>
+        <w:spacing w:line="276" w:lineRule="auto"/>
+        <w:rPr>
+          <w:rFonts w:eastAsia="Arial Unicode MS"/>
+          <w:sz w:val="26"/>
+          <w:szCs w:val="26"/>
+        </w:rPr>
+      </w:pPr>
+      <w:r>
+        <w:rPr>
+          <w:rFonts w:eastAsia="Arial Unicode MS"/>
           <w:b/>
           <w:sz w:val="26"/>
           <w:szCs w:val="26"/>
@@ -542,12 +594,14 @@
         </w:numPr>
         <w:spacing w:line="276" w:lineRule="auto"/>
         <w:rPr>
-          <w:sz w:val="26"/>
-          <w:szCs w:val="26"/>
-        </w:rPr>
-      </w:pPr>
-      <w:r>
-        <w:rPr>
+          <w:rFonts w:eastAsia="Arial Unicode MS"/>
+          <w:sz w:val="26"/>
+          <w:szCs w:val="26"/>
+        </w:rPr>
+      </w:pPr>
+      <w:r>
+        <w:rPr>
+          <w:rFonts w:eastAsia="Arial Unicode MS"/>
           <w:sz w:val="26"/>
           <w:szCs w:val="26"/>
         </w:rPr>
@@ -555,6 +609,7 @@
       </w:r>
       <w:r>
         <w:rPr>
+          <w:rFonts w:eastAsia="Arial Unicode MS"/>
           <w:i/>
           <w:sz w:val="26"/>
           <w:szCs w:val="26"/>
@@ -571,12 +626,14 @@
         </w:numPr>
         <w:spacing w:line="276" w:lineRule="auto"/>
         <w:rPr>
-          <w:sz w:val="26"/>
-          <w:szCs w:val="26"/>
-        </w:rPr>
-      </w:pPr>
-      <w:r>
-        <w:rPr>
+          <w:rFonts w:eastAsia="Arial Unicode MS"/>
+          <w:sz w:val="26"/>
+          <w:szCs w:val="26"/>
+        </w:rPr>
+      </w:pPr>
+      <w:r>
+        <w:rPr>
+          <w:rFonts w:eastAsia="Arial Unicode MS"/>
           <w:sz w:val="26"/>
           <w:szCs w:val="26"/>
         </w:rPr>
@@ -584,6 +641,7 @@
       </w:r>
       <w:r>
         <w:rPr>
+          <w:rFonts w:eastAsia="Arial Unicode MS"/>
           <w:sz w:val="26"/>
           <w:szCs w:val="26"/>
         </w:rPr>
@@ -591,6 +649,7 @@
       </w:r>
       <w:r>
         <w:rPr>
+          <w:rFonts w:eastAsia="Arial Unicode MS"/>
           <w:i/>
           <w:sz w:val="26"/>
           <w:szCs w:val="26"/>
@@ -599,6 +658,7 @@
       </w:r>
       <w:r>
         <w:rPr>
+          <w:rFonts w:eastAsia="Arial Unicode MS"/>
           <w:sz w:val="26"/>
           <w:szCs w:val="26"/>
         </w:rPr>
@@ -614,12 +674,14 @@
         </w:numPr>
         <w:spacing w:line="276" w:lineRule="auto"/>
         <w:rPr>
-          <w:sz w:val="26"/>
-          <w:szCs w:val="26"/>
-        </w:rPr>
-      </w:pPr>
-      <w:r>
-        <w:rPr>
+          <w:rFonts w:eastAsia="Arial Unicode MS"/>
+          <w:sz w:val="26"/>
+          <w:szCs w:val="26"/>
+        </w:rPr>
+      </w:pPr>
+      <w:r>
+        <w:rPr>
+          <w:rFonts w:eastAsia="Arial Unicode MS"/>
           <w:sz w:val="26"/>
           <w:szCs w:val="26"/>
         </w:rPr>
@@ -635,12 +697,14 @@
         </w:numPr>
         <w:spacing w:line="276" w:lineRule="auto"/>
         <w:rPr>
-          <w:sz w:val="26"/>
-          <w:szCs w:val="26"/>
-        </w:rPr>
-      </w:pPr>
-      <w:r>
-        <w:rPr>
+          <w:rFonts w:eastAsia="Arial Unicode MS"/>
+          <w:sz w:val="26"/>
+          <w:szCs w:val="26"/>
+        </w:rPr>
+      </w:pPr>
+      <w:r>
+        <w:rPr>
+          <w:rFonts w:eastAsia="Arial Unicode MS"/>
           <w:sz w:val="26"/>
           <w:szCs w:val="26"/>
         </w:rPr>
@@ -656,12 +720,14 @@
         </w:numPr>
         <w:spacing w:line="276" w:lineRule="auto"/>
         <w:rPr>
-          <w:sz w:val="26"/>
-          <w:szCs w:val="26"/>
-        </w:rPr>
-      </w:pPr>
-      <w:r>
-        <w:rPr>
+          <w:rFonts w:eastAsia="Arial Unicode MS"/>
+          <w:sz w:val="26"/>
+          <w:szCs w:val="26"/>
+        </w:rPr>
+      </w:pPr>
+      <w:r>
+        <w:rPr>
+          <w:rFonts w:eastAsia="Arial Unicode MS"/>
           <w:sz w:val="26"/>
           <w:szCs w:val="26"/>
         </w:rPr>
@@ -673,12 +739,14 @@
         <w:pStyle w:val="ListParagraph"/>
         <w:spacing w:line="276" w:lineRule="auto"/>
         <w:rPr>
-          <w:sz w:val="26"/>
-          <w:szCs w:val="26"/>
-        </w:rPr>
-      </w:pPr>
-      <w:r>
-        <w:rPr>
+          <w:rFonts w:eastAsia="Arial Unicode MS"/>
+          <w:sz w:val="26"/>
+          <w:szCs w:val="26"/>
+        </w:rPr>
+      </w:pPr>
+      <w:r>
+        <w:rPr>
+          <w:rFonts w:eastAsia="Arial Unicode MS"/>
           <w:sz w:val="26"/>
           <w:szCs w:val="26"/>
         </w:rPr>
@@ -694,12 +762,14 @@
         </w:numPr>
         <w:spacing w:line="276" w:lineRule="auto"/>
         <w:rPr>
-          <w:sz w:val="26"/>
-          <w:szCs w:val="26"/>
-        </w:rPr>
-      </w:pPr>
-      <w:r>
-        <w:rPr>
+          <w:rFonts w:eastAsia="Arial Unicode MS"/>
+          <w:sz w:val="26"/>
+          <w:szCs w:val="26"/>
+        </w:rPr>
+      </w:pPr>
+      <w:r>
+        <w:rPr>
+          <w:rFonts w:eastAsia="Arial Unicode MS"/>
           <w:sz w:val="26"/>
           <w:szCs w:val="26"/>
         </w:rPr>
@@ -715,12 +785,14 @@
         </w:numPr>
         <w:spacing w:line="276" w:lineRule="auto"/>
         <w:rPr>
-          <w:sz w:val="26"/>
-          <w:szCs w:val="26"/>
-        </w:rPr>
-      </w:pPr>
-      <w:r>
-        <w:rPr>
+          <w:rFonts w:eastAsia="Arial Unicode MS"/>
+          <w:sz w:val="26"/>
+          <w:szCs w:val="26"/>
+        </w:rPr>
+      </w:pPr>
+      <w:r>
+        <w:rPr>
+          <w:rFonts w:eastAsia="Arial Unicode MS"/>
           <w:sz w:val="26"/>
           <w:szCs w:val="26"/>
         </w:rPr>
@@ -728,15 +800,15 @@
       </w:r>
       <w:r>
         <w:rPr>
+          <w:rFonts w:eastAsia="Arial Unicode MS"/>
           <w:sz w:val="26"/>
           <w:szCs w:val="26"/>
         </w:rPr>
         <w:t>its diffuse lighting</w:t>
       </w:r>
-      <w:bookmarkStart w:id="0" w:name="_GoBack"/>
-      <w:bookmarkEnd w:id="0"/>
-      <w:r>
-        <w:rPr>
+      <w:r>
+        <w:rPr>
+          <w:rFonts w:eastAsia="Arial Unicode MS"/>
           <w:sz w:val="26"/>
           <w:szCs w:val="26"/>
         </w:rPr>
@@ -752,12 +824,14 @@
         </w:numPr>
         <w:spacing w:line="276" w:lineRule="auto"/>
         <w:rPr>
-          <w:sz w:val="26"/>
-          <w:szCs w:val="26"/>
-        </w:rPr>
-      </w:pPr>
-      <w:r>
-        <w:rPr>
+          <w:rFonts w:eastAsia="Arial Unicode MS"/>
+          <w:sz w:val="26"/>
+          <w:szCs w:val="26"/>
+        </w:rPr>
+      </w:pPr>
+      <w:r>
+        <w:rPr>
+          <w:rFonts w:eastAsia="Arial Unicode MS"/>
           <w:sz w:val="26"/>
           <w:szCs w:val="26"/>
         </w:rPr>
@@ -765,6 +839,7 @@
       </w:r>
       <w:r>
         <w:rPr>
+          <w:rFonts w:eastAsia="Arial Unicode MS"/>
           <w:i/>
           <w:sz w:val="26"/>
           <w:szCs w:val="26"/>
@@ -773,6 +848,7 @@
       </w:r>
       <w:r>
         <w:rPr>
+          <w:rFonts w:eastAsia="Arial Unicode MS"/>
           <w:sz w:val="26"/>
           <w:szCs w:val="26"/>
         </w:rPr>
@@ -780,6 +856,7 @@
       </w:r>
       <w:r>
         <w:rPr>
+          <w:rFonts w:eastAsia="Arial Unicode MS"/>
           <w:i/>
           <w:sz w:val="26"/>
           <w:szCs w:val="26"/>
@@ -788,6 +865,7 @@
       </w:r>
       <w:r>
         <w:rPr>
+          <w:rFonts w:eastAsia="Arial Unicode MS"/>
           <w:sz w:val="26"/>
           <w:szCs w:val="26"/>
         </w:rPr>
@@ -795,6 +873,7 @@
       </w:r>
       <w:r>
         <w:rPr>
+          <w:rFonts w:eastAsia="Arial Unicode MS"/>
           <w:i/>
           <w:sz w:val="26"/>
           <w:szCs w:val="26"/>
@@ -803,6 +882,7 @@
       </w:r>
       <w:r>
         <w:rPr>
+          <w:rFonts w:eastAsia="Arial Unicode MS"/>
           <w:sz w:val="26"/>
           <w:szCs w:val="26"/>
         </w:rPr>
@@ -810,6 +890,7 @@
       </w:r>
       <w:r>
         <w:rPr>
+          <w:rFonts w:eastAsia="Arial Unicode MS"/>
           <w:i/>
           <w:sz w:val="26"/>
           <w:szCs w:val="26"/>
@@ -818,6 +899,7 @@
       </w:r>
       <w:r>
         <w:rPr>
+          <w:rFonts w:eastAsia="Arial Unicode MS"/>
           <w:sz w:val="26"/>
           <w:szCs w:val="26"/>
         </w:rPr>
@@ -833,12 +915,14 @@
         </w:numPr>
         <w:spacing w:line="276" w:lineRule="auto"/>
         <w:rPr>
-          <w:sz w:val="26"/>
-          <w:szCs w:val="26"/>
-        </w:rPr>
-      </w:pPr>
-      <w:r>
-        <w:rPr>
+          <w:rFonts w:eastAsia="Arial Unicode MS"/>
+          <w:sz w:val="26"/>
+          <w:szCs w:val="26"/>
+        </w:rPr>
+      </w:pPr>
+      <w:r>
+        <w:rPr>
+          <w:rFonts w:eastAsia="Arial Unicode MS"/>
           <w:i/>
           <w:sz w:val="26"/>
           <w:szCs w:val="26"/>
@@ -855,12 +939,14 @@
         </w:numPr>
         <w:spacing w:line="276" w:lineRule="auto"/>
         <w:rPr>
-          <w:sz w:val="26"/>
-          <w:szCs w:val="26"/>
-        </w:rPr>
-      </w:pPr>
-      <w:r>
-        <w:rPr>
+          <w:rFonts w:eastAsia="Arial Unicode MS"/>
+          <w:sz w:val="26"/>
+          <w:szCs w:val="26"/>
+        </w:rPr>
+      </w:pPr>
+      <w:r>
+        <w:rPr>
+          <w:rFonts w:eastAsia="Arial Unicode MS"/>
           <w:sz w:val="26"/>
           <w:szCs w:val="26"/>
         </w:rPr>
@@ -868,6 +954,7 @@
       </w:r>
       <w:r>
         <w:rPr>
+          <w:rFonts w:eastAsia="Arial Unicode MS"/>
           <w:i/>
           <w:sz w:val="26"/>
           <w:szCs w:val="26"/>
@@ -876,6 +963,7 @@
       </w:r>
       <w:r>
         <w:rPr>
+          <w:rFonts w:eastAsia="Arial Unicode MS"/>
           <w:sz w:val="26"/>
           <w:szCs w:val="26"/>
         </w:rPr>
@@ -883,6 +971,7 @@
       </w:r>
       <w:r>
         <w:rPr>
+          <w:rFonts w:eastAsia="Arial Unicode MS"/>
           <w:i/>
           <w:sz w:val="26"/>
           <w:szCs w:val="26"/>
@@ -895,12 +984,14 @@
         <w:spacing w:line="276" w:lineRule="auto"/>
         <w:ind w:left="360"/>
         <w:rPr>
-          <w:sz w:val="26"/>
-          <w:szCs w:val="26"/>
-        </w:rPr>
-      </w:pPr>
-      <w:r>
-        <w:rPr>
+          <w:rFonts w:eastAsia="Arial Unicode MS"/>
+          <w:sz w:val="26"/>
+          <w:szCs w:val="26"/>
+        </w:rPr>
+      </w:pPr>
+      <w:r>
+        <w:rPr>
+          <w:rFonts w:eastAsia="Arial Unicode MS"/>
           <w:noProof/>
           <w:sz w:val="26"/>
           <w:szCs w:val="26"/>
@@ -960,6 +1051,7 @@
       <w:pPr>
         <w:spacing w:line="276" w:lineRule="auto"/>
         <w:rPr>
+          <w:rFonts w:eastAsia="Arial Unicode MS"/>
           <w:b/>
           <w:sz w:val="26"/>
           <w:szCs w:val="26"/>
@@ -967,6 +1059,7 @@
       </w:pPr>
       <w:r>
         <w:rPr>
+          <w:rFonts w:eastAsia="Arial Unicode MS"/>
           <w:b/>
           <w:sz w:val="26"/>
           <w:szCs w:val="26"/>
@@ -983,12 +1076,14 @@
         </w:numPr>
         <w:spacing w:line="276" w:lineRule="auto"/>
         <w:rPr>
-          <w:sz w:val="26"/>
-          <w:szCs w:val="26"/>
-        </w:rPr>
-      </w:pPr>
-      <w:r>
-        <w:rPr>
+          <w:rFonts w:eastAsia="Arial Unicode MS"/>
+          <w:sz w:val="26"/>
+          <w:szCs w:val="26"/>
+        </w:rPr>
+      </w:pPr>
+      <w:r>
+        <w:rPr>
+          <w:rFonts w:eastAsia="Arial Unicode MS"/>
           <w:sz w:val="26"/>
           <w:szCs w:val="26"/>
         </w:rPr>
@@ -996,6 +1091,7 @@
       </w:r>
       <w:r>
         <w:rPr>
+          <w:rFonts w:eastAsia="Arial Unicode MS"/>
           <w:i/>
           <w:sz w:val="26"/>
           <w:szCs w:val="26"/>
@@ -1012,12 +1108,14 @@
         </w:numPr>
         <w:spacing w:line="276" w:lineRule="auto"/>
         <w:rPr>
-          <w:sz w:val="26"/>
-          <w:szCs w:val="26"/>
-        </w:rPr>
-      </w:pPr>
-      <w:r>
-        <w:rPr>
+          <w:rFonts w:eastAsia="Arial Unicode MS"/>
+          <w:sz w:val="26"/>
+          <w:szCs w:val="26"/>
+        </w:rPr>
+      </w:pPr>
+      <w:r>
+        <w:rPr>
+          <w:rFonts w:eastAsia="Arial Unicode MS"/>
           <w:sz w:val="26"/>
           <w:szCs w:val="26"/>
         </w:rPr>
@@ -1025,6 +1123,7 @@
       </w:r>
       <w:r>
         <w:rPr>
+          <w:rFonts w:eastAsia="Arial Unicode MS"/>
           <w:sz w:val="26"/>
           <w:szCs w:val="26"/>
         </w:rPr>
@@ -1032,6 +1131,7 @@
       </w:r>
       <w:r>
         <w:rPr>
+          <w:rFonts w:eastAsia="Arial Unicode MS"/>
           <w:i/>
           <w:sz w:val="26"/>
           <w:szCs w:val="26"/>
@@ -1040,6 +1140,7 @@
       </w:r>
       <w:r>
         <w:rPr>
+          <w:rFonts w:eastAsia="Arial Unicode MS"/>
           <w:sz w:val="26"/>
           <w:szCs w:val="26"/>
         </w:rPr>
@@ -1047,6 +1148,7 @@
       </w:r>
       <w:r>
         <w:rPr>
+          <w:rFonts w:eastAsia="Arial Unicode MS"/>
           <w:sz w:val="26"/>
           <w:szCs w:val="26"/>
         </w:rPr>
@@ -1062,12 +1164,14 @@
         </w:numPr>
         <w:spacing w:line="276" w:lineRule="auto"/>
         <w:rPr>
-          <w:sz w:val="26"/>
-          <w:szCs w:val="26"/>
-        </w:rPr>
-      </w:pPr>
-      <w:r>
-        <w:rPr>
+          <w:rFonts w:eastAsia="Arial Unicode MS"/>
+          <w:sz w:val="26"/>
+          <w:szCs w:val="26"/>
+        </w:rPr>
+      </w:pPr>
+      <w:r>
+        <w:rPr>
+          <w:rFonts w:eastAsia="Arial Unicode MS"/>
           <w:sz w:val="26"/>
           <w:szCs w:val="26"/>
         </w:rPr>
@@ -1083,12 +1187,14 @@
         </w:numPr>
         <w:spacing w:line="276" w:lineRule="auto"/>
         <w:rPr>
-          <w:sz w:val="26"/>
-          <w:szCs w:val="26"/>
-        </w:rPr>
-      </w:pPr>
-      <w:r>
-        <w:rPr>
+          <w:rFonts w:eastAsia="Arial Unicode MS"/>
+          <w:sz w:val="26"/>
+          <w:szCs w:val="26"/>
+        </w:rPr>
+      </w:pPr>
+      <w:r>
+        <w:rPr>
+          <w:rFonts w:eastAsia="Arial Unicode MS"/>
           <w:sz w:val="26"/>
           <w:szCs w:val="26"/>
         </w:rPr>
@@ -1104,12 +1210,14 @@
         </w:numPr>
         <w:spacing w:line="276" w:lineRule="auto"/>
         <w:rPr>
-          <w:sz w:val="26"/>
-          <w:szCs w:val="26"/>
-        </w:rPr>
-      </w:pPr>
-      <w:r>
-        <w:rPr>
+          <w:rFonts w:eastAsia="Arial Unicode MS"/>
+          <w:sz w:val="26"/>
+          <w:szCs w:val="26"/>
+        </w:rPr>
+      </w:pPr>
+      <w:r>
+        <w:rPr>
+          <w:rFonts w:eastAsia="Arial Unicode MS"/>
           <w:sz w:val="26"/>
           <w:szCs w:val="26"/>
         </w:rPr>
@@ -1121,12 +1229,14 @@
         <w:pStyle w:val="ListParagraph"/>
         <w:spacing w:line="276" w:lineRule="auto"/>
         <w:rPr>
-          <w:sz w:val="26"/>
-          <w:szCs w:val="26"/>
-        </w:rPr>
-      </w:pPr>
-      <w:r>
-        <w:rPr>
+          <w:rFonts w:eastAsia="Arial Unicode MS"/>
+          <w:sz w:val="26"/>
+          <w:szCs w:val="26"/>
+        </w:rPr>
+      </w:pPr>
+      <w:r>
+        <w:rPr>
+          <w:rFonts w:eastAsia="Arial Unicode MS"/>
           <w:sz w:val="26"/>
           <w:szCs w:val="26"/>
         </w:rPr>
@@ -1134,6 +1244,7 @@
       </w:r>
       <w:r>
         <w:rPr>
+          <w:rFonts w:eastAsia="Arial Unicode MS"/>
           <w:sz w:val="26"/>
           <w:szCs w:val="26"/>
         </w:rPr>
@@ -1141,6 +1252,7 @@
       </w:r>
       <w:r>
         <w:rPr>
+          <w:rFonts w:eastAsia="Arial Unicode MS"/>
           <w:sz w:val="26"/>
           <w:szCs w:val="26"/>
         </w:rPr>
@@ -1148,6 +1260,7 @@
       </w:r>
       <w:r>
         <w:rPr>
+          <w:rFonts w:eastAsia="Arial Unicode MS"/>
           <w:sz w:val="26"/>
           <w:szCs w:val="26"/>
         </w:rPr>
@@ -1155,6 +1268,7 @@
       </w:r>
       <w:r>
         <w:rPr>
+          <w:rFonts w:eastAsia="Arial Unicode MS"/>
           <w:sz w:val="26"/>
           <w:szCs w:val="26"/>
         </w:rPr>
@@ -1170,12 +1284,14 @@
         </w:numPr>
         <w:spacing w:line="276" w:lineRule="auto"/>
         <w:rPr>
-          <w:sz w:val="26"/>
-          <w:szCs w:val="26"/>
-        </w:rPr>
-      </w:pPr>
-      <w:r>
-        <w:rPr>
+          <w:rFonts w:eastAsia="Arial Unicode MS"/>
+          <w:sz w:val="26"/>
+          <w:szCs w:val="26"/>
+        </w:rPr>
+      </w:pPr>
+      <w:r>
+        <w:rPr>
+          <w:rFonts w:eastAsia="Arial Unicode MS"/>
           <w:sz w:val="26"/>
           <w:szCs w:val="26"/>
         </w:rPr>
@@ -1191,12 +1307,14 @@
         </w:numPr>
         <w:spacing w:line="276" w:lineRule="auto"/>
         <w:rPr>
-          <w:sz w:val="26"/>
-          <w:szCs w:val="26"/>
-        </w:rPr>
-      </w:pPr>
-      <w:r>
-        <w:rPr>
+          <w:rFonts w:eastAsia="Arial Unicode MS"/>
+          <w:sz w:val="26"/>
+          <w:szCs w:val="26"/>
+        </w:rPr>
+      </w:pPr>
+      <w:r>
+        <w:rPr>
+          <w:rFonts w:eastAsia="Arial Unicode MS"/>
           <w:sz w:val="26"/>
           <w:szCs w:val="26"/>
         </w:rPr>
@@ -1212,12 +1330,14 @@
         </w:numPr>
         <w:spacing w:line="276" w:lineRule="auto"/>
         <w:rPr>
-          <w:sz w:val="26"/>
-          <w:szCs w:val="26"/>
-        </w:rPr>
-      </w:pPr>
-      <w:r>
-        <w:rPr>
+          <w:rFonts w:eastAsia="Arial Unicode MS"/>
+          <w:sz w:val="26"/>
+          <w:szCs w:val="26"/>
+        </w:rPr>
+      </w:pPr>
+      <w:r>
+        <w:rPr>
+          <w:rFonts w:eastAsia="Arial Unicode MS"/>
           <w:sz w:val="26"/>
           <w:szCs w:val="26"/>
         </w:rPr>
@@ -1233,12 +1353,14 @@
         </w:numPr>
         <w:spacing w:line="276" w:lineRule="auto"/>
         <w:rPr>
-          <w:sz w:val="26"/>
-          <w:szCs w:val="26"/>
-        </w:rPr>
-      </w:pPr>
-      <w:r>
-        <w:rPr>
+          <w:rFonts w:eastAsia="Arial Unicode MS"/>
+          <w:sz w:val="26"/>
+          <w:szCs w:val="26"/>
+        </w:rPr>
+      </w:pPr>
+      <w:r>
+        <w:rPr>
+          <w:rFonts w:eastAsia="Arial Unicode MS"/>
           <w:sz w:val="26"/>
           <w:szCs w:val="26"/>
         </w:rPr>
@@ -1254,12 +1376,14 @@
         </w:numPr>
         <w:spacing w:line="276" w:lineRule="auto"/>
         <w:rPr>
-          <w:sz w:val="26"/>
-          <w:szCs w:val="26"/>
-        </w:rPr>
-      </w:pPr>
-      <w:r>
-        <w:rPr>
+          <w:rFonts w:eastAsia="Arial Unicode MS"/>
+          <w:sz w:val="26"/>
+          <w:szCs w:val="26"/>
+        </w:rPr>
+      </w:pPr>
+      <w:r>
+        <w:rPr>
+          <w:rFonts w:eastAsia="Arial Unicode MS"/>
           <w:sz w:val="26"/>
           <w:szCs w:val="26"/>
         </w:rPr>
@@ -1267,6 +1391,7 @@
       </w:r>
       <w:r>
         <w:rPr>
+          <w:rFonts w:eastAsia="Arial Unicode MS"/>
           <w:sz w:val="26"/>
           <w:szCs w:val="26"/>
         </w:rPr>
@@ -1274,6 +1399,7 @@
       </w:r>
       <w:r>
         <w:rPr>
+          <w:rFonts w:eastAsia="Arial Unicode MS"/>
           <w:i/>
           <w:sz w:val="26"/>
           <w:szCs w:val="26"/>
@@ -1282,6 +1408,7 @@
       </w:r>
       <w:r>
         <w:rPr>
+          <w:rFonts w:eastAsia="Arial Unicode MS"/>
           <w:sz w:val="26"/>
           <w:szCs w:val="26"/>
         </w:rPr>
@@ -1289,6 +1416,7 @@
       </w:r>
       <w:r>
         <w:rPr>
+          <w:rFonts w:eastAsia="Arial Unicode MS"/>
           <w:i/>
           <w:sz w:val="26"/>
           <w:szCs w:val="26"/>
@@ -1297,6 +1425,7 @@
       </w:r>
       <w:r>
         <w:rPr>
+          <w:rFonts w:eastAsia="Arial Unicode MS"/>
           <w:sz w:val="26"/>
           <w:szCs w:val="26"/>
         </w:rPr>
@@ -1304,6 +1433,7 @@
       </w:r>
       <w:r>
         <w:rPr>
+          <w:rFonts w:eastAsia="Arial Unicode MS"/>
           <w:i/>
           <w:sz w:val="26"/>
           <w:szCs w:val="26"/>
@@ -1312,6 +1442,7 @@
       </w:r>
       <w:r>
         <w:rPr>
+          <w:rFonts w:eastAsia="Arial Unicode MS"/>
           <w:sz w:val="26"/>
           <w:szCs w:val="26"/>
         </w:rPr>
@@ -1319,6 +1450,7 @@
       </w:r>
       <w:r>
         <w:rPr>
+          <w:rFonts w:eastAsia="Arial Unicode MS"/>
           <w:i/>
           <w:sz w:val="26"/>
           <w:szCs w:val="26"/>
@@ -1327,6 +1459,7 @@
       </w:r>
       <w:r>
         <w:rPr>
+          <w:rFonts w:eastAsia="Arial Unicode MS"/>
           <w:sz w:val="26"/>
           <w:szCs w:val="26"/>
         </w:rPr>
@@ -1342,12 +1475,14 @@
         </w:numPr>
         <w:spacing w:line="276" w:lineRule="auto"/>
         <w:rPr>
-          <w:sz w:val="26"/>
-          <w:szCs w:val="26"/>
-        </w:rPr>
-      </w:pPr>
-      <w:r>
-        <w:rPr>
+          <w:rFonts w:eastAsia="Arial Unicode MS"/>
+          <w:sz w:val="26"/>
+          <w:szCs w:val="26"/>
+        </w:rPr>
+      </w:pPr>
+      <w:r>
+        <w:rPr>
+          <w:rFonts w:eastAsia="Arial Unicode MS"/>
           <w:sz w:val="26"/>
           <w:szCs w:val="26"/>
         </w:rPr>
@@ -1355,6 +1490,7 @@
       </w:r>
       <w:r>
         <w:rPr>
+          <w:rFonts w:eastAsia="Arial Unicode MS"/>
           <w:i/>
           <w:sz w:val="26"/>
           <w:szCs w:val="26"/>
@@ -1363,6 +1499,7 @@
       </w:r>
       <w:r>
         <w:rPr>
+          <w:rFonts w:eastAsia="Arial Unicode MS"/>
           <w:i/>
           <w:sz w:val="26"/>
           <w:szCs w:val="26"/>
@@ -1371,6 +1508,7 @@
       </w:r>
       <w:r>
         <w:rPr>
+          <w:rFonts w:eastAsia="Arial Unicode MS"/>
           <w:sz w:val="26"/>
           <w:szCs w:val="26"/>
         </w:rPr>
@@ -1378,6 +1516,7 @@
       </w:r>
       <w:r>
         <w:rPr>
+          <w:rFonts w:eastAsia="Arial Unicode MS"/>
           <w:i/>
           <w:sz w:val="26"/>
           <w:szCs w:val="26"/>
@@ -1386,6 +1525,7 @@
       </w:r>
       <w:r>
         <w:rPr>
+          <w:rFonts w:eastAsia="Arial Unicode MS"/>
           <w:sz w:val="26"/>
           <w:szCs w:val="26"/>
         </w:rPr>
@@ -1393,6 +1533,7 @@
       </w:r>
       <w:r>
         <w:rPr>
+          <w:rFonts w:eastAsia="Arial Unicode MS"/>
           <w:i/>
           <w:sz w:val="26"/>
           <w:szCs w:val="26"/>
@@ -1401,6 +1542,7 @@
       </w:r>
       <w:r>
         <w:rPr>
+          <w:rFonts w:eastAsia="Arial Unicode MS"/>
           <w:sz w:val="26"/>
           <w:szCs w:val="26"/>
         </w:rPr>
@@ -1408,6 +1550,7 @@
       </w:r>
       <w:r>
         <w:rPr>
+          <w:rFonts w:eastAsia="Arial Unicode MS"/>
           <w:i/>
           <w:sz w:val="26"/>
           <w:szCs w:val="26"/>
@@ -1416,6 +1559,7 @@
       </w:r>
       <w:r>
         <w:rPr>
+          <w:rFonts w:eastAsia="Arial Unicode MS"/>
           <w:sz w:val="26"/>
           <w:szCs w:val="26"/>
         </w:rPr>
@@ -1431,12 +1575,14 @@
         </w:numPr>
         <w:spacing w:line="276" w:lineRule="auto"/>
         <w:rPr>
-          <w:sz w:val="26"/>
-          <w:szCs w:val="26"/>
-        </w:rPr>
-      </w:pPr>
-      <w:r>
-        <w:rPr>
+          <w:rFonts w:eastAsia="Arial Unicode MS"/>
+          <w:sz w:val="26"/>
+          <w:szCs w:val="26"/>
+        </w:rPr>
+      </w:pPr>
+      <w:r>
+        <w:rPr>
+          <w:rFonts w:eastAsia="Arial Unicode MS"/>
           <w:i/>
           <w:sz w:val="26"/>
           <w:szCs w:val="26"/>
@@ -1453,12 +1599,14 @@
         </w:numPr>
         <w:spacing w:line="276" w:lineRule="auto"/>
         <w:rPr>
-          <w:sz w:val="26"/>
-          <w:szCs w:val="26"/>
-        </w:rPr>
-      </w:pPr>
-      <w:r>
-        <w:rPr>
+          <w:rFonts w:eastAsia="Arial Unicode MS"/>
+          <w:sz w:val="26"/>
+          <w:szCs w:val="26"/>
+        </w:rPr>
+      </w:pPr>
+      <w:r>
+        <w:rPr>
+          <w:rFonts w:eastAsia="Arial Unicode MS"/>
           <w:sz w:val="26"/>
           <w:szCs w:val="26"/>
         </w:rPr>
@@ -1466,6 +1614,7 @@
       </w:r>
       <w:r>
         <w:rPr>
+          <w:rFonts w:eastAsia="Arial Unicode MS"/>
           <w:i/>
           <w:sz w:val="26"/>
           <w:szCs w:val="26"/>
@@ -1474,6 +1623,7 @@
       </w:r>
       <w:r>
         <w:rPr>
+          <w:rFonts w:eastAsia="Arial Unicode MS"/>
           <w:sz w:val="26"/>
           <w:szCs w:val="26"/>
         </w:rPr>
@@ -1481,6 +1631,7 @@
       </w:r>
       <w:r>
         <w:rPr>
+          <w:rFonts w:eastAsia="Arial Unicode MS"/>
           <w:i/>
           <w:sz w:val="26"/>
           <w:szCs w:val="26"/>
@@ -1489,6 +1640,7 @@
       </w:r>
       <w:r>
         <w:rPr>
+          <w:rFonts w:eastAsia="Arial Unicode MS"/>
           <w:i/>
           <w:sz w:val="26"/>
           <w:szCs w:val="26"/>
@@ -1501,12 +1653,14 @@
         <w:spacing w:line="276" w:lineRule="auto"/>
         <w:ind w:left="720"/>
         <w:rPr>
-          <w:sz w:val="26"/>
-          <w:szCs w:val="26"/>
-        </w:rPr>
-      </w:pPr>
-      <w:r>
-        <w:rPr>
+          <w:rFonts w:eastAsia="Arial Unicode MS"/>
+          <w:sz w:val="26"/>
+          <w:szCs w:val="26"/>
+        </w:rPr>
+      </w:pPr>
+      <w:r>
+        <w:rPr>
+          <w:rFonts w:eastAsia="Arial Unicode MS"/>
           <w:noProof/>
           <w:sz w:val="26"/>
           <w:szCs w:val="26"/>
@@ -1566,6 +1720,7 @@
       <w:pPr>
         <w:spacing w:line="276" w:lineRule="auto"/>
         <w:rPr>
+          <w:rFonts w:eastAsia="Arial Unicode MS"/>
           <w:b/>
           <w:sz w:val="26"/>
           <w:szCs w:val="26"/>
@@ -1573,6 +1728,7 @@
       </w:pPr>
       <w:r>
         <w:rPr>
+          <w:rFonts w:eastAsia="Arial Unicode MS"/>
           <w:b/>
           <w:sz w:val="26"/>
           <w:szCs w:val="26"/>
@@ -1589,12 +1745,14 @@
         </w:numPr>
         <w:spacing w:line="276" w:lineRule="auto"/>
         <w:rPr>
-          <w:sz w:val="26"/>
-          <w:szCs w:val="26"/>
-        </w:rPr>
-      </w:pPr>
-      <w:r>
-        <w:rPr>
+          <w:rFonts w:eastAsia="Arial Unicode MS"/>
+          <w:sz w:val="26"/>
+          <w:szCs w:val="26"/>
+        </w:rPr>
+      </w:pPr>
+      <w:r>
+        <w:rPr>
+          <w:rFonts w:eastAsia="Arial Unicode MS"/>
           <w:sz w:val="26"/>
           <w:szCs w:val="26"/>
         </w:rPr>
@@ -1602,19 +1760,12 @@
       </w:r>
       <w:r>
         <w:rPr>
-          <w:i/>
-          <w:sz w:val="26"/>
-          <w:szCs w:val="26"/>
-        </w:rPr>
-        <w:t>part3</w:t>
-      </w:r>
-      <w:r>
-        <w:rPr>
-          <w:i/>
-          <w:sz w:val="26"/>
-          <w:szCs w:val="26"/>
-        </w:rPr>
-        <w:t>()</w:t>
+          <w:rFonts w:eastAsia="Arial Unicode MS"/>
+          <w:i/>
+          <w:sz w:val="26"/>
+          <w:szCs w:val="26"/>
+        </w:rPr>
+        <w:t>part3()</w:t>
       </w:r>
     </w:p>
     <w:p>
@@ -1626,12 +1777,14 @@
         </w:numPr>
         <w:spacing w:line="276" w:lineRule="auto"/>
         <w:rPr>
-          <w:sz w:val="26"/>
-          <w:szCs w:val="26"/>
-        </w:rPr>
-      </w:pPr>
-      <w:r>
-        <w:rPr>
+          <w:rFonts w:eastAsia="Arial Unicode MS"/>
+          <w:sz w:val="26"/>
+          <w:szCs w:val="26"/>
+        </w:rPr>
+      </w:pPr>
+      <w:r>
+        <w:rPr>
+          <w:rFonts w:eastAsia="Arial Unicode MS"/>
           <w:sz w:val="26"/>
           <w:szCs w:val="26"/>
         </w:rPr>
@@ -1639,6 +1792,7 @@
       </w:r>
       <w:r>
         <w:rPr>
+          <w:rFonts w:eastAsia="Arial Unicode MS"/>
           <w:sz w:val="26"/>
           <w:szCs w:val="26"/>
         </w:rPr>
@@ -1646,6 +1800,7 @@
       </w:r>
       <w:r>
         <w:rPr>
+          <w:rFonts w:eastAsia="Arial Unicode MS"/>
           <w:sz w:val="26"/>
           <w:szCs w:val="26"/>
         </w:rPr>
@@ -1661,12 +1816,14 @@
         </w:numPr>
         <w:spacing w:line="276" w:lineRule="auto"/>
         <w:rPr>
-          <w:sz w:val="26"/>
-          <w:szCs w:val="26"/>
-        </w:rPr>
-      </w:pPr>
-      <w:r>
-        <w:rPr>
+          <w:rFonts w:eastAsia="Arial Unicode MS"/>
+          <w:sz w:val="26"/>
+          <w:szCs w:val="26"/>
+        </w:rPr>
+      </w:pPr>
+      <w:r>
+        <w:rPr>
+          <w:rFonts w:eastAsia="Arial Unicode MS"/>
           <w:sz w:val="26"/>
           <w:szCs w:val="26"/>
         </w:rPr>
@@ -1682,12 +1839,14 @@
         </w:numPr>
         <w:spacing w:line="276" w:lineRule="auto"/>
         <w:rPr>
-          <w:sz w:val="26"/>
-          <w:szCs w:val="26"/>
-        </w:rPr>
-      </w:pPr>
-      <w:r>
-        <w:rPr>
+          <w:rFonts w:eastAsia="Arial Unicode MS"/>
+          <w:sz w:val="26"/>
+          <w:szCs w:val="26"/>
+        </w:rPr>
+      </w:pPr>
+      <w:r>
+        <w:rPr>
+          <w:rFonts w:eastAsia="Arial Unicode MS"/>
           <w:sz w:val="26"/>
           <w:szCs w:val="26"/>
         </w:rPr>
@@ -1695,6 +1854,7 @@
       </w:r>
       <w:r>
         <w:rPr>
+          <w:rFonts w:eastAsia="Arial Unicode MS"/>
           <w:i/>
           <w:sz w:val="26"/>
           <w:szCs w:val="26"/>
@@ -1703,6 +1863,7 @@
       </w:r>
       <w:r>
         <w:rPr>
+          <w:rFonts w:eastAsia="Arial Unicode MS"/>
           <w:sz w:val="26"/>
           <w:szCs w:val="26"/>
         </w:rPr>
@@ -1710,6 +1871,7 @@
       </w:r>
       <w:r>
         <w:rPr>
+          <w:rFonts w:eastAsia="Arial Unicode MS"/>
           <w:i/>
           <w:sz w:val="26"/>
           <w:szCs w:val="26"/>
@@ -1718,6 +1880,7 @@
       </w:r>
       <w:r>
         <w:rPr>
+          <w:rFonts w:eastAsia="Arial Unicode MS"/>
           <w:sz w:val="26"/>
           <w:szCs w:val="26"/>
         </w:rPr>
@@ -1733,12 +1896,14 @@
         </w:numPr>
         <w:spacing w:line="276" w:lineRule="auto"/>
         <w:rPr>
-          <w:sz w:val="26"/>
-          <w:szCs w:val="26"/>
-        </w:rPr>
-      </w:pPr>
-      <w:r>
-        <w:rPr>
+          <w:rFonts w:eastAsia="Arial Unicode MS"/>
+          <w:sz w:val="26"/>
+          <w:szCs w:val="26"/>
+        </w:rPr>
+      </w:pPr>
+      <w:r>
+        <w:rPr>
+          <w:rFonts w:eastAsia="Arial Unicode MS"/>
           <w:sz w:val="26"/>
           <w:szCs w:val="26"/>
         </w:rPr>
@@ -1754,12 +1919,14 @@
         </w:numPr>
         <w:spacing w:line="276" w:lineRule="auto"/>
         <w:rPr>
-          <w:sz w:val="26"/>
-          <w:szCs w:val="26"/>
-        </w:rPr>
-      </w:pPr>
-      <w:r>
-        <w:rPr>
+          <w:rFonts w:eastAsia="Arial Unicode MS"/>
+          <w:sz w:val="26"/>
+          <w:szCs w:val="26"/>
+        </w:rPr>
+      </w:pPr>
+      <w:r>
+        <w:rPr>
+          <w:rFonts w:eastAsia="Arial Unicode MS"/>
           <w:sz w:val="26"/>
           <w:szCs w:val="26"/>
         </w:rPr>
@@ -1767,6 +1934,7 @@
       </w:r>
       <w:r>
         <w:rPr>
+          <w:rFonts w:eastAsia="Arial Unicode MS"/>
           <w:i/>
           <w:sz w:val="26"/>
           <w:szCs w:val="26"/>
@@ -1775,6 +1943,7 @@
       </w:r>
       <w:r>
         <w:rPr>
+          <w:rFonts w:eastAsia="Arial Unicode MS"/>
           <w:i/>
           <w:sz w:val="26"/>
           <w:szCs w:val="26"/>
@@ -1783,6 +1952,7 @@
       </w:r>
       <w:r>
         <w:rPr>
+          <w:rFonts w:eastAsia="Arial Unicode MS"/>
           <w:sz w:val="26"/>
           <w:szCs w:val="26"/>
         </w:rPr>
@@ -1790,6 +1960,7 @@
       </w:r>
       <w:r>
         <w:rPr>
+          <w:rFonts w:eastAsia="Arial Unicode MS"/>
           <w:i/>
           <w:sz w:val="26"/>
           <w:szCs w:val="26"/>
@@ -1798,6 +1969,7 @@
       </w:r>
       <w:r>
         <w:rPr>
+          <w:rFonts w:eastAsia="Arial Unicode MS"/>
           <w:sz w:val="26"/>
           <w:szCs w:val="26"/>
         </w:rPr>
@@ -1805,6 +1977,7 @@
       </w:r>
       <w:r>
         <w:rPr>
+          <w:rFonts w:eastAsia="Arial Unicode MS"/>
           <w:i/>
           <w:sz w:val="26"/>
           <w:szCs w:val="26"/>
@@ -1813,6 +1986,7 @@
       </w:r>
       <w:r>
         <w:rPr>
+          <w:rFonts w:eastAsia="Arial Unicode MS"/>
           <w:sz w:val="26"/>
           <w:szCs w:val="26"/>
         </w:rPr>
@@ -1820,6 +1994,7 @@
       </w:r>
       <w:r>
         <w:rPr>
+          <w:rFonts w:eastAsia="Arial Unicode MS"/>
           <w:i/>
           <w:sz w:val="26"/>
           <w:szCs w:val="26"/>
@@ -1828,6 +2003,7 @@
       </w:r>
       <w:r>
         <w:rPr>
+          <w:rFonts w:eastAsia="Arial Unicode MS"/>
           <w:sz w:val="26"/>
           <w:szCs w:val="26"/>
         </w:rPr>
@@ -1843,12 +2019,14 @@
         </w:numPr>
         <w:spacing w:line="276" w:lineRule="auto"/>
         <w:rPr>
-          <w:sz w:val="26"/>
-          <w:szCs w:val="26"/>
-        </w:rPr>
-      </w:pPr>
-      <w:r>
-        <w:rPr>
+          <w:rFonts w:eastAsia="Arial Unicode MS"/>
+          <w:sz w:val="26"/>
+          <w:szCs w:val="26"/>
+        </w:rPr>
+      </w:pPr>
+      <w:r>
+        <w:rPr>
+          <w:rFonts w:eastAsia="Arial Unicode MS"/>
           <w:i/>
           <w:sz w:val="26"/>
           <w:szCs w:val="26"/>
@@ -1865,12 +2043,14 @@
         </w:numPr>
         <w:spacing w:line="276" w:lineRule="auto"/>
         <w:rPr>
-          <w:sz w:val="26"/>
-          <w:szCs w:val="26"/>
-        </w:rPr>
-      </w:pPr>
-      <w:r>
-        <w:rPr>
+          <w:rFonts w:eastAsia="Arial Unicode MS"/>
+          <w:sz w:val="26"/>
+          <w:szCs w:val="26"/>
+        </w:rPr>
+      </w:pPr>
+      <w:r>
+        <w:rPr>
+          <w:rFonts w:eastAsia="Arial Unicode MS"/>
           <w:sz w:val="26"/>
           <w:szCs w:val="26"/>
         </w:rPr>
@@ -1878,6 +2058,7 @@
       </w:r>
       <w:r>
         <w:rPr>
+          <w:rFonts w:eastAsia="Arial Unicode MS"/>
           <w:i/>
           <w:sz w:val="26"/>
           <w:szCs w:val="26"/>
@@ -1886,6 +2067,7 @@
       </w:r>
       <w:r>
         <w:rPr>
+          <w:rFonts w:eastAsia="Arial Unicode MS"/>
           <w:sz w:val="26"/>
           <w:szCs w:val="26"/>
         </w:rPr>
@@ -1893,6 +2075,7 @@
       </w:r>
       <w:r>
         <w:rPr>
+          <w:rFonts w:eastAsia="Arial Unicode MS"/>
           <w:i/>
           <w:sz w:val="26"/>
           <w:szCs w:val="26"/>
@@ -1901,6 +2084,7 @@
       </w:r>
       <w:r>
         <w:rPr>
+          <w:rFonts w:eastAsia="Arial Unicode MS"/>
           <w:i/>
           <w:sz w:val="26"/>
           <w:szCs w:val="26"/>
@@ -1913,12 +2097,14 @@
         <w:spacing w:line="276" w:lineRule="auto"/>
         <w:ind w:left="360"/>
         <w:rPr>
-          <w:sz w:val="26"/>
-          <w:szCs w:val="26"/>
-        </w:rPr>
-      </w:pPr>
-      <w:r>
-        <w:rPr>
+          <w:rFonts w:eastAsia="Arial Unicode MS"/>
+          <w:sz w:val="26"/>
+          <w:szCs w:val="26"/>
+        </w:rPr>
+      </w:pPr>
+      <w:r>
+        <w:rPr>
+          <w:rFonts w:eastAsia="Arial Unicode MS"/>
           <w:noProof/>
           <w:sz w:val="26"/>
           <w:szCs w:val="26"/>
@@ -1978,6 +2164,7 @@
       <w:pPr>
         <w:spacing w:line="276" w:lineRule="auto"/>
         <w:rPr>
+          <w:rFonts w:eastAsia="Arial Unicode MS"/>
           <w:b/>
           <w:sz w:val="26"/>
           <w:szCs w:val="26"/>
@@ -1985,31 +2172,395 @@
       </w:pPr>
       <w:r>
         <w:rPr>
+          <w:rFonts w:eastAsia="Arial Unicode MS"/>
           <w:b/>
           <w:sz w:val="26"/>
           <w:szCs w:val="26"/>
         </w:rPr>
-        <w:t>1.1 Ray Tracing Triangle Meshes</w:t>
-      </w:r>
-    </w:p>
-    <w:p>
-      <w:pPr>
-        <w:spacing w:line="276" w:lineRule="auto"/>
-        <w:rPr>
-          <w:sz w:val="26"/>
-          <w:szCs w:val="26"/>
-        </w:rPr>
-      </w:pPr>
-      <w:r>
-        <w:rPr>
+        <w:t>1.4</w:t>
+      </w:r>
+      <w:r>
+        <w:rPr>
+          <w:rFonts w:eastAsia="Arial Unicode MS"/>
+          <w:b/>
+          <w:sz w:val="26"/>
+          <w:szCs w:val="26"/>
+        </w:rPr>
+        <w:t xml:space="preserve"> Ray Tracing Triangle Meshes</w:t>
+      </w:r>
+    </w:p>
+    <w:p>
+      <w:pPr>
+        <w:pStyle w:val="ListParagraph"/>
+        <w:numPr>
+          <w:ilvl w:val="0"/>
+          <w:numId w:val="3"/>
+        </w:numPr>
+        <w:spacing w:line="276" w:lineRule="auto"/>
+        <w:rPr>
+          <w:rFonts w:eastAsia="Arial Unicode MS"/>
+          <w:sz w:val="26"/>
+          <w:szCs w:val="26"/>
+        </w:rPr>
+      </w:pPr>
+      <w:r>
+        <w:rPr>
+          <w:rFonts w:eastAsia="Arial Unicode MS"/>
+          <w:sz w:val="26"/>
+          <w:szCs w:val="26"/>
+        </w:rPr>
+        <w:t xml:space="preserve">This code is in the function called </w:t>
+      </w:r>
+      <w:r>
+        <w:rPr>
+          <w:rFonts w:eastAsia="Arial Unicode MS"/>
+          <w:i/>
+          <w:sz w:val="26"/>
+          <w:szCs w:val="26"/>
+        </w:rPr>
+        <w:t>part4</w:t>
+      </w:r>
+      <w:r>
+        <w:rPr>
+          <w:rFonts w:eastAsia="Arial Unicode MS"/>
+          <w:i/>
+          <w:sz w:val="26"/>
+          <w:szCs w:val="26"/>
+        </w:rPr>
+        <w:t>()</w:t>
+      </w:r>
+    </w:p>
+    <w:p>
+      <w:pPr>
+        <w:pStyle w:val="ListParagraph"/>
+        <w:numPr>
+          <w:ilvl w:val="0"/>
+          <w:numId w:val="3"/>
+        </w:numPr>
+        <w:spacing w:line="276" w:lineRule="auto"/>
+        <w:rPr>
+          <w:rFonts w:eastAsia="Arial Unicode MS"/>
+          <w:sz w:val="26"/>
+          <w:szCs w:val="26"/>
+        </w:rPr>
+      </w:pPr>
+      <w:r>
+        <w:rPr>
+          <w:rFonts w:eastAsia="Arial Unicode MS"/>
+          <w:sz w:val="26"/>
+          <w:szCs w:val="26"/>
+        </w:rPr>
+        <w:t xml:space="preserve">The only difference in the ray tracing algorithm from previous sections is how we determine an intersection; instead of using a discriminant, we use the vertices of the given triangle along with the ray data to construct matrix </w:t>
+      </w:r>
+      <w:r>
+        <w:rPr>
+          <w:rFonts w:eastAsia="Arial Unicode MS"/>
+          <w:i/>
+          <w:sz w:val="26"/>
+          <w:szCs w:val="26"/>
+        </w:rPr>
+        <w:t>A</w:t>
+      </w:r>
+      <w:r>
+        <w:rPr>
+          <w:rFonts w:eastAsia="Arial Unicode MS"/>
+          <w:sz w:val="26"/>
+          <w:szCs w:val="26"/>
+        </w:rPr>
+        <w:t xml:space="preserve"> and vector </w:t>
+      </w:r>
+      <w:r>
+        <w:rPr>
+          <w:rFonts w:eastAsia="Arial Unicode MS"/>
+          <w:i/>
+          <w:sz w:val="26"/>
+          <w:szCs w:val="26"/>
+        </w:rPr>
+        <w:t>b</w:t>
+      </w:r>
+      <w:r>
+        <w:rPr>
+          <w:rFonts w:eastAsia="Arial Unicode MS"/>
+          <w:sz w:val="26"/>
+          <w:szCs w:val="26"/>
+        </w:rPr>
+        <w:t xml:space="preserve">, solve for </w:t>
+      </w:r>
+      <w:r>
+        <w:rPr>
+          <w:rFonts w:eastAsia="Arial Unicode MS"/>
+          <w:i/>
+          <w:sz w:val="26"/>
+          <w:szCs w:val="26"/>
+        </w:rPr>
+        <w:t>A x = b</w:t>
+      </w:r>
+      <w:r>
+        <w:rPr>
+          <w:rFonts w:eastAsia="Arial Unicode MS"/>
+          <w:sz w:val="26"/>
+          <w:szCs w:val="26"/>
+        </w:rPr>
+        <w:t xml:space="preserve">, where </w:t>
+      </w:r>
+      <w:r>
+        <w:rPr>
+          <w:rFonts w:eastAsia="Arial Unicode MS"/>
+          <w:i/>
+          <w:sz w:val="26"/>
+          <w:szCs w:val="26"/>
+        </w:rPr>
+        <w:t>x</w:t>
+      </w:r>
+      <w:r>
+        <w:rPr>
+          <w:rFonts w:eastAsia="Arial Unicode MS"/>
+          <w:sz w:val="26"/>
+          <w:szCs w:val="26"/>
+        </w:rPr>
+        <w:t xml:space="preserve"> is a vector that determines whether an intersection has occurred. After this, the shading is the same as before.</w:t>
+      </w:r>
+    </w:p>
+    <w:p>
+      <w:pPr>
+        <w:pStyle w:val="ListParagraph"/>
+        <w:numPr>
+          <w:ilvl w:val="0"/>
+          <w:numId w:val="6"/>
+        </w:numPr>
+        <w:spacing w:line="276" w:lineRule="auto"/>
+        <w:rPr>
+          <w:rFonts w:eastAsia="Arial Unicode MS"/>
+          <w:sz w:val="26"/>
+          <w:szCs w:val="26"/>
+        </w:rPr>
+      </w:pPr>
+      <w:r>
+        <w:rPr>
+          <w:rFonts w:eastAsia="Arial Unicode MS"/>
+          <w:sz w:val="26"/>
+          <w:szCs w:val="26"/>
+        </w:rPr>
+        <w:t xml:space="preserve">To run this code, uncomment the call to </w:t>
+      </w:r>
+      <w:r>
+        <w:rPr>
+          <w:rFonts w:eastAsia="Arial Unicode MS"/>
+          <w:i/>
+          <w:sz w:val="26"/>
+          <w:szCs w:val="26"/>
+        </w:rPr>
+        <w:t>part4</w:t>
+      </w:r>
+      <w:r>
+        <w:rPr>
+          <w:rFonts w:eastAsia="Arial Unicode MS"/>
+          <w:i/>
+          <w:sz w:val="26"/>
+          <w:szCs w:val="26"/>
+        </w:rPr>
+        <w:t>(</w:t>
+      </w:r>
+      <w:r>
+        <w:rPr>
+          <w:rFonts w:eastAsia="Arial Unicode MS"/>
+          <w:i/>
+          <w:sz w:val="26"/>
+          <w:szCs w:val="26"/>
+        </w:rPr>
+        <w:t>false,</w:t>
+      </w:r>
+      <w:r>
+        <w:rPr>
+          <w:rFonts w:eastAsia="Arial Unicode MS"/>
+          <w:i/>
+          <w:sz w:val="26"/>
+          <w:szCs w:val="26"/>
+        </w:rPr>
+        <w:t xml:space="preserve"> </w:t>
+      </w:r>
+      <w:r>
+        <w:rPr>
+          <w:rFonts w:eastAsia="Arial Unicode MS"/>
+          <w:i/>
+          <w:sz w:val="26"/>
+          <w:szCs w:val="26"/>
+        </w:rPr>
+        <w:t>false</w:t>
+      </w:r>
+      <w:r>
+        <w:rPr>
+          <w:rFonts w:eastAsia="Arial Unicode MS"/>
+          <w:i/>
+          <w:sz w:val="26"/>
+          <w:szCs w:val="26"/>
+        </w:rPr>
+        <w:t>)</w:t>
+      </w:r>
+      <w:r>
+        <w:rPr>
+          <w:rFonts w:eastAsia="Arial Unicode MS"/>
+          <w:sz w:val="26"/>
+          <w:szCs w:val="26"/>
+        </w:rPr>
+        <w:t xml:space="preserve"> in </w:t>
+      </w:r>
+      <w:r>
+        <w:rPr>
+          <w:rFonts w:eastAsia="Arial Unicode MS"/>
+          <w:i/>
+          <w:sz w:val="26"/>
+          <w:szCs w:val="26"/>
+        </w:rPr>
+        <w:t>main()</w:t>
+      </w:r>
+      <w:r>
+        <w:rPr>
+          <w:rFonts w:eastAsia="Arial Unicode MS"/>
+          <w:sz w:val="26"/>
+          <w:szCs w:val="26"/>
+        </w:rPr>
+        <w:t xml:space="preserve"> at the bottom of the </w:t>
+      </w:r>
+      <w:r>
+        <w:rPr>
+          <w:rFonts w:eastAsia="Arial Unicode MS"/>
+          <w:i/>
+          <w:sz w:val="26"/>
+          <w:szCs w:val="26"/>
+        </w:rPr>
+        <w:t>main.cpp</w:t>
+      </w:r>
+      <w:r>
+        <w:rPr>
+          <w:rFonts w:eastAsia="Arial Unicode MS"/>
+          <w:sz w:val="26"/>
+          <w:szCs w:val="26"/>
+        </w:rPr>
+        <w:t xml:space="preserve"> file and in the </w:t>
+      </w:r>
+      <w:r>
+        <w:rPr>
+          <w:rFonts w:eastAsia="Arial Unicode MS"/>
+          <w:i/>
+          <w:sz w:val="26"/>
+          <w:szCs w:val="26"/>
+        </w:rPr>
+        <w:t>build/</w:t>
+      </w:r>
+      <w:r>
+        <w:rPr>
+          <w:rFonts w:eastAsia="Arial Unicode MS"/>
+          <w:sz w:val="26"/>
+          <w:szCs w:val="26"/>
+        </w:rPr>
+        <w:t xml:space="preserve"> directory run:</w:t>
+      </w:r>
+    </w:p>
+    <w:p>
+      <w:pPr>
+        <w:pStyle w:val="ListParagraph"/>
+        <w:numPr>
+          <w:ilvl w:val="1"/>
+          <w:numId w:val="6"/>
+        </w:numPr>
+        <w:spacing w:line="276" w:lineRule="auto"/>
+        <w:rPr>
+          <w:rFonts w:eastAsia="Arial Unicode MS"/>
+          <w:sz w:val="26"/>
+          <w:szCs w:val="26"/>
+        </w:rPr>
+      </w:pPr>
+      <w:r>
+        <w:rPr>
+          <w:rFonts w:eastAsia="Arial Unicode MS"/>
+          <w:i/>
+          <w:sz w:val="26"/>
+          <w:szCs w:val="26"/>
+        </w:rPr>
+        <w:t>make &amp;&amp; ./Assignment1_bin</w:t>
+      </w:r>
+    </w:p>
+    <w:p>
+      <w:pPr>
+        <w:pStyle w:val="ListParagraph"/>
+        <w:numPr>
+          <w:ilvl w:val="0"/>
+          <w:numId w:val="6"/>
+        </w:numPr>
+        <w:spacing w:line="276" w:lineRule="auto"/>
+        <w:rPr>
+          <w:rFonts w:eastAsia="Arial Unicode MS"/>
+          <w:sz w:val="26"/>
+          <w:szCs w:val="26"/>
+        </w:rPr>
+      </w:pPr>
+      <w:r>
+        <w:rPr>
+          <w:rFonts w:eastAsia="Arial Unicode MS"/>
+          <w:sz w:val="26"/>
+          <w:szCs w:val="26"/>
+        </w:rPr>
+        <w:t xml:space="preserve">The output image will be saved to the </w:t>
+      </w:r>
+      <w:r>
+        <w:rPr>
+          <w:rFonts w:eastAsia="Arial Unicode MS"/>
+          <w:i/>
+          <w:sz w:val="26"/>
+          <w:szCs w:val="26"/>
+        </w:rPr>
+        <w:t>build/</w:t>
+      </w:r>
+      <w:r>
+        <w:rPr>
+          <w:rFonts w:eastAsia="Arial Unicode MS"/>
+          <w:sz w:val="26"/>
+          <w:szCs w:val="26"/>
+        </w:rPr>
+        <w:t xml:space="preserve"> directory as </w:t>
+      </w:r>
+      <w:r>
+        <w:rPr>
+          <w:rFonts w:eastAsia="Arial Unicode MS"/>
+          <w:i/>
+          <w:sz w:val="26"/>
+          <w:szCs w:val="26"/>
+        </w:rPr>
+        <w:t>part4</w:t>
+      </w:r>
+      <w:r>
+        <w:rPr>
+          <w:rFonts w:eastAsia="Arial Unicode MS"/>
+          <w:i/>
+          <w:sz w:val="26"/>
+          <w:szCs w:val="26"/>
+        </w:rPr>
+        <w:t>.png</w:t>
+      </w:r>
+    </w:p>
+    <w:p>
+      <w:pPr>
+        <w:spacing w:line="276" w:lineRule="auto"/>
+        <w:ind w:left="360"/>
+        <w:rPr>
+          <w:rFonts w:eastAsia="Arial Unicode MS"/>
+          <w:b/>
+          <w:sz w:val="26"/>
+          <w:szCs w:val="26"/>
+        </w:rPr>
+      </w:pPr>
+      <w:r>
+        <w:rPr>
+          <w:rFonts w:eastAsia="Arial Unicode MS"/>
           <w:noProof/>
           <w:sz w:val="26"/>
           <w:szCs w:val="26"/>
           <w:lang w:eastAsia="en-US"/>
         </w:rPr>
         <w:drawing>
-          <wp:inline distT="0" distB="0" distL="0" distR="0" wp14:anchorId="554C4479" wp14:editId="64545F23">
-            <wp:extent cx="5486400" cy="5486400"/>
+          <wp:inline distT="0" distB="0" distL="0" distR="0" wp14:anchorId="554C4479" wp14:editId="1F9EEFC3">
+            <wp:extent cx="5257800" cy="5257800"/>
             <wp:effectExtent l="0" t="0" r="0" b="0"/>
             <wp:docPr id="4" name="Picture 4" descr="Macintosh HD:Users:mattoor:Desktop:School:Graduate:Computer Graphics:homework:assignment-1-radhikamattoo:screenshots:1.4:1.4.png"/>
             <wp:cNvGraphicFramePr>
@@ -2040,7 +2591,7 @@
                   <pic:spPr bwMode="auto">
                     <a:xfrm>
                       <a:off x="0" y="0"/>
-                      <a:ext cx="5486400" cy="5486400"/>
+                      <a:ext cx="5257800" cy="5257800"/>
                     </a:xfrm>
                     <a:prstGeom prst="rect">
                       <a:avLst/>
@@ -2056,45 +2607,604 @@
           </wp:inline>
         </w:drawing>
       </w:r>
-    </w:p>
-    <w:p>
-      <w:pPr>
-        <w:spacing w:line="276" w:lineRule="auto"/>
-        <w:rPr>
+      <w:r>
+        <w:rPr>
+          <w:rFonts w:eastAsia="Arial Unicode MS"/>
           <w:b/>
           <w:sz w:val="26"/>
           <w:szCs w:val="26"/>
         </w:rPr>
-      </w:pPr>
-      <w:r>
-        <w:rPr>
+        <w:t xml:space="preserve"> </w:t>
+      </w:r>
+    </w:p>
+    <w:p>
+      <w:pPr>
+        <w:spacing w:line="276" w:lineRule="auto"/>
+        <w:rPr>
+          <w:rFonts w:eastAsia="Arial Unicode MS"/>
           <w:b/>
           <w:sz w:val="26"/>
           <w:szCs w:val="26"/>
         </w:rPr>
-        <w:t>1.5 Shadows</w:t>
-      </w:r>
-    </w:p>
-    <w:p>
-      <w:pPr>
-        <w:spacing w:line="276" w:lineRule="auto"/>
-        <w:rPr>
-          <w:sz w:val="26"/>
-          <w:szCs w:val="26"/>
-        </w:rPr>
-      </w:pPr>
-      <w:r>
-        <w:rPr>
+      </w:pPr>
+      <w:r>
+        <w:rPr>
+          <w:rFonts w:eastAsia="Arial Unicode MS"/>
+          <w:b/>
+          <w:sz w:val="26"/>
+          <w:szCs w:val="26"/>
+        </w:rPr>
+        <w:t>1.5</w:t>
+      </w:r>
+      <w:r>
+        <w:rPr>
+          <w:rFonts w:eastAsia="Arial Unicode MS"/>
+          <w:b/>
+          <w:sz w:val="26"/>
+          <w:szCs w:val="26"/>
+        </w:rPr>
+        <w:t xml:space="preserve"> </w:t>
+      </w:r>
+      <w:r>
+        <w:rPr>
+          <w:rFonts w:eastAsia="Arial Unicode MS"/>
+          <w:b/>
+          <w:sz w:val="26"/>
+          <w:szCs w:val="26"/>
+        </w:rPr>
+        <w:t>Shadows</w:t>
+      </w:r>
+    </w:p>
+    <w:p>
+      <w:pPr>
+        <w:pStyle w:val="ListParagraph"/>
+        <w:numPr>
+          <w:ilvl w:val="0"/>
+          <w:numId w:val="3"/>
+        </w:numPr>
+        <w:spacing w:line="276" w:lineRule="auto"/>
+        <w:rPr>
+          <w:rFonts w:eastAsia="Arial Unicode MS"/>
+          <w:sz w:val="26"/>
+          <w:szCs w:val="26"/>
+        </w:rPr>
+      </w:pPr>
+      <w:r>
+        <w:rPr>
+          <w:rFonts w:eastAsia="Arial Unicode MS"/>
+          <w:sz w:val="26"/>
+          <w:szCs w:val="26"/>
+        </w:rPr>
+        <w:t xml:space="preserve">This code is in the function called </w:t>
+      </w:r>
+      <w:r>
+        <w:rPr>
+          <w:rFonts w:eastAsia="Arial Unicode MS"/>
+          <w:i/>
+          <w:sz w:val="26"/>
+          <w:szCs w:val="26"/>
+        </w:rPr>
+        <w:t>part4</w:t>
+      </w:r>
+      <w:r>
+        <w:rPr>
+          <w:rFonts w:eastAsia="Arial Unicode MS"/>
+          <w:i/>
+          <w:sz w:val="26"/>
+          <w:szCs w:val="26"/>
+        </w:rPr>
+        <w:t>()</w:t>
+      </w:r>
+    </w:p>
+    <w:p>
+      <w:pPr>
+        <w:pStyle w:val="ListParagraph"/>
+        <w:numPr>
+          <w:ilvl w:val="0"/>
+          <w:numId w:val="3"/>
+        </w:numPr>
+        <w:spacing w:line="276" w:lineRule="auto"/>
+        <w:rPr>
+          <w:rFonts w:eastAsia="Arial Unicode MS"/>
+          <w:sz w:val="26"/>
+          <w:szCs w:val="26"/>
+        </w:rPr>
+      </w:pPr>
+      <w:r>
+        <w:rPr>
+          <w:rFonts w:eastAsia="Arial Unicode MS"/>
+          <w:sz w:val="26"/>
+          <w:szCs w:val="26"/>
+        </w:rPr>
+        <w:t>When an intersection with one of the mes</w:t>
+      </w:r>
+      <w:r>
+        <w:rPr>
+          <w:rFonts w:eastAsia="Arial Unicode MS"/>
+          <w:sz w:val="26"/>
+          <w:szCs w:val="26"/>
+        </w:rPr>
+        <w:t xml:space="preserve">hes occurs, there’s a possibility that it is in the shadow of itself or another object. Thus, when an intersection occurs, I </w:t>
+      </w:r>
+      <w:r>
+        <w:rPr>
+          <w:rFonts w:eastAsia="Arial Unicode MS"/>
+          <w:sz w:val="26"/>
+          <w:szCs w:val="26"/>
+        </w:rPr>
+        <w:t xml:space="preserve">cast a ray from the intersection point towards the light, and if that ray intersects with any object, I set the pixel value at the intersection point to </w:t>
+      </w:r>
+      <w:r>
+        <w:rPr>
+          <w:rFonts w:eastAsia="Arial Unicode MS"/>
+          <w:i/>
+          <w:sz w:val="26"/>
+          <w:szCs w:val="26"/>
+        </w:rPr>
+        <w:t>0</w:t>
+      </w:r>
+      <w:r>
+        <w:rPr>
+          <w:rFonts w:eastAsia="Arial Unicode MS"/>
+          <w:sz w:val="26"/>
+          <w:szCs w:val="26"/>
+        </w:rPr>
+        <w:t xml:space="preserve">. </w:t>
+      </w:r>
+      <w:r>
+        <w:rPr>
+          <w:rFonts w:eastAsia="Arial Unicode MS"/>
+          <w:sz w:val="26"/>
+          <w:szCs w:val="26"/>
+        </w:rPr>
+        <w:t xml:space="preserve"> </w:t>
+      </w:r>
+    </w:p>
+    <w:p>
+      <w:pPr>
+        <w:pStyle w:val="ListParagraph"/>
+        <w:numPr>
+          <w:ilvl w:val="0"/>
+          <w:numId w:val="3"/>
+        </w:numPr>
+        <w:spacing w:line="276" w:lineRule="auto"/>
+        <w:rPr>
+          <w:rFonts w:eastAsia="Arial Unicode MS"/>
+          <w:sz w:val="26"/>
+          <w:szCs w:val="26"/>
+        </w:rPr>
+      </w:pPr>
+      <w:r>
+        <w:rPr>
+          <w:rFonts w:eastAsia="Arial Unicode MS"/>
+          <w:sz w:val="26"/>
+          <w:szCs w:val="26"/>
+        </w:rPr>
+        <w:t xml:space="preserve">I have included 2 screenshots with the light positioned at different locations to showcase </w:t>
+      </w:r>
+      <w:r>
+        <w:rPr>
+          <w:rFonts w:eastAsia="Arial Unicode MS"/>
+          <w:sz w:val="26"/>
+          <w:szCs w:val="26"/>
+        </w:rPr>
+        <w:t>shadows on the bumpy cube</w:t>
+      </w:r>
+      <w:r>
+        <w:rPr>
+          <w:rFonts w:eastAsia="Arial Unicode MS"/>
+          <w:sz w:val="26"/>
+          <w:szCs w:val="26"/>
+        </w:rPr>
+        <w:t xml:space="preserve">. The first image below has a light positioned at: </w:t>
+      </w:r>
+      <w:r>
+        <w:rPr>
+          <w:rFonts w:eastAsia="Arial Unicode MS"/>
+          <w:i/>
+          <w:sz w:val="26"/>
+          <w:szCs w:val="26"/>
+        </w:rPr>
+        <w:t>(-1, 1, 1)</w:t>
+      </w:r>
+      <w:r>
+        <w:rPr>
+          <w:rFonts w:eastAsia="Arial Unicode MS"/>
+          <w:sz w:val="26"/>
+          <w:szCs w:val="26"/>
+        </w:rPr>
+        <w:t xml:space="preserve">. The second image below has a light positioned at </w:t>
+      </w:r>
+      <w:r>
+        <w:rPr>
+          <w:rFonts w:eastAsia="Arial Unicode MS"/>
+          <w:i/>
+          <w:sz w:val="26"/>
+          <w:szCs w:val="26"/>
+        </w:rPr>
+        <w:t>(1, -1, 1)</w:t>
+      </w:r>
+      <w:r>
+        <w:rPr>
+          <w:rFonts w:eastAsia="Arial Unicode MS"/>
+          <w:sz w:val="26"/>
+          <w:szCs w:val="26"/>
+        </w:rPr>
+        <w:t xml:space="preserve">. </w:t>
+      </w:r>
+    </w:p>
+    <w:p>
+      <w:pPr>
+        <w:pStyle w:val="ListParagraph"/>
+        <w:numPr>
+          <w:ilvl w:val="1"/>
+          <w:numId w:val="3"/>
+        </w:numPr>
+        <w:spacing w:line="276" w:lineRule="auto"/>
+        <w:rPr>
+          <w:rFonts w:eastAsia="Arial Unicode MS"/>
+          <w:sz w:val="26"/>
+          <w:szCs w:val="26"/>
+        </w:rPr>
+      </w:pPr>
+      <w:r>
+        <w:rPr>
+          <w:rFonts w:eastAsia="Arial Unicode MS"/>
+          <w:sz w:val="26"/>
+          <w:szCs w:val="26"/>
+        </w:rPr>
+        <w:t xml:space="preserve">By default, the light is positioned at </w:t>
+      </w:r>
+      <w:r>
+        <w:rPr>
+          <w:rFonts w:eastAsia="Arial Unicode MS"/>
+          <w:i/>
+          <w:sz w:val="26"/>
+          <w:szCs w:val="26"/>
+        </w:rPr>
+        <w:t>(-1, 1, 1)</w:t>
+      </w:r>
+      <w:r>
+        <w:rPr>
+          <w:rFonts w:eastAsia="Arial Unicode MS"/>
+          <w:sz w:val="26"/>
+          <w:szCs w:val="26"/>
+        </w:rPr>
+        <w:t xml:space="preserve">. To produce the second image, simply comment out the first light position and uncomment the second light position within the </w:t>
+      </w:r>
+      <w:r>
+        <w:rPr>
+          <w:rFonts w:eastAsia="Arial Unicode MS"/>
+          <w:i/>
+          <w:sz w:val="26"/>
+          <w:szCs w:val="26"/>
+        </w:rPr>
+        <w:t>part4</w:t>
+      </w:r>
+      <w:r>
+        <w:rPr>
+          <w:rFonts w:eastAsia="Arial Unicode MS"/>
+          <w:sz w:val="26"/>
+          <w:szCs w:val="26"/>
+        </w:rPr>
+        <w:t xml:space="preserve"> function. </w:t>
+      </w:r>
+    </w:p>
+    <w:p>
+      <w:pPr>
+        <w:pStyle w:val="ListParagraph"/>
+        <w:numPr>
+          <w:ilvl w:val="0"/>
+          <w:numId w:val="6"/>
+        </w:numPr>
+        <w:spacing w:line="276" w:lineRule="auto"/>
+        <w:rPr>
+          <w:rFonts w:eastAsia="Arial Unicode MS"/>
+          <w:sz w:val="26"/>
+          <w:szCs w:val="26"/>
+        </w:rPr>
+      </w:pPr>
+      <w:r>
+        <w:rPr>
+          <w:rFonts w:eastAsia="Arial Unicode MS"/>
+          <w:sz w:val="26"/>
+          <w:szCs w:val="26"/>
+        </w:rPr>
+        <w:t xml:space="preserve">To run this code, uncomment the call to </w:t>
+      </w:r>
+      <w:r>
+        <w:rPr>
+          <w:rFonts w:eastAsia="Arial Unicode MS"/>
+          <w:i/>
+          <w:sz w:val="26"/>
+          <w:szCs w:val="26"/>
+        </w:rPr>
+        <w:t>part4</w:t>
+      </w:r>
+      <w:r>
+        <w:rPr>
+          <w:rFonts w:eastAsia="Arial Unicode MS"/>
+          <w:i/>
+          <w:sz w:val="26"/>
+          <w:szCs w:val="26"/>
+        </w:rPr>
+        <w:t>(</w:t>
+      </w:r>
+      <w:r>
+        <w:rPr>
+          <w:rFonts w:eastAsia="Arial Unicode MS"/>
+          <w:i/>
+          <w:sz w:val="26"/>
+          <w:szCs w:val="26"/>
+        </w:rPr>
+        <w:t>true</w:t>
+      </w:r>
+      <w:r>
+        <w:rPr>
+          <w:rFonts w:eastAsia="Arial Unicode MS"/>
+          <w:i/>
+          <w:sz w:val="26"/>
+          <w:szCs w:val="26"/>
+        </w:rPr>
+        <w:t>, false</w:t>
+      </w:r>
+      <w:r>
+        <w:rPr>
+          <w:rFonts w:eastAsia="Arial Unicode MS"/>
+          <w:i/>
+          <w:sz w:val="26"/>
+          <w:szCs w:val="26"/>
+        </w:rPr>
+        <w:t>)</w:t>
+      </w:r>
+      <w:r>
+        <w:rPr>
+          <w:rFonts w:eastAsia="Arial Unicode MS"/>
+          <w:sz w:val="26"/>
+          <w:szCs w:val="26"/>
+        </w:rPr>
+        <w:t xml:space="preserve"> in </w:t>
+      </w:r>
+      <w:r>
+        <w:rPr>
+          <w:rFonts w:eastAsia="Arial Unicode MS"/>
+          <w:i/>
+          <w:sz w:val="26"/>
+          <w:szCs w:val="26"/>
+        </w:rPr>
+        <w:t>main()</w:t>
+      </w:r>
+      <w:r>
+        <w:rPr>
+          <w:rFonts w:eastAsia="Arial Unicode MS"/>
+          <w:sz w:val="26"/>
+          <w:szCs w:val="26"/>
+        </w:rPr>
+        <w:t xml:space="preserve"> at the bottom of the </w:t>
+      </w:r>
+      <w:r>
+        <w:rPr>
+          <w:rFonts w:eastAsia="Arial Unicode MS"/>
+          <w:i/>
+          <w:sz w:val="26"/>
+          <w:szCs w:val="26"/>
+        </w:rPr>
+        <w:t>main.cpp</w:t>
+      </w:r>
+      <w:r>
+        <w:rPr>
+          <w:rFonts w:eastAsia="Arial Unicode MS"/>
+          <w:sz w:val="26"/>
+          <w:szCs w:val="26"/>
+        </w:rPr>
+        <w:t xml:space="preserve"> file and in the </w:t>
+      </w:r>
+      <w:r>
+        <w:rPr>
+          <w:rFonts w:eastAsia="Arial Unicode MS"/>
+          <w:i/>
+          <w:sz w:val="26"/>
+          <w:szCs w:val="26"/>
+        </w:rPr>
+        <w:t>build/</w:t>
+      </w:r>
+      <w:r>
+        <w:rPr>
+          <w:rFonts w:eastAsia="Arial Unicode MS"/>
+          <w:sz w:val="26"/>
+          <w:szCs w:val="26"/>
+        </w:rPr>
+        <w:t xml:space="preserve"> directory run:</w:t>
+      </w:r>
+    </w:p>
+    <w:p>
+      <w:pPr>
+        <w:pStyle w:val="ListParagraph"/>
+        <w:numPr>
+          <w:ilvl w:val="1"/>
+          <w:numId w:val="6"/>
+        </w:numPr>
+        <w:spacing w:line="276" w:lineRule="auto"/>
+        <w:rPr>
+          <w:rFonts w:eastAsia="Arial Unicode MS"/>
+          <w:sz w:val="26"/>
+          <w:szCs w:val="26"/>
+        </w:rPr>
+      </w:pPr>
+      <w:r>
+        <w:rPr>
+          <w:rFonts w:eastAsia="Arial Unicode MS"/>
+          <w:i/>
+          <w:sz w:val="26"/>
+          <w:szCs w:val="26"/>
+        </w:rPr>
+        <w:t>make &amp;&amp; ./Assignment1_bin</w:t>
+      </w:r>
+    </w:p>
+    <w:p>
+      <w:pPr>
+        <w:pStyle w:val="ListParagraph"/>
+        <w:numPr>
+          <w:ilvl w:val="0"/>
+          <w:numId w:val="6"/>
+        </w:numPr>
+        <w:spacing w:line="276" w:lineRule="auto"/>
+        <w:rPr>
+          <w:rFonts w:eastAsia="Arial Unicode MS"/>
+          <w:sz w:val="26"/>
+          <w:szCs w:val="26"/>
+        </w:rPr>
+      </w:pPr>
+      <w:r>
+        <w:rPr>
+          <w:rFonts w:eastAsia="Arial Unicode MS"/>
+          <w:sz w:val="26"/>
+          <w:szCs w:val="26"/>
+        </w:rPr>
+        <w:t xml:space="preserve">The output image will be saved to the </w:t>
+      </w:r>
+      <w:r>
+        <w:rPr>
+          <w:rFonts w:eastAsia="Arial Unicode MS"/>
+          <w:i/>
+          <w:sz w:val="26"/>
+          <w:szCs w:val="26"/>
+        </w:rPr>
+        <w:t>build/</w:t>
+      </w:r>
+      <w:r>
+        <w:rPr>
+          <w:rFonts w:eastAsia="Arial Unicode MS"/>
+          <w:sz w:val="26"/>
+          <w:szCs w:val="26"/>
+        </w:rPr>
+        <w:t xml:space="preserve"> directory as </w:t>
+      </w:r>
+      <w:r>
+        <w:rPr>
+          <w:rFonts w:eastAsia="Arial Unicode MS"/>
+          <w:i/>
+          <w:sz w:val="26"/>
+          <w:szCs w:val="26"/>
+        </w:rPr>
+        <w:t>part4</w:t>
+      </w:r>
+      <w:r>
+        <w:rPr>
+          <w:rFonts w:eastAsia="Arial Unicode MS"/>
+          <w:i/>
+          <w:sz w:val="26"/>
+          <w:szCs w:val="26"/>
+        </w:rPr>
+        <w:t>-shadows</w:t>
+      </w:r>
+      <w:r>
+        <w:rPr>
+          <w:rFonts w:eastAsia="Arial Unicode MS"/>
+          <w:i/>
+          <w:sz w:val="26"/>
+          <w:szCs w:val="26"/>
+        </w:rPr>
+        <w:t>.png</w:t>
+      </w:r>
+    </w:p>
+    <w:p>
+      <w:pPr>
+        <w:pStyle w:val="ListParagraph"/>
+        <w:numPr>
+          <w:ilvl w:val="0"/>
+          <w:numId w:val="7"/>
+        </w:numPr>
+        <w:spacing w:line="276" w:lineRule="auto"/>
+        <w:rPr>
+          <w:rFonts w:eastAsia="Arial Unicode MS"/>
+          <w:sz w:val="26"/>
+          <w:szCs w:val="26"/>
+        </w:rPr>
+      </w:pPr>
+      <w:r>
+        <w:rPr>
+          <w:rFonts w:eastAsia="Arial Unicode MS"/>
+          <w:sz w:val="26"/>
+          <w:szCs w:val="26"/>
+        </w:rPr>
+        <w:t>L</w:t>
+      </w:r>
+      <w:r>
+        <w:rPr>
+          <w:rFonts w:eastAsia="Arial Unicode MS"/>
+          <w:sz w:val="26"/>
+          <w:szCs w:val="26"/>
+        </w:rPr>
+        <w:t xml:space="preserve">ight positioned at </w:t>
+      </w:r>
+      <w:r>
+        <w:rPr>
+          <w:rFonts w:eastAsia="Arial Unicode MS"/>
+          <w:i/>
+          <w:sz w:val="26"/>
+          <w:szCs w:val="26"/>
+        </w:rPr>
+        <w:t xml:space="preserve">(-1, </w:t>
+      </w:r>
+      <w:r>
+        <w:rPr>
+          <w:rFonts w:eastAsia="Arial Unicode MS"/>
+          <w:i/>
+          <w:sz w:val="26"/>
+          <w:szCs w:val="26"/>
+        </w:rPr>
+        <w:t>1, 1)</w:t>
+      </w:r>
+      <w:r>
+        <w:rPr>
+          <w:rFonts w:eastAsia="Arial Unicode MS"/>
+          <w:i/>
+          <w:sz w:val="26"/>
+          <w:szCs w:val="26"/>
+        </w:rPr>
+        <w:t xml:space="preserve"> </w:t>
+      </w:r>
+      <w:r>
+        <w:rPr>
+          <w:rFonts w:eastAsia="Arial Unicode MS"/>
+          <w:sz w:val="26"/>
+          <w:szCs w:val="26"/>
+        </w:rPr>
+        <w:t xml:space="preserve">(Default) </w:t>
+      </w:r>
+      <w:r>
+        <w:rPr>
+          <w:rFonts w:eastAsia="Arial Unicode MS"/>
+          <w:sz w:val="26"/>
+          <w:szCs w:val="26"/>
+        </w:rPr>
+        <w:t xml:space="preserve">: </w:t>
+      </w:r>
+    </w:p>
+    <w:p>
+      <w:pPr>
+        <w:spacing w:line="276" w:lineRule="auto"/>
+        <w:ind w:left="1440"/>
+        <w:rPr>
+          <w:rFonts w:eastAsia="Arial Unicode MS"/>
+          <w:sz w:val="26"/>
+          <w:szCs w:val="26"/>
+        </w:rPr>
+      </w:pPr>
+      <w:r>
+        <w:rPr>
+          <w:rFonts w:eastAsia="Arial Unicode MS"/>
           <w:noProof/>
           <w:sz w:val="26"/>
           <w:szCs w:val="26"/>
           <w:lang w:eastAsia="en-US"/>
         </w:rPr>
         <w:drawing>
-          <wp:inline distT="0" distB="0" distL="0" distR="0" wp14:anchorId="6C9EC555" wp14:editId="52B59718">
-            <wp:extent cx="5486400" cy="5486400"/>
+          <wp:inline distT="0" distB="0" distL="0" distR="0" wp14:anchorId="747184F4" wp14:editId="28F605D2">
+            <wp:extent cx="3429000" cy="3429000"/>
             <wp:effectExtent l="0" t="0" r="0" b="0"/>
-            <wp:docPr id="6" name="Picture 6" descr="Macintosh HD:Users:mattoor:Desktop:School:Graduate:Computer Graphics:homework:assignment-1-radhikamattoo:screenshots:1.5:1.5_light_pos_-1_1_1.png"/>
+            <wp:docPr id="11" name="Picture 11" descr="Macintosh HD:Users:mattoor:Desktop:School:Graduate:Computer Graphics:homework:assignment-1-radhikamattoo:screenshots:1.5:1.5_light_pos_-1_1_1.png"/>
             <wp:cNvGraphicFramePr>
               <a:graphicFrameLocks xmlns:a="http://schemas.openxmlformats.org/drawingml/2006/main" noChangeAspect="1"/>
             </wp:cNvGraphicFramePr>
@@ -2102,7 +3212,7 @@
               <a:graphicData uri="http://schemas.openxmlformats.org/drawingml/2006/picture">
                 <pic:pic xmlns:pic="http://schemas.openxmlformats.org/drawingml/2006/picture">
                   <pic:nvPicPr>
-                    <pic:cNvPr id="0" name="Picture 10" descr="Macintosh HD:Users:mattoor:Desktop:School:Graduate:Computer Graphics:homework:assignment-1-radhikamattoo:screenshots:1.5:1.5_light_pos_-1_1_1.png"/>
+                    <pic:cNvPr id="0" name="Picture 4" descr="Macintosh HD:Users:mattoor:Desktop:School:Graduate:Computer Graphics:homework:assignment-1-radhikamattoo:screenshots:1.5:1.5_light_pos_-1_1_1.png"/>
                     <pic:cNvPicPr>
                       <a:picLocks noChangeAspect="1" noChangeArrowheads="1"/>
                     </pic:cNvPicPr>
@@ -2123,7 +3233,7 @@
                   <pic:spPr bwMode="auto">
                     <a:xfrm>
                       <a:off x="0" y="0"/>
-                      <a:ext cx="5486400" cy="5486400"/>
+                      <a:ext cx="3429000" cy="3429000"/>
                     </a:xfrm>
                     <a:prstGeom prst="rect">
                       <a:avLst/>
@@ -2139,18 +3249,93 @@
           </wp:inline>
         </w:drawing>
       </w:r>
-      <w:r>
-        <w:rPr>
+    </w:p>
+    <w:p>
+      <w:pPr>
+        <w:pStyle w:val="ListParagraph"/>
+        <w:numPr>
+          <w:ilvl w:val="0"/>
+          <w:numId w:val="7"/>
+        </w:numPr>
+        <w:spacing w:line="276" w:lineRule="auto"/>
+        <w:rPr>
+          <w:rFonts w:eastAsia="Arial Unicode MS"/>
+          <w:sz w:val="26"/>
+          <w:szCs w:val="26"/>
+        </w:rPr>
+      </w:pPr>
+      <w:r>
+        <w:rPr>
+          <w:rFonts w:eastAsia="Arial Unicode MS"/>
+          <w:sz w:val="26"/>
+          <w:szCs w:val="26"/>
+        </w:rPr>
+        <w:t xml:space="preserve">Light positioned at </w:t>
+      </w:r>
+      <w:r>
+        <w:rPr>
+          <w:rFonts w:eastAsia="Arial Unicode MS"/>
+          <w:i/>
+          <w:sz w:val="26"/>
+          <w:szCs w:val="26"/>
+        </w:rPr>
+        <w:t>(1, -1, 1</w:t>
+      </w:r>
+      <w:r>
+        <w:rPr>
+          <w:rFonts w:eastAsia="Arial Unicode MS"/>
+          <w:sz w:val="26"/>
+          <w:szCs w:val="26"/>
+        </w:rPr>
+        <w:t xml:space="preserve"> (Need to uncomment</w:t>
+      </w:r>
+      <w:r>
+        <w:rPr>
+          <w:rFonts w:eastAsia="Arial Unicode MS"/>
+          <w:sz w:val="26"/>
+          <w:szCs w:val="26"/>
+        </w:rPr>
+        <w:t xml:space="preserve"> line to render</w:t>
+      </w:r>
+      <w:r>
+        <w:rPr>
+          <w:rFonts w:eastAsia="Arial Unicode MS"/>
+          <w:sz w:val="26"/>
+          <w:szCs w:val="26"/>
+        </w:rPr>
+        <w:t>)</w:t>
+      </w:r>
+      <w:r>
+        <w:rPr>
+          <w:rFonts w:eastAsia="Arial Unicode MS"/>
+          <w:sz w:val="26"/>
+          <w:szCs w:val="26"/>
+        </w:rPr>
+        <w:t xml:space="preserve">: </w:t>
+      </w:r>
+    </w:p>
+    <w:p>
+      <w:pPr>
+        <w:spacing w:line="276" w:lineRule="auto"/>
+        <w:rPr>
+          <w:rFonts w:eastAsia="Arial Unicode MS"/>
+          <w:sz w:val="26"/>
+          <w:szCs w:val="26"/>
+        </w:rPr>
+      </w:pPr>
+      <w:r>
+        <w:rPr>
+          <w:rFonts w:eastAsia="Arial Unicode MS"/>
           <w:noProof/>
           <w:sz w:val="26"/>
           <w:szCs w:val="26"/>
           <w:lang w:eastAsia="en-US"/>
         </w:rPr>
         <w:drawing>
-          <wp:inline distT="0" distB="0" distL="0" distR="0" wp14:anchorId="2B8D91F3" wp14:editId="7CABB389">
+          <wp:inline distT="0" distB="0" distL="0" distR="0" wp14:anchorId="2223B84E" wp14:editId="4E707C80">
             <wp:extent cx="5486400" cy="5486400"/>
             <wp:effectExtent l="0" t="0" r="0" b="0"/>
-            <wp:docPr id="7" name="Picture 7" descr="Macintosh HD:Users:mattoor:Desktop:School:Graduate:Computer Graphics:homework:assignment-1-radhikamattoo:screenshots:1.5:1.5_light_pos_0_0_1.png"/>
+            <wp:docPr id="12" name="Picture 12" descr="Macintosh HD:Users:mattoor:Desktop:School:Graduate:Computer Graphics:homework:assignment-1-radhikamattoo:screenshots:1.5:1.5_light_pos_1_-1_1.png"/>
             <wp:cNvGraphicFramePr>
               <a:graphicFrameLocks xmlns:a="http://schemas.openxmlformats.org/drawingml/2006/main" noChangeAspect="1"/>
             </wp:cNvGraphicFramePr>
@@ -2158,7 +3343,7 @@
               <a:graphicData uri="http://schemas.openxmlformats.org/drawingml/2006/picture">
                 <pic:pic xmlns:pic="http://schemas.openxmlformats.org/drawingml/2006/picture">
                   <pic:nvPicPr>
-                    <pic:cNvPr id="0" name="Picture 11" descr="Macintosh HD:Users:mattoor:Desktop:School:Graduate:Computer Graphics:homework:assignment-1-radhikamattoo:screenshots:1.5:1.5_light_pos_0_0_1.png"/>
+                    <pic:cNvPr id="0" name="Picture 5" descr="Macintosh HD:Users:mattoor:Desktop:School:Graduate:Computer Graphics:homework:assignment-1-radhikamattoo:screenshots:1.5:1.5_light_pos_1_-1_1.png"/>
                     <pic:cNvPicPr>
                       <a:picLocks noChangeAspect="1" noChangeArrowheads="1"/>
                     </pic:cNvPicPr>
@@ -2195,67 +3380,12 @@
           </wp:inline>
         </w:drawing>
       </w:r>
-      <w:r>
-        <w:rPr>
-          <w:noProof/>
-          <w:sz w:val="26"/>
-          <w:szCs w:val="26"/>
-          <w:lang w:eastAsia="en-US"/>
-        </w:rPr>
-        <w:drawing>
-          <wp:inline distT="0" distB="0" distL="0" distR="0" wp14:anchorId="290854B1" wp14:editId="79660FA1">
-            <wp:extent cx="5486400" cy="5486400"/>
-            <wp:effectExtent l="0" t="0" r="0" b="0"/>
-            <wp:docPr id="8" name="Picture 8" descr="Macintosh HD:Users:mattoor:Desktop:School:Graduate:Computer Graphics:homework:assignment-1-radhikamattoo:screenshots:1.5:1.5_light_pos_1_-1_1.png"/>
-            <wp:cNvGraphicFramePr>
-              <a:graphicFrameLocks xmlns:a="http://schemas.openxmlformats.org/drawingml/2006/main" noChangeAspect="1"/>
-            </wp:cNvGraphicFramePr>
-            <a:graphic xmlns:a="http://schemas.openxmlformats.org/drawingml/2006/main">
-              <a:graphicData uri="http://schemas.openxmlformats.org/drawingml/2006/picture">
-                <pic:pic xmlns:pic="http://schemas.openxmlformats.org/drawingml/2006/picture">
-                  <pic:nvPicPr>
-                    <pic:cNvPr id="0" name="Picture 12" descr="Macintosh HD:Users:mattoor:Desktop:School:Graduate:Computer Graphics:homework:assignment-1-radhikamattoo:screenshots:1.5:1.5_light_pos_1_-1_1.png"/>
-                    <pic:cNvPicPr>
-                      <a:picLocks noChangeAspect="1" noChangeArrowheads="1"/>
-                    </pic:cNvPicPr>
-                  </pic:nvPicPr>
-                  <pic:blipFill>
-                    <a:blip r:embed="rId16">
-                      <a:extLst>
-                        <a:ext uri="{28A0092B-C50C-407E-A947-70E740481C1C}">
-                          <a14:useLocalDpi xmlns:a14="http://schemas.microsoft.com/office/drawing/2010/main" val="0"/>
-                        </a:ext>
-                      </a:extLst>
-                    </a:blip>
-                    <a:srcRect/>
-                    <a:stretch>
-                      <a:fillRect/>
-                    </a:stretch>
-                  </pic:blipFill>
-                  <pic:spPr bwMode="auto">
-                    <a:xfrm>
-                      <a:off x="0" y="0"/>
-                      <a:ext cx="5486400" cy="5486400"/>
-                    </a:xfrm>
-                    <a:prstGeom prst="rect">
-                      <a:avLst/>
-                    </a:prstGeom>
-                    <a:noFill/>
-                    <a:ln>
-                      <a:noFill/>
-                    </a:ln>
-                  </pic:spPr>
-                </pic:pic>
-              </a:graphicData>
-            </a:graphic>
-          </wp:inline>
-        </w:drawing>
-      </w:r>
-    </w:p>
-    <w:p>
-      <w:pPr>
-        <w:spacing w:line="276" w:lineRule="auto"/>
-        <w:rPr>
+    </w:p>
+    <w:p>
+      <w:pPr>
+        <w:spacing w:line="276" w:lineRule="auto"/>
+        <w:rPr>
+          <w:rFonts w:eastAsia="Arial Unicode MS"/>
           <w:b/>
           <w:sz w:val="26"/>
           <w:szCs w:val="26"/>
@@ -2263,17 +3393,39 @@
       </w:pPr>
       <w:r>
         <w:rPr>
+          <w:rFonts w:eastAsia="Arial Unicode MS"/>
           <w:b/>
           <w:sz w:val="26"/>
           <w:szCs w:val="26"/>
         </w:rPr>
-        <w:t xml:space="preserve">1.6 Reflections on the floor </w:t>
-      </w:r>
-    </w:p>
-    <w:p>
-      <w:pPr>
-        <w:spacing w:line="276" w:lineRule="auto"/>
-        <w:rPr>
+        <w:t>1.6</w:t>
+      </w:r>
+      <w:bookmarkStart w:id="0" w:name="_GoBack"/>
+      <w:bookmarkEnd w:id="0"/>
+      <w:r>
+        <w:rPr>
+          <w:rFonts w:eastAsia="Arial Unicode MS"/>
+          <w:b/>
+          <w:sz w:val="26"/>
+          <w:szCs w:val="26"/>
+        </w:rPr>
+        <w:t xml:space="preserve"> </w:t>
+      </w:r>
+      <w:r>
+        <w:rPr>
+          <w:rFonts w:eastAsia="Arial Unicode MS"/>
+          <w:b/>
+          <w:sz w:val="26"/>
+          <w:szCs w:val="26"/>
+        </w:rPr>
+        <w:t>Reflections on the floor</w:t>
+      </w:r>
+    </w:p>
+    <w:p>
+      <w:pPr>
+        <w:spacing w:line="276" w:lineRule="auto"/>
+        <w:rPr>
+          <w:rFonts w:eastAsia="Arial Unicode MS"/>
           <w:sz w:val="26"/>
           <w:szCs w:val="26"/>
         </w:rPr>
@@ -2829,6 +3981,119 @@
     </w:lvl>
   </w:abstractNum>
   <w:abstractNum w:abstractNumId="4">
+    <w:nsid w:val="499173B9"/>
+    <w:multiLevelType w:val="hybridMultilevel"/>
+    <w:tmpl w:val="B1C68AC8"/>
+    <w:lvl w:ilvl="0" w:tplc="04090001">
+      <w:start w:val="1"/>
+      <w:numFmt w:val="bullet"/>
+      <w:lvlText w:val=""/>
+      <w:lvlJc w:val="left"/>
+      <w:pPr>
+        <w:ind w:left="720" w:hanging="360"/>
+      </w:pPr>
+      <w:rPr>
+        <w:rFonts w:ascii="Symbol" w:hAnsi="Symbol" w:hint="default"/>
+      </w:rPr>
+    </w:lvl>
+    <w:lvl w:ilvl="1" w:tplc="04090003" w:tentative="1">
+      <w:start w:val="1"/>
+      <w:numFmt w:val="bullet"/>
+      <w:lvlText w:val="o"/>
+      <w:lvlJc w:val="left"/>
+      <w:pPr>
+        <w:ind w:left="1440" w:hanging="360"/>
+      </w:pPr>
+      <w:rPr>
+        <w:rFonts w:ascii="Courier New" w:hAnsi="Courier New" w:hint="default"/>
+      </w:rPr>
+    </w:lvl>
+    <w:lvl w:ilvl="2" w:tplc="04090005" w:tentative="1">
+      <w:start w:val="1"/>
+      <w:numFmt w:val="bullet"/>
+      <w:lvlText w:val=""/>
+      <w:lvlJc w:val="left"/>
+      <w:pPr>
+        <w:ind w:left="2160" w:hanging="360"/>
+      </w:pPr>
+      <w:rPr>
+        <w:rFonts w:ascii="Wingdings" w:hAnsi="Wingdings" w:hint="default"/>
+      </w:rPr>
+    </w:lvl>
+    <w:lvl w:ilvl="3" w:tplc="04090001" w:tentative="1">
+      <w:start w:val="1"/>
+      <w:numFmt w:val="bullet"/>
+      <w:lvlText w:val=""/>
+      <w:lvlJc w:val="left"/>
+      <w:pPr>
+        <w:ind w:left="2880" w:hanging="360"/>
+      </w:pPr>
+      <w:rPr>
+        <w:rFonts w:ascii="Symbol" w:hAnsi="Symbol" w:hint="default"/>
+      </w:rPr>
+    </w:lvl>
+    <w:lvl w:ilvl="4" w:tplc="04090003" w:tentative="1">
+      <w:start w:val="1"/>
+      <w:numFmt w:val="bullet"/>
+      <w:lvlText w:val="o"/>
+      <w:lvlJc w:val="left"/>
+      <w:pPr>
+        <w:ind w:left="3600" w:hanging="360"/>
+      </w:pPr>
+      <w:rPr>
+        <w:rFonts w:ascii="Courier New" w:hAnsi="Courier New" w:hint="default"/>
+      </w:rPr>
+    </w:lvl>
+    <w:lvl w:ilvl="5" w:tplc="04090005" w:tentative="1">
+      <w:start w:val="1"/>
+      <w:numFmt w:val="bullet"/>
+      <w:lvlText w:val=""/>
+      <w:lvlJc w:val="left"/>
+      <w:pPr>
+        <w:ind w:left="4320" w:hanging="360"/>
+      </w:pPr>
+      <w:rPr>
+        <w:rFonts w:ascii="Wingdings" w:hAnsi="Wingdings" w:hint="default"/>
+      </w:rPr>
+    </w:lvl>
+    <w:lvl w:ilvl="6" w:tplc="04090001" w:tentative="1">
+      <w:start w:val="1"/>
+      <w:numFmt w:val="bullet"/>
+      <w:lvlText w:val=""/>
+      <w:lvlJc w:val="left"/>
+      <w:pPr>
+        <w:ind w:left="5040" w:hanging="360"/>
+      </w:pPr>
+      <w:rPr>
+        <w:rFonts w:ascii="Symbol" w:hAnsi="Symbol" w:hint="default"/>
+      </w:rPr>
+    </w:lvl>
+    <w:lvl w:ilvl="7" w:tplc="04090003" w:tentative="1">
+      <w:start w:val="1"/>
+      <w:numFmt w:val="bullet"/>
+      <w:lvlText w:val="o"/>
+      <w:lvlJc w:val="left"/>
+      <w:pPr>
+        <w:ind w:left="5760" w:hanging="360"/>
+      </w:pPr>
+      <w:rPr>
+        <w:rFonts w:ascii="Courier New" w:hAnsi="Courier New" w:hint="default"/>
+      </w:rPr>
+    </w:lvl>
+    <w:lvl w:ilvl="8" w:tplc="04090005" w:tentative="1">
+      <w:start w:val="1"/>
+      <w:numFmt w:val="bullet"/>
+      <w:lvlText w:val=""/>
+      <w:lvlJc w:val="left"/>
+      <w:pPr>
+        <w:ind w:left="6480" w:hanging="360"/>
+      </w:pPr>
+      <w:rPr>
+        <w:rFonts w:ascii="Wingdings" w:hAnsi="Wingdings" w:hint="default"/>
+      </w:rPr>
+    </w:lvl>
+  </w:abstractNum>
+  <w:abstractNum w:abstractNumId="5">
     <w:nsid w:val="55264D3D"/>
     <w:multiLevelType w:val="hybridMultilevel"/>
     <w:tmpl w:val="E8EC6C1C"/>
@@ -2941,7 +4206,7 @@
       </w:rPr>
     </w:lvl>
   </w:abstractNum>
-  <w:abstractNum w:abstractNumId="5">
+  <w:abstractNum w:abstractNumId="6">
     <w:nsid w:val="7DA16662"/>
     <w:multiLevelType w:val="hybridMultilevel"/>
     <w:tmpl w:val="1A78EA12"/>
@@ -3061,16 +4326,19 @@
     <w:abstractNumId w:val="1"/>
   </w:num>
   <w:num w:numId="3">
-    <w:abstractNumId w:val="4"/>
+    <w:abstractNumId w:val="5"/>
   </w:num>
   <w:num w:numId="4">
     <w:abstractNumId w:val="3"/>
   </w:num>
   <w:num w:numId="5">
-    <w:abstractNumId w:val="5"/>
+    <w:abstractNumId w:val="6"/>
   </w:num>
   <w:num w:numId="6">
     <w:abstractNumId w:val="2"/>
+  </w:num>
+  <w:num w:numId="7">
+    <w:abstractNumId w:val="4"/>
   </w:num>
 </w:numbering>
 </file>

</xml_diff>

<commit_message>
new screenshots in each section
</commit_message>
<xml_diff>
--- a/README.docx
+++ b/README.docx
@@ -2250,75 +2250,149 @@
           <w:sz w:val="26"/>
           <w:szCs w:val="26"/>
         </w:rPr>
-        <w:t xml:space="preserve">The only difference in the ray tracing algorithm from previous sections is how we determine an intersection; instead of using a discriminant, we use the vertices of the given triangle along with the ray data to construct matrix </w:t>
-      </w:r>
-      <w:r>
-        <w:rPr>
-          <w:rFonts w:eastAsia="Arial Unicode MS"/>
-          <w:i/>
-          <w:sz w:val="26"/>
-          <w:szCs w:val="26"/>
-        </w:rPr>
-        <w:t>A</w:t>
-      </w:r>
-      <w:r>
-        <w:rPr>
-          <w:rFonts w:eastAsia="Arial Unicode MS"/>
-          <w:sz w:val="26"/>
-          <w:szCs w:val="26"/>
-        </w:rPr>
-        <w:t xml:space="preserve"> and vector </w:t>
-      </w:r>
-      <w:r>
-        <w:rPr>
-          <w:rFonts w:eastAsia="Arial Unicode MS"/>
-          <w:i/>
-          <w:sz w:val="26"/>
-          <w:szCs w:val="26"/>
-        </w:rPr>
-        <w:t>b</w:t>
-      </w:r>
-      <w:r>
-        <w:rPr>
-          <w:rFonts w:eastAsia="Arial Unicode MS"/>
-          <w:sz w:val="26"/>
-          <w:szCs w:val="26"/>
-        </w:rPr>
-        <w:t xml:space="preserve">, solve for </w:t>
-      </w:r>
-      <w:r>
-        <w:rPr>
-          <w:rFonts w:eastAsia="Arial Unicode MS"/>
-          <w:i/>
-          <w:sz w:val="26"/>
-          <w:szCs w:val="26"/>
-        </w:rPr>
-        <w:t>A x = b</w:t>
-      </w:r>
-      <w:r>
-        <w:rPr>
-          <w:rFonts w:eastAsia="Arial Unicode MS"/>
-          <w:sz w:val="26"/>
-          <w:szCs w:val="26"/>
-        </w:rPr>
-        <w:t xml:space="preserve">, where </w:t>
-      </w:r>
-      <w:r>
-        <w:rPr>
-          <w:rFonts w:eastAsia="Arial Unicode MS"/>
-          <w:i/>
-          <w:sz w:val="26"/>
-          <w:szCs w:val="26"/>
-        </w:rPr>
-        <w:t>x</w:t>
-      </w:r>
-      <w:r>
-        <w:rPr>
-          <w:rFonts w:eastAsia="Arial Unicode MS"/>
-          <w:sz w:val="26"/>
-          <w:szCs w:val="26"/>
-        </w:rPr>
-        <w:t xml:space="preserve"> is a vector that determines whether an intersection has occurred. After this, the shading is the same as before.</w:t>
+        <w:t>The only difference in the ray tracing algorithm from previous sections is how we determine an intersection;</w:t>
+      </w:r>
+      <w:r>
+        <w:rPr>
+          <w:rFonts w:eastAsia="Arial Unicode MS"/>
+          <w:sz w:val="26"/>
+          <w:szCs w:val="26"/>
+        </w:rPr>
+        <w:t xml:space="preserve"> after that,</w:t>
+      </w:r>
+      <w:r>
+        <w:rPr>
+          <w:rFonts w:eastAsia="Arial Unicode MS"/>
+          <w:sz w:val="26"/>
+          <w:szCs w:val="26"/>
+        </w:rPr>
+        <w:t xml:space="preserve"> the shading is the same as before.</w:t>
+      </w:r>
+    </w:p>
+    <w:p>
+      <w:pPr>
+        <w:pStyle w:val="ListParagraph"/>
+        <w:numPr>
+          <w:ilvl w:val="0"/>
+          <w:numId w:val="3"/>
+        </w:numPr>
+        <w:spacing w:line="276" w:lineRule="auto"/>
+        <w:rPr>
+          <w:rFonts w:eastAsia="Arial Unicode MS"/>
+          <w:sz w:val="26"/>
+          <w:szCs w:val="26"/>
+        </w:rPr>
+      </w:pPr>
+      <w:r>
+        <w:rPr>
+          <w:rFonts w:eastAsia="Arial Unicode MS"/>
+          <w:sz w:val="26"/>
+          <w:szCs w:val="26"/>
+        </w:rPr>
+        <w:t>The meshes had to be scaled and shifted in order for them to be seen properly in the image. The bumpy cube was scaled down</w:t>
+      </w:r>
+      <w:r>
+        <w:rPr>
+          <w:rFonts w:eastAsia="Arial Unicode MS"/>
+          <w:sz w:val="26"/>
+          <w:szCs w:val="26"/>
+        </w:rPr>
+        <w:t xml:space="preserve"> by </w:t>
+      </w:r>
+      <w:r>
+        <w:rPr>
+          <w:rFonts w:eastAsia="Arial Unicode MS"/>
+          <w:sz w:val="26"/>
+          <w:szCs w:val="26"/>
+        </w:rPr>
+        <w:t xml:space="preserve">a factor of </w:t>
+      </w:r>
+      <w:r>
+        <w:rPr>
+          <w:rFonts w:eastAsia="Arial Unicode MS"/>
+          <w:sz w:val="26"/>
+          <w:szCs w:val="26"/>
+        </w:rPr>
+        <w:t>10</w:t>
+      </w:r>
+      <w:r>
+        <w:rPr>
+          <w:rFonts w:eastAsia="Arial Unicode MS"/>
+          <w:sz w:val="26"/>
+          <w:szCs w:val="26"/>
+        </w:rPr>
+        <w:t>, and the bunny was scaled up</w:t>
+      </w:r>
+      <w:r>
+        <w:rPr>
+          <w:rFonts w:eastAsia="Arial Unicode MS"/>
+          <w:sz w:val="26"/>
+          <w:szCs w:val="26"/>
+        </w:rPr>
+        <w:t xml:space="preserve"> by</w:t>
+      </w:r>
+      <w:r>
+        <w:rPr>
+          <w:rFonts w:eastAsia="Arial Unicode MS"/>
+          <w:sz w:val="26"/>
+          <w:szCs w:val="26"/>
+        </w:rPr>
+        <w:t xml:space="preserve"> a factor of</w:t>
+      </w:r>
+      <w:r>
+        <w:rPr>
+          <w:rFonts w:eastAsia="Arial Unicode MS"/>
+          <w:sz w:val="26"/>
+          <w:szCs w:val="26"/>
+        </w:rPr>
+        <w:t xml:space="preserve"> 3</w:t>
+      </w:r>
+      <w:r>
+        <w:rPr>
+          <w:rFonts w:eastAsia="Arial Unicode MS"/>
+          <w:sz w:val="26"/>
+          <w:szCs w:val="26"/>
+        </w:rPr>
+        <w:t xml:space="preserve">.  </w:t>
+      </w:r>
+      <w:r>
+        <w:rPr>
+          <w:rFonts w:eastAsia="Arial Unicode MS"/>
+          <w:sz w:val="26"/>
+          <w:szCs w:val="26"/>
+        </w:rPr>
+        <w:t>The bunny was shifted left, and the cube was shifted right.</w:t>
+      </w:r>
+    </w:p>
+    <w:p>
+      <w:pPr>
+        <w:pStyle w:val="ListParagraph"/>
+        <w:numPr>
+          <w:ilvl w:val="0"/>
+          <w:numId w:val="3"/>
+        </w:numPr>
+        <w:spacing w:line="276" w:lineRule="auto"/>
+        <w:rPr>
+          <w:rFonts w:eastAsia="Arial Unicode MS"/>
+          <w:sz w:val="26"/>
+          <w:szCs w:val="26"/>
+        </w:rPr>
+      </w:pPr>
+      <w:r>
+        <w:rPr>
+          <w:rFonts w:eastAsia="Arial Unicode MS"/>
+          <w:sz w:val="26"/>
+          <w:szCs w:val="26"/>
+        </w:rPr>
+        <w:t xml:space="preserve">The reason my green bumpy cube is dark is because of the light position – in the following section with shadows I move the light position to show that the </w:t>
+      </w:r>
+      <w:r>
+        <w:rPr>
+          <w:rFonts w:eastAsia="Arial Unicode MS"/>
+          <w:sz w:val="26"/>
+          <w:szCs w:val="26"/>
+        </w:rPr>
+        <w:t>cube is in fact rendered correctly, but is dark because of the chosen light position</w:t>
       </w:r>
     </w:p>
     <w:p>
@@ -2553,63 +2627,6 @@
       <w:r>
         <w:rPr>
           <w:rFonts w:eastAsia="Arial Unicode MS"/>
-          <w:noProof/>
-          <w:sz w:val="26"/>
-          <w:szCs w:val="26"/>
-          <w:lang w:eastAsia="en-US"/>
-        </w:rPr>
-        <w:drawing>
-          <wp:inline distT="0" distB="0" distL="0" distR="0" wp14:anchorId="554C4479" wp14:editId="1F9EEFC3">
-            <wp:extent cx="5257800" cy="5257800"/>
-            <wp:effectExtent l="0" t="0" r="0" b="0"/>
-            <wp:docPr id="4" name="Picture 4" descr="Macintosh HD:Users:mattoor:Desktop:School:Graduate:Computer Graphics:homework:assignment-1-radhikamattoo:screenshots:1.4:1.4.png"/>
-            <wp:cNvGraphicFramePr>
-              <a:graphicFrameLocks xmlns:a="http://schemas.openxmlformats.org/drawingml/2006/main" noChangeAspect="1"/>
-            </wp:cNvGraphicFramePr>
-            <a:graphic xmlns:a="http://schemas.openxmlformats.org/drawingml/2006/main">
-              <a:graphicData uri="http://schemas.openxmlformats.org/drawingml/2006/picture">
-                <pic:pic xmlns:pic="http://schemas.openxmlformats.org/drawingml/2006/picture">
-                  <pic:nvPicPr>
-                    <pic:cNvPr id="0" name="Picture 8" descr="Macintosh HD:Users:mattoor:Desktop:School:Graduate:Computer Graphics:homework:assignment-1-radhikamattoo:screenshots:1.4:1.4.png"/>
-                    <pic:cNvPicPr>
-                      <a:picLocks noChangeAspect="1" noChangeArrowheads="1"/>
-                    </pic:cNvPicPr>
-                  </pic:nvPicPr>
-                  <pic:blipFill>
-                    <a:blip r:embed="rId13">
-                      <a:extLst>
-                        <a:ext uri="{28A0092B-C50C-407E-A947-70E740481C1C}">
-                          <a14:useLocalDpi xmlns:a14="http://schemas.microsoft.com/office/drawing/2010/main" val="0"/>
-                        </a:ext>
-                      </a:extLst>
-                    </a:blip>
-                    <a:srcRect/>
-                    <a:stretch>
-                      <a:fillRect/>
-                    </a:stretch>
-                  </pic:blipFill>
-                  <pic:spPr bwMode="auto">
-                    <a:xfrm>
-                      <a:off x="0" y="0"/>
-                      <a:ext cx="5257800" cy="5257800"/>
-                    </a:xfrm>
-                    <a:prstGeom prst="rect">
-                      <a:avLst/>
-                    </a:prstGeom>
-                    <a:noFill/>
-                    <a:ln>
-                      <a:noFill/>
-                    </a:ln>
-                  </pic:spPr>
-                </pic:pic>
-              </a:graphicData>
-            </a:graphic>
-          </wp:inline>
-        </w:drawing>
-      </w:r>
-      <w:r>
-        <w:rPr>
-          <w:rFonts w:eastAsia="Arial Unicode MS"/>
           <w:b/>
           <w:sz w:val="26"/>
           <w:szCs w:val="26"/>
@@ -2716,71 +2733,24 @@
           <w:sz w:val="26"/>
           <w:szCs w:val="26"/>
         </w:rPr>
-        <w:t>When an intersection with one of the mes</w:t>
-      </w:r>
-      <w:r>
-        <w:rPr>
-          <w:rFonts w:eastAsia="Arial Unicode MS"/>
-          <w:sz w:val="26"/>
-          <w:szCs w:val="26"/>
-        </w:rPr>
-        <w:t xml:space="preserve">hes occurs, there’s a possibility that it is in the shadow of itself or another object. Thus, when an intersection occurs, I </w:t>
-      </w:r>
-      <w:r>
-        <w:rPr>
-          <w:rFonts w:eastAsia="Arial Unicode MS"/>
-          <w:sz w:val="26"/>
-          <w:szCs w:val="26"/>
-        </w:rPr>
-        <w:t xml:space="preserve">cast a ray from the intersection point towards the light, and if that ray intersects with any object, I set the pixel value at the intersection point to </w:t>
-      </w:r>
-      <w:r>
-        <w:rPr>
-          <w:rFonts w:eastAsia="Arial Unicode MS"/>
-          <w:i/>
-          <w:sz w:val="26"/>
-          <w:szCs w:val="26"/>
-        </w:rPr>
-        <w:t>0</w:t>
-      </w:r>
-      <w:r>
-        <w:rPr>
-          <w:rFonts w:eastAsia="Arial Unicode MS"/>
-          <w:sz w:val="26"/>
-          <w:szCs w:val="26"/>
-        </w:rPr>
-        <w:t xml:space="preserve">. </w:t>
-      </w:r>
-      <w:r>
-        <w:rPr>
-          <w:rFonts w:eastAsia="Arial Unicode MS"/>
-          <w:sz w:val="26"/>
-          <w:szCs w:val="26"/>
-        </w:rPr>
-        <w:t xml:space="preserve"> </w:t>
-      </w:r>
-    </w:p>
-    <w:p>
-      <w:pPr>
-        <w:pStyle w:val="ListParagraph"/>
-        <w:numPr>
-          <w:ilvl w:val="0"/>
-          <w:numId w:val="3"/>
-        </w:numPr>
-        <w:spacing w:line="276" w:lineRule="auto"/>
-        <w:rPr>
-          <w:rFonts w:eastAsia="Arial Unicode MS"/>
-          <w:sz w:val="26"/>
-          <w:szCs w:val="26"/>
-        </w:rPr>
-      </w:pPr>
-      <w:r>
-        <w:rPr>
-          <w:rFonts w:eastAsia="Arial Unicode MS"/>
-          <w:sz w:val="26"/>
-          <w:szCs w:val="26"/>
-        </w:rPr>
-        <w:t xml:space="preserve">I have included 2 screenshots with the light positioned at different locations to showcase </w:t>
+        <w:t xml:space="preserve">I have included </w:t>
+      </w:r>
+      <w:r>
+        <w:rPr>
+          <w:rFonts w:eastAsia="Arial Unicode MS"/>
+          <w:b/>
+          <w:sz w:val="26"/>
+          <w:szCs w:val="26"/>
+        </w:rPr>
+        <w:t>2</w:t>
+      </w:r>
+      <w:r>
+        <w:rPr>
+          <w:rFonts w:eastAsia="Arial Unicode MS"/>
+          <w:sz w:val="26"/>
+          <w:szCs w:val="26"/>
+        </w:rPr>
+        <w:t xml:space="preserve"> screenshots with the light positioned at different locations to showcase </w:t>
       </w:r>
       <w:r>
         <w:rPr>
@@ -3087,17 +3057,10 @@
           <w:sz w:val="26"/>
           <w:szCs w:val="26"/>
         </w:rPr>
-        <w:t>part4</w:t>
-      </w:r>
-      <w:r>
-        <w:rPr>
-          <w:rFonts w:eastAsia="Arial Unicode MS"/>
-          <w:i/>
-          <w:sz w:val="26"/>
-          <w:szCs w:val="26"/>
-        </w:rPr>
-        <w:t>-shadows</w:t>
-      </w:r>
+        <w:t>part5</w:t>
+      </w:r>
+      <w:bookmarkStart w:id="0" w:name="_GoBack"/>
+      <w:bookmarkEnd w:id="0"/>
       <w:r>
         <w:rPr>
           <w:rFonts w:eastAsia="Arial Unicode MS"/>
@@ -3107,6 +3070,53 @@
         </w:rPr>
         <w:t>.png</w:t>
       </w:r>
+    </w:p>
+    <w:p>
+      <w:pPr>
+        <w:pStyle w:val="ListParagraph"/>
+        <w:spacing w:line="276" w:lineRule="auto"/>
+        <w:rPr>
+          <w:rFonts w:eastAsia="Arial Unicode MS"/>
+          <w:i/>
+          <w:sz w:val="26"/>
+          <w:szCs w:val="26"/>
+        </w:rPr>
+      </w:pPr>
+    </w:p>
+    <w:p>
+      <w:pPr>
+        <w:pStyle w:val="ListParagraph"/>
+        <w:spacing w:line="276" w:lineRule="auto"/>
+        <w:rPr>
+          <w:rFonts w:eastAsia="Arial Unicode MS"/>
+          <w:i/>
+          <w:sz w:val="26"/>
+          <w:szCs w:val="26"/>
+        </w:rPr>
+      </w:pPr>
+    </w:p>
+    <w:p>
+      <w:pPr>
+        <w:pStyle w:val="ListParagraph"/>
+        <w:spacing w:line="276" w:lineRule="auto"/>
+        <w:rPr>
+          <w:rFonts w:eastAsia="Arial Unicode MS"/>
+          <w:i/>
+          <w:sz w:val="26"/>
+          <w:szCs w:val="26"/>
+        </w:rPr>
+      </w:pPr>
+    </w:p>
+    <w:p>
+      <w:pPr>
+        <w:pStyle w:val="ListParagraph"/>
+        <w:spacing w:line="276" w:lineRule="auto"/>
+        <w:rPr>
+          <w:rFonts w:eastAsia="Arial Unicode MS"/>
+          <w:sz w:val="26"/>
+          <w:szCs w:val="26"/>
+        </w:rPr>
+      </w:pPr>
     </w:p>
     <w:p>
       <w:pPr>
@@ -3145,16 +3155,7 @@
           <w:sz w:val="26"/>
           <w:szCs w:val="26"/>
         </w:rPr>
-        <w:t xml:space="preserve">(-1, </w:t>
-      </w:r>
-      <w:r>
-        <w:rPr>
-          <w:rFonts w:eastAsia="Arial Unicode MS"/>
-          <w:i/>
-          <w:sz w:val="26"/>
-          <w:szCs w:val="26"/>
-        </w:rPr>
-        <w:t>1, 1)</w:t>
+        <w:t>(-1, 1, 1)</w:t>
       </w:r>
       <w:r>
         <w:rPr>
@@ -3192,63 +3193,6 @@
           <w:szCs w:val="26"/>
         </w:rPr>
       </w:pPr>
-      <w:r>
-        <w:rPr>
-          <w:rFonts w:eastAsia="Arial Unicode MS"/>
-          <w:noProof/>
-          <w:sz w:val="26"/>
-          <w:szCs w:val="26"/>
-          <w:lang w:eastAsia="en-US"/>
-        </w:rPr>
-        <w:drawing>
-          <wp:inline distT="0" distB="0" distL="0" distR="0" wp14:anchorId="747184F4" wp14:editId="28F605D2">
-            <wp:extent cx="3429000" cy="3429000"/>
-            <wp:effectExtent l="0" t="0" r="0" b="0"/>
-            <wp:docPr id="11" name="Picture 11" descr="Macintosh HD:Users:mattoor:Desktop:School:Graduate:Computer Graphics:homework:assignment-1-radhikamattoo:screenshots:1.5:1.5_light_pos_-1_1_1.png"/>
-            <wp:cNvGraphicFramePr>
-              <a:graphicFrameLocks xmlns:a="http://schemas.openxmlformats.org/drawingml/2006/main" noChangeAspect="1"/>
-            </wp:cNvGraphicFramePr>
-            <a:graphic xmlns:a="http://schemas.openxmlformats.org/drawingml/2006/main">
-              <a:graphicData uri="http://schemas.openxmlformats.org/drawingml/2006/picture">
-                <pic:pic xmlns:pic="http://schemas.openxmlformats.org/drawingml/2006/picture">
-                  <pic:nvPicPr>
-                    <pic:cNvPr id="0" name="Picture 4" descr="Macintosh HD:Users:mattoor:Desktop:School:Graduate:Computer Graphics:homework:assignment-1-radhikamattoo:screenshots:1.5:1.5_light_pos_-1_1_1.png"/>
-                    <pic:cNvPicPr>
-                      <a:picLocks noChangeAspect="1" noChangeArrowheads="1"/>
-                    </pic:cNvPicPr>
-                  </pic:nvPicPr>
-                  <pic:blipFill>
-                    <a:blip r:embed="rId14">
-                      <a:extLst>
-                        <a:ext uri="{28A0092B-C50C-407E-A947-70E740481C1C}">
-                          <a14:useLocalDpi xmlns:a14="http://schemas.microsoft.com/office/drawing/2010/main" val="0"/>
-                        </a:ext>
-                      </a:extLst>
-                    </a:blip>
-                    <a:srcRect/>
-                    <a:stretch>
-                      <a:fillRect/>
-                    </a:stretch>
-                  </pic:blipFill>
-                  <pic:spPr bwMode="auto">
-                    <a:xfrm>
-                      <a:off x="0" y="0"/>
-                      <a:ext cx="3429000" cy="3429000"/>
-                    </a:xfrm>
-                    <a:prstGeom prst="rect">
-                      <a:avLst/>
-                    </a:prstGeom>
-                    <a:noFill/>
-                    <a:ln>
-                      <a:noFill/>
-                    </a:ln>
-                  </pic:spPr>
-                </pic:pic>
-              </a:graphicData>
-            </a:graphic>
-          </wp:inline>
-        </w:drawing>
-      </w:r>
     </w:p>
     <w:p>
       <w:pPr>
@@ -3284,6 +3228,15 @@
       <w:r>
         <w:rPr>
           <w:rFonts w:eastAsia="Arial Unicode MS"/>
+          <w:i/>
+          <w:sz w:val="26"/>
+          <w:szCs w:val="26"/>
+        </w:rPr>
+        <w:t>)</w:t>
+      </w:r>
+      <w:r>
+        <w:rPr>
+          <w:rFonts w:eastAsia="Arial Unicode MS"/>
           <w:sz w:val="26"/>
           <w:szCs w:val="26"/>
         </w:rPr>
@@ -3323,63 +3276,6 @@
           <w:szCs w:val="26"/>
         </w:rPr>
       </w:pPr>
-      <w:r>
-        <w:rPr>
-          <w:rFonts w:eastAsia="Arial Unicode MS"/>
-          <w:noProof/>
-          <w:sz w:val="26"/>
-          <w:szCs w:val="26"/>
-          <w:lang w:eastAsia="en-US"/>
-        </w:rPr>
-        <w:drawing>
-          <wp:inline distT="0" distB="0" distL="0" distR="0" wp14:anchorId="2223B84E" wp14:editId="4E707C80">
-            <wp:extent cx="5486400" cy="5486400"/>
-            <wp:effectExtent l="0" t="0" r="0" b="0"/>
-            <wp:docPr id="12" name="Picture 12" descr="Macintosh HD:Users:mattoor:Desktop:School:Graduate:Computer Graphics:homework:assignment-1-radhikamattoo:screenshots:1.5:1.5_light_pos_1_-1_1.png"/>
-            <wp:cNvGraphicFramePr>
-              <a:graphicFrameLocks xmlns:a="http://schemas.openxmlformats.org/drawingml/2006/main" noChangeAspect="1"/>
-            </wp:cNvGraphicFramePr>
-            <a:graphic xmlns:a="http://schemas.openxmlformats.org/drawingml/2006/main">
-              <a:graphicData uri="http://schemas.openxmlformats.org/drawingml/2006/picture">
-                <pic:pic xmlns:pic="http://schemas.openxmlformats.org/drawingml/2006/picture">
-                  <pic:nvPicPr>
-                    <pic:cNvPr id="0" name="Picture 5" descr="Macintosh HD:Users:mattoor:Desktop:School:Graduate:Computer Graphics:homework:assignment-1-radhikamattoo:screenshots:1.5:1.5_light_pos_1_-1_1.png"/>
-                    <pic:cNvPicPr>
-                      <a:picLocks noChangeAspect="1" noChangeArrowheads="1"/>
-                    </pic:cNvPicPr>
-                  </pic:nvPicPr>
-                  <pic:blipFill>
-                    <a:blip r:embed="rId15">
-                      <a:extLst>
-                        <a:ext uri="{28A0092B-C50C-407E-A947-70E740481C1C}">
-                          <a14:useLocalDpi xmlns:a14="http://schemas.microsoft.com/office/drawing/2010/main" val="0"/>
-                        </a:ext>
-                      </a:extLst>
-                    </a:blip>
-                    <a:srcRect/>
-                    <a:stretch>
-                      <a:fillRect/>
-                    </a:stretch>
-                  </pic:blipFill>
-                  <pic:spPr bwMode="auto">
-                    <a:xfrm>
-                      <a:off x="0" y="0"/>
-                      <a:ext cx="5486400" cy="5486400"/>
-                    </a:xfrm>
-                    <a:prstGeom prst="rect">
-                      <a:avLst/>
-                    </a:prstGeom>
-                    <a:noFill/>
-                    <a:ln>
-                      <a:noFill/>
-                    </a:ln>
-                  </pic:spPr>
-                </pic:pic>
-              </a:graphicData>
-            </a:graphic>
-          </wp:inline>
-        </w:drawing>
-      </w:r>
     </w:p>
     <w:p>
       <w:pPr>
@@ -3400,8 +3296,6 @@
         </w:rPr>
         <w:t>1.6</w:t>
       </w:r>
-      <w:bookmarkStart w:id="0" w:name="_GoBack"/>
-      <w:bookmarkEnd w:id="0"/>
       <w:r>
         <w:rPr>
           <w:rFonts w:eastAsia="Arial Unicode MS"/>

</xml_diff>

<commit_message>
cleaning up screenshots and README, finalizing code
</commit_message>
<xml_diff>
--- a/README.docx
+++ b/README.docx
@@ -117,7 +117,51 @@
           <w:sz w:val="26"/>
           <w:szCs w:val="26"/>
         </w:rPr>
-        <w:t xml:space="preserve"> file, and concatenated sections 1.4 - 1.6 into one function.</w:t>
+        <w:t xml:space="preserve"> file, and concatenated sections 1.4 - 1.6 into one function</w:t>
+      </w:r>
+      <w:r>
+        <w:rPr>
+          <w:rFonts w:eastAsia="Arial Unicode MS"/>
+          <w:sz w:val="26"/>
+          <w:szCs w:val="26"/>
+        </w:rPr>
+        <w:t xml:space="preserve"> via </w:t>
+      </w:r>
+      <w:proofErr w:type="spellStart"/>
+      <w:proofErr w:type="gramStart"/>
+      <w:r>
+        <w:rPr>
+          <w:rFonts w:eastAsia="Arial Unicode MS"/>
+          <w:sz w:val="26"/>
+          <w:szCs w:val="26"/>
+        </w:rPr>
+        <w:t>boolean</w:t>
+      </w:r>
+      <w:proofErr w:type="spellEnd"/>
+      <w:proofErr w:type="gramEnd"/>
+      <w:r>
+        <w:rPr>
+          <w:rFonts w:eastAsia="Arial Unicode MS"/>
+          <w:sz w:val="26"/>
+          <w:szCs w:val="26"/>
+        </w:rPr>
+        <w:t xml:space="preserve"> parameters</w:t>
+      </w:r>
+      <w:r>
+        <w:rPr>
+          <w:rFonts w:eastAsia="Arial Unicode MS"/>
+          <w:sz w:val="26"/>
+          <w:szCs w:val="26"/>
+        </w:rPr>
+        <w:t>.</w:t>
+      </w:r>
+      <w:r>
+        <w:rPr>
+          <w:rFonts w:eastAsia="Arial Unicode MS"/>
+          <w:sz w:val="26"/>
+          <w:szCs w:val="26"/>
+        </w:rPr>
+        <w:t xml:space="preserve"> </w:t>
       </w:r>
     </w:p>
     <w:p>
@@ -140,23 +184,120 @@
           <w:sz w:val="26"/>
           <w:szCs w:val="26"/>
         </w:rPr>
-        <w:t xml:space="preserve">General setup &amp; running instructions are below. Instructions for running a specific section of </w:t>
-      </w:r>
-      <w:r>
-        <w:rPr>
-          <w:rFonts w:eastAsia="Arial Unicode MS"/>
-          <w:sz w:val="26"/>
-          <w:szCs w:val="26"/>
-        </w:rPr>
-        <w:t>the</w:t>
-      </w:r>
-      <w:r>
-        <w:rPr>
-          <w:rFonts w:eastAsia="Arial Unicode MS"/>
-          <w:sz w:val="26"/>
-          <w:szCs w:val="26"/>
-        </w:rPr>
-        <w:t xml:space="preserve"> code will be detailed in each section. </w:t>
+        <w:t xml:space="preserve">To run </w:t>
+      </w:r>
+      <w:r>
+        <w:rPr>
+          <w:rFonts w:eastAsia="Arial Unicode MS"/>
+          <w:sz w:val="26"/>
+          <w:szCs w:val="26"/>
+        </w:rPr>
+        <w:t xml:space="preserve">the code for </w:t>
+      </w:r>
+      <w:r>
+        <w:rPr>
+          <w:rFonts w:eastAsia="Arial Unicode MS"/>
+          <w:sz w:val="26"/>
+          <w:szCs w:val="26"/>
+        </w:rPr>
+        <w:t xml:space="preserve">a section, simply uncomment the corresponding line in the </w:t>
+      </w:r>
+      <w:proofErr w:type="gramStart"/>
+      <w:r>
+        <w:rPr>
+          <w:rFonts w:eastAsia="Arial Unicode MS"/>
+          <w:i/>
+          <w:sz w:val="26"/>
+          <w:szCs w:val="26"/>
+        </w:rPr>
+        <w:t>main(</w:t>
+      </w:r>
+      <w:proofErr w:type="gramEnd"/>
+      <w:r>
+        <w:rPr>
+          <w:rFonts w:eastAsia="Arial Unicode MS"/>
+          <w:i/>
+          <w:sz w:val="26"/>
+          <w:szCs w:val="26"/>
+        </w:rPr>
+        <w:t>)</w:t>
+      </w:r>
+      <w:r>
+        <w:rPr>
+          <w:rFonts w:eastAsia="Arial Unicode MS"/>
+          <w:sz w:val="26"/>
+          <w:szCs w:val="26"/>
+        </w:rPr>
+        <w:t xml:space="preserve"> function: </w:t>
+      </w:r>
+    </w:p>
+    <w:p>
+      <w:pPr>
+        <w:pStyle w:val="ListParagraph"/>
+        <w:spacing w:line="276" w:lineRule="auto"/>
+        <w:ind w:left="1440"/>
+        <w:rPr>
+          <w:rFonts w:eastAsia="Arial Unicode MS"/>
+          <w:sz w:val="26"/>
+          <w:szCs w:val="26"/>
+        </w:rPr>
+      </w:pPr>
+      <w:r>
+        <w:rPr>
+          <w:rFonts w:eastAsia="Arial Unicode MS"/>
+          <w:noProof/>
+          <w:sz w:val="26"/>
+          <w:szCs w:val="26"/>
+          <w:lang w:eastAsia="en-US"/>
+        </w:rPr>
+        <w:drawing>
+          <wp:inline distT="0" distB="0" distL="0" distR="0" wp14:anchorId="10DC3DA0" wp14:editId="19D9C171">
+            <wp:extent cx="3505200" cy="2565400"/>
+            <wp:effectExtent l="0" t="0" r="0" b="0"/>
+            <wp:docPr id="5" name="Picture 5" descr="Macintosh HD:Users:mattoor:Desktop:Screen Shot 2017-10-15 at 12.47.46 PM.png"/>
+            <wp:cNvGraphicFramePr>
+              <a:graphicFrameLocks xmlns:a="http://schemas.openxmlformats.org/drawingml/2006/main" noChangeAspect="1"/>
+            </wp:cNvGraphicFramePr>
+            <a:graphic xmlns:a="http://schemas.openxmlformats.org/drawingml/2006/main">
+              <a:graphicData uri="http://schemas.openxmlformats.org/drawingml/2006/picture">
+                <pic:pic xmlns:pic="http://schemas.openxmlformats.org/drawingml/2006/picture">
+                  <pic:nvPicPr>
+                    <pic:cNvPr id="0" name="Picture 1" descr="Macintosh HD:Users:mattoor:Desktop:Screen Shot 2017-10-15 at 12.47.46 PM.png"/>
+                    <pic:cNvPicPr>
+                      <a:picLocks noChangeAspect="1" noChangeArrowheads="1"/>
+                    </pic:cNvPicPr>
+                  </pic:nvPicPr>
+                  <pic:blipFill>
+                    <a:blip r:embed="rId8">
+                      <a:extLst>
+                        <a:ext uri="{28A0092B-C50C-407E-A947-70E740481C1C}">
+                          <a14:useLocalDpi xmlns:a14="http://schemas.microsoft.com/office/drawing/2010/main" val="0"/>
+                        </a:ext>
+                      </a:extLst>
+                    </a:blip>
+                    <a:srcRect/>
+                    <a:stretch>
+                      <a:fillRect/>
+                    </a:stretch>
+                  </pic:blipFill>
+                  <pic:spPr bwMode="auto">
+                    <a:xfrm>
+                      <a:off x="0" y="0"/>
+                      <a:ext cx="3505200" cy="2565400"/>
+                    </a:xfrm>
+                    <a:prstGeom prst="rect">
+                      <a:avLst/>
+                    </a:prstGeom>
+                    <a:noFill/>
+                    <a:ln>
+                      <a:noFill/>
+                    </a:ln>
+                  </pic:spPr>
+                </pic:pic>
+              </a:graphicData>
+            </a:graphic>
+          </wp:inline>
+        </w:drawing>
       </w:r>
     </w:p>
     <w:p>
@@ -228,23 +369,16 @@
           <w:sz w:val="26"/>
           <w:szCs w:val="26"/>
         </w:rPr>
-        <w:t xml:space="preserve"> directory. </w:t>
-      </w:r>
-    </w:p>
-    <w:p>
-      <w:pPr>
-        <w:pStyle w:val="ListParagraph"/>
-        <w:numPr>
-          <w:ilvl w:val="0"/>
-          <w:numId w:val="2"/>
-        </w:numPr>
-        <w:spacing w:line="276" w:lineRule="auto"/>
-        <w:rPr>
-          <w:rFonts w:eastAsia="Arial Unicode MS"/>
-          <w:sz w:val="26"/>
-          <w:szCs w:val="26"/>
-        </w:rPr>
-      </w:pPr>
+        <w:t xml:space="preserve"> directory.</w:t>
+      </w:r>
+      <w:r>
+        <w:rPr>
+          <w:rFonts w:eastAsia="Arial Unicode MS"/>
+          <w:sz w:val="26"/>
+          <w:szCs w:val="26"/>
+        </w:rPr>
+        <w:t xml:space="preserve"> </w:t>
+      </w:r>
       <w:r>
         <w:rPr>
           <w:rFonts w:eastAsia="Arial Unicode MS"/>
@@ -350,6 +484,16 @@
         </w:rPr>
         <w:t>.</w:t>
       </w:r>
+    </w:p>
+    <w:p>
+      <w:pPr>
+        <w:spacing w:line="276" w:lineRule="auto"/>
+        <w:rPr>
+          <w:rFonts w:eastAsia="Arial Unicode MS"/>
+          <w:sz w:val="26"/>
+          <w:szCs w:val="26"/>
+        </w:rPr>
+      </w:pPr>
     </w:p>
     <w:p>
       <w:pPr>
@@ -406,7 +550,7 @@
                     </pic:cNvPicPr>
                   </pic:nvPicPr>
                   <pic:blipFill>
-                    <a:blip r:embed="rId8">
+                    <a:blip r:embed="rId9">
                       <a:extLst>
                         <a:ext uri="{28A0092B-C50C-407E-A947-70E740481C1C}">
                           <a14:useLocalDpi xmlns:a14="http://schemas.microsoft.com/office/drawing/2010/main" val="0"/>
@@ -443,6 +587,16 @@
         <w:spacing w:line="276" w:lineRule="auto"/>
         <w:rPr>
           <w:rFonts w:eastAsia="Arial Unicode MS"/>
+          <w:sz w:val="26"/>
+          <w:szCs w:val="26"/>
+        </w:rPr>
+      </w:pPr>
+    </w:p>
+    <w:p>
+      <w:pPr>
+        <w:spacing w:line="276" w:lineRule="auto"/>
+        <w:rPr>
+          <w:rFonts w:eastAsia="Arial Unicode MS"/>
           <w:b/>
           <w:sz w:val="26"/>
           <w:szCs w:val="26"/>
@@ -455,7 +609,59 @@
           <w:sz w:val="26"/>
           <w:szCs w:val="26"/>
         </w:rPr>
+        <w:lastRenderedPageBreak/>
         <w:t>Running</w:t>
+      </w:r>
+    </w:p>
+    <w:p>
+      <w:pPr>
+        <w:pStyle w:val="ListParagraph"/>
+        <w:numPr>
+          <w:ilvl w:val="0"/>
+          <w:numId w:val="2"/>
+        </w:numPr>
+        <w:spacing w:line="276" w:lineRule="auto"/>
+        <w:rPr>
+          <w:rFonts w:eastAsia="Arial Unicode MS"/>
+          <w:b/>
+          <w:sz w:val="26"/>
+          <w:szCs w:val="26"/>
+        </w:rPr>
+      </w:pPr>
+      <w:r>
+        <w:rPr>
+          <w:rFonts w:eastAsia="Arial Unicode MS"/>
+          <w:sz w:val="26"/>
+          <w:szCs w:val="26"/>
+        </w:rPr>
+        <w:t xml:space="preserve">In the </w:t>
+      </w:r>
+      <w:r>
+        <w:rPr>
+          <w:rFonts w:eastAsia="Arial Unicode MS"/>
+          <w:i/>
+          <w:sz w:val="26"/>
+          <w:szCs w:val="26"/>
+        </w:rPr>
+        <w:t>build/</w:t>
+      </w:r>
+      <w:r>
+        <w:rPr>
+          <w:rFonts w:eastAsia="Arial Unicode MS"/>
+          <w:b/>
+          <w:i/>
+          <w:sz w:val="26"/>
+          <w:szCs w:val="26"/>
+        </w:rPr>
+        <w:t xml:space="preserve"> </w:t>
+      </w:r>
+      <w:r>
+        <w:rPr>
+          <w:rFonts w:eastAsia="Arial Unicode MS"/>
+          <w:sz w:val="26"/>
+          <w:szCs w:val="26"/>
+        </w:rPr>
+        <w:t xml:space="preserve">directory: </w:t>
       </w:r>
     </w:p>
     <w:p>
@@ -493,7 +699,7 @@
                     </pic:cNvPicPr>
                   </pic:nvPicPr>
                   <pic:blipFill>
-                    <a:blip r:embed="rId9">
+                    <a:blip r:embed="rId10">
                       <a:extLst>
                         <a:ext uri="{28A0092B-C50C-407E-A947-70E740481C1C}">
                           <a14:useLocalDpi xmlns:a14="http://schemas.microsoft.com/office/drawing/2010/main" val="0"/>
@@ -534,46 +740,6 @@
           <w:szCs w:val="26"/>
         </w:rPr>
       </w:pPr>
-    </w:p>
-    <w:p>
-      <w:pPr>
-        <w:spacing w:line="276" w:lineRule="auto"/>
-        <w:rPr>
-          <w:rFonts w:eastAsia="Arial Unicode MS"/>
-          <w:sz w:val="26"/>
-          <w:szCs w:val="26"/>
-        </w:rPr>
-      </w:pPr>
-    </w:p>
-    <w:p>
-      <w:pPr>
-        <w:spacing w:line="276" w:lineRule="auto"/>
-        <w:rPr>
-          <w:rFonts w:eastAsia="Arial Unicode MS"/>
-          <w:sz w:val="26"/>
-          <w:szCs w:val="26"/>
-        </w:rPr>
-      </w:pPr>
-    </w:p>
-    <w:p>
-      <w:pPr>
-        <w:spacing w:line="276" w:lineRule="auto"/>
-        <w:rPr>
-          <w:rFonts w:eastAsia="Arial Unicode MS"/>
-          <w:sz w:val="26"/>
-          <w:szCs w:val="26"/>
-        </w:rPr>
-      </w:pPr>
-    </w:p>
-    <w:p>
-      <w:pPr>
-        <w:spacing w:line="276" w:lineRule="auto"/>
-        <w:rPr>
-          <w:rFonts w:eastAsia="Arial Unicode MS"/>
-          <w:sz w:val="26"/>
-          <w:szCs w:val="26"/>
-        </w:rPr>
-      </w:pPr>
       <w:r>
         <w:rPr>
           <w:rFonts w:eastAsia="Arial Unicode MS"/>
@@ -581,7 +747,6 @@
           <w:sz w:val="26"/>
           <w:szCs w:val="26"/>
         </w:rPr>
-        <w:lastRenderedPageBreak/>
         <w:t>1.1 Ray Tracing Spheres</w:t>
       </w:r>
     </w:p>
@@ -607,14 +772,25 @@
         </w:rPr>
         <w:t xml:space="preserve">This code is in the function called </w:t>
       </w:r>
-      <w:r>
-        <w:rPr>
-          <w:rFonts w:eastAsia="Arial Unicode MS"/>
-          <w:i/>
-          <w:sz w:val="26"/>
-          <w:szCs w:val="26"/>
-        </w:rPr>
-        <w:t>part1()</w:t>
+      <w:proofErr w:type="gramStart"/>
+      <w:r>
+        <w:rPr>
+          <w:rFonts w:eastAsia="Arial Unicode MS"/>
+          <w:i/>
+          <w:sz w:val="26"/>
+          <w:szCs w:val="26"/>
+        </w:rPr>
+        <w:t>part1(</w:t>
+      </w:r>
+      <w:proofErr w:type="gramEnd"/>
+      <w:r>
+        <w:rPr>
+          <w:rFonts w:eastAsia="Arial Unicode MS"/>
+          <w:i/>
+          <w:sz w:val="26"/>
+          <w:szCs w:val="26"/>
+        </w:rPr>
+        <w:t>)</w:t>
       </w:r>
     </w:p>
     <w:p>
@@ -650,7 +826,7 @@
       <w:r>
         <w:rPr>
           <w:rFonts w:eastAsia="Arial Unicode MS"/>
-          <w:i/>
+          <w:b/>
           <w:sz w:val="26"/>
           <w:szCs w:val="26"/>
         </w:rPr>
@@ -744,13 +920,23 @@
           <w:szCs w:val="26"/>
         </w:rPr>
       </w:pPr>
-      <w:r>
-        <w:rPr>
-          <w:rFonts w:eastAsia="Arial Unicode MS"/>
-          <w:sz w:val="26"/>
-          <w:szCs w:val="26"/>
-        </w:rPr>
-        <w:t>with the light positioned at:</w:t>
+      <w:proofErr w:type="gramStart"/>
+      <w:r>
+        <w:rPr>
+          <w:rFonts w:eastAsia="Arial Unicode MS"/>
+          <w:sz w:val="26"/>
+          <w:szCs w:val="26"/>
+        </w:rPr>
+        <w:t>with</w:t>
+      </w:r>
+      <w:proofErr w:type="gramEnd"/>
+      <w:r>
+        <w:rPr>
+          <w:rFonts w:eastAsia="Arial Unicode MS"/>
+          <w:sz w:val="26"/>
+          <w:szCs w:val="26"/>
+        </w:rPr>
+        <w:t xml:space="preserve"> the light positioned at:</w:t>
       </w:r>
     </w:p>
     <w:p>
@@ -837,14 +1023,25 @@
         </w:rPr>
         <w:t xml:space="preserve">To run this code, uncomment the call to </w:t>
       </w:r>
-      <w:r>
-        <w:rPr>
-          <w:rFonts w:eastAsia="Arial Unicode MS"/>
-          <w:i/>
-          <w:sz w:val="26"/>
-          <w:szCs w:val="26"/>
-        </w:rPr>
-        <w:t>part1()</w:t>
+      <w:proofErr w:type="gramStart"/>
+      <w:r>
+        <w:rPr>
+          <w:rFonts w:eastAsia="Arial Unicode MS"/>
+          <w:i/>
+          <w:sz w:val="26"/>
+          <w:szCs w:val="26"/>
+        </w:rPr>
+        <w:t>part1(</w:t>
+      </w:r>
+      <w:proofErr w:type="gramEnd"/>
+      <w:r>
+        <w:rPr>
+          <w:rFonts w:eastAsia="Arial Unicode MS"/>
+          <w:i/>
+          <w:sz w:val="26"/>
+          <w:szCs w:val="26"/>
+        </w:rPr>
+        <w:t>)</w:t>
       </w:r>
       <w:r>
         <w:rPr>
@@ -920,14 +1117,25 @@
           <w:szCs w:val="26"/>
         </w:rPr>
       </w:pPr>
-      <w:r>
-        <w:rPr>
-          <w:rFonts w:eastAsia="Arial Unicode MS"/>
-          <w:i/>
-          <w:sz w:val="26"/>
-          <w:szCs w:val="26"/>
-        </w:rPr>
-        <w:t>make &amp;&amp; ./Assignment1_bin</w:t>
+      <w:proofErr w:type="gramStart"/>
+      <w:r>
+        <w:rPr>
+          <w:rFonts w:eastAsia="Arial Unicode MS"/>
+          <w:i/>
+          <w:sz w:val="26"/>
+          <w:szCs w:val="26"/>
+        </w:rPr>
+        <w:t>make</w:t>
+      </w:r>
+      <w:proofErr w:type="gramEnd"/>
+      <w:r>
+        <w:rPr>
+          <w:rFonts w:eastAsia="Arial Unicode MS"/>
+          <w:i/>
+          <w:sz w:val="26"/>
+          <w:szCs w:val="26"/>
+        </w:rPr>
+        <w:t xml:space="preserve"> &amp;&amp; ./Assignment1_bin</w:t>
       </w:r>
     </w:p>
     <w:p>
@@ -982,7 +1190,7 @@
     <w:p>
       <w:pPr>
         <w:spacing w:line="276" w:lineRule="auto"/>
-        <w:ind w:left="360"/>
+        <w:ind w:left="1440"/>
         <w:rPr>
           <w:rFonts w:eastAsia="Arial Unicode MS"/>
           <w:sz w:val="26"/>
@@ -998,8 +1206,8 @@
           <w:lang w:eastAsia="en-US"/>
         </w:rPr>
         <w:drawing>
-          <wp:inline distT="0" distB="0" distL="0" distR="0" wp14:anchorId="7ED862D1" wp14:editId="356B7E12">
-            <wp:extent cx="4800600" cy="4800600"/>
+          <wp:inline distT="0" distB="0" distL="0" distR="0" wp14:anchorId="7ED862D1" wp14:editId="3E05F3AE">
+            <wp:extent cx="3073400" cy="3073400"/>
             <wp:effectExtent l="0" t="0" r="0" b="0"/>
             <wp:docPr id="1" name="Picture 1" descr="Macintosh HD:Users:mattoor:Desktop:School:Graduate:Computer Graphics:homework:assignment-1-radhikamattoo:screenshots:1.1:3_spheres.png"/>
             <wp:cNvGraphicFramePr>
@@ -1015,7 +1223,7 @@
                     </pic:cNvPicPr>
                   </pic:nvPicPr>
                   <pic:blipFill>
-                    <a:blip r:embed="rId10">
+                    <a:blip r:embed="rId11">
                       <a:extLst>
                         <a:ext uri="{28A0092B-C50C-407E-A947-70E740481C1C}">
                           <a14:useLocalDpi xmlns:a14="http://schemas.microsoft.com/office/drawing/2010/main" val="0"/>
@@ -1030,7 +1238,7 @@
                   <pic:spPr bwMode="auto">
                     <a:xfrm>
                       <a:off x="0" y="0"/>
-                      <a:ext cx="4800600" cy="4800600"/>
+                      <a:ext cx="3073400" cy="3073400"/>
                     </a:xfrm>
                     <a:prstGeom prst="rect">
                       <a:avLst/>
@@ -1089,14 +1297,25 @@
         </w:rPr>
         <w:t xml:space="preserve">This code is in the function called </w:t>
       </w:r>
-      <w:r>
-        <w:rPr>
-          <w:rFonts w:eastAsia="Arial Unicode MS"/>
-          <w:i/>
-          <w:sz w:val="26"/>
-          <w:szCs w:val="26"/>
-        </w:rPr>
-        <w:t>part2()</w:t>
+      <w:proofErr w:type="gramStart"/>
+      <w:r>
+        <w:rPr>
+          <w:rFonts w:eastAsia="Arial Unicode MS"/>
+          <w:i/>
+          <w:sz w:val="26"/>
+          <w:szCs w:val="26"/>
+        </w:rPr>
+        <w:t>part2(</w:t>
+      </w:r>
+      <w:proofErr w:type="gramEnd"/>
+      <w:r>
+        <w:rPr>
+          <w:rFonts w:eastAsia="Arial Unicode MS"/>
+          <w:i/>
+          <w:sz w:val="26"/>
+          <w:szCs w:val="26"/>
+        </w:rPr>
+        <w:t>)</w:t>
       </w:r>
     </w:p>
     <w:p>
@@ -1132,7 +1351,7 @@
       <w:r>
         <w:rPr>
           <w:rFonts w:eastAsia="Arial Unicode MS"/>
-          <w:i/>
+          <w:b/>
           <w:sz w:val="26"/>
           <w:szCs w:val="26"/>
         </w:rPr>
@@ -1234,13 +1453,23 @@
           <w:szCs w:val="26"/>
         </w:rPr>
       </w:pPr>
-      <w:r>
-        <w:rPr>
-          <w:rFonts w:eastAsia="Arial Unicode MS"/>
-          <w:sz w:val="26"/>
-          <w:szCs w:val="26"/>
-        </w:rPr>
-        <w:t xml:space="preserve">with </w:t>
+      <w:proofErr w:type="gramStart"/>
+      <w:r>
+        <w:rPr>
+          <w:rFonts w:eastAsia="Arial Unicode MS"/>
+          <w:sz w:val="26"/>
+          <w:szCs w:val="26"/>
+        </w:rPr>
+        <w:t>with</w:t>
+      </w:r>
+      <w:proofErr w:type="gramEnd"/>
+      <w:r>
+        <w:rPr>
+          <w:rFonts w:eastAsia="Arial Unicode MS"/>
+          <w:sz w:val="26"/>
+          <w:szCs w:val="26"/>
+        </w:rPr>
+        <w:t xml:space="preserve"> </w:t>
       </w:r>
       <w:r>
         <w:rPr>
@@ -1341,7 +1570,24 @@
           <w:sz w:val="26"/>
           <w:szCs w:val="26"/>
         </w:rPr>
-        <w:t>I set the pixel value for each sphere in its own color matrix to render them as separate colors.</w:t>
+        <w:t xml:space="preserve">The left red sphere has </w:t>
+      </w:r>
+      <w:r>
+        <w:rPr>
+          <w:rFonts w:eastAsia="Arial Unicode MS"/>
+          <w:b/>
+          <w:sz w:val="26"/>
+          <w:szCs w:val="26"/>
+        </w:rPr>
+        <w:t>only</w:t>
+      </w:r>
+      <w:r>
+        <w:rPr>
+          <w:rFonts w:eastAsia="Arial Unicode MS"/>
+          <w:sz w:val="26"/>
+          <w:szCs w:val="26"/>
+        </w:rPr>
+        <w:t xml:space="preserve"> diffuse lighting.</w:t>
       </w:r>
     </w:p>
     <w:p>
@@ -1364,7 +1610,104 @@
           <w:sz w:val="26"/>
           <w:szCs w:val="26"/>
         </w:rPr>
-        <w:t>The left red sphere has only diffuse lighting.</w:t>
+        <w:t>The middle blue sphere and right green sphere have specular lighting</w:t>
+      </w:r>
+      <w:r>
+        <w:rPr>
+          <w:rFonts w:eastAsia="Arial Unicode MS"/>
+          <w:sz w:val="26"/>
+          <w:szCs w:val="26"/>
+        </w:rPr>
+        <w:t xml:space="preserve"> as well</w:t>
+      </w:r>
+      <w:r>
+        <w:rPr>
+          <w:rFonts w:eastAsia="Arial Unicode MS"/>
+          <w:sz w:val="26"/>
+          <w:szCs w:val="26"/>
+        </w:rPr>
+        <w:t xml:space="preserve">, with the </w:t>
+      </w:r>
+      <w:proofErr w:type="spellStart"/>
+      <w:r>
+        <w:rPr>
+          <w:rFonts w:eastAsia="Arial Unicode MS"/>
+          <w:b/>
+          <w:sz w:val="26"/>
+          <w:szCs w:val="26"/>
+        </w:rPr>
+        <w:t>Phong</w:t>
+      </w:r>
+      <w:proofErr w:type="spellEnd"/>
+      <w:r>
+        <w:rPr>
+          <w:rFonts w:eastAsia="Arial Unicode MS"/>
+          <w:b/>
+          <w:sz w:val="26"/>
+          <w:szCs w:val="26"/>
+        </w:rPr>
+        <w:t xml:space="preserve"> exponent</w:t>
+      </w:r>
+      <w:r>
+        <w:rPr>
+          <w:rFonts w:eastAsia="Arial Unicode MS"/>
+          <w:b/>
+          <w:sz w:val="26"/>
+          <w:szCs w:val="26"/>
+        </w:rPr>
+        <w:t xml:space="preserve">  = </w:t>
+      </w:r>
+      <w:r>
+        <w:rPr>
+          <w:rFonts w:eastAsia="Arial Unicode MS"/>
+          <w:b/>
+          <w:sz w:val="26"/>
+          <w:szCs w:val="26"/>
+        </w:rPr>
+        <w:t>10</w:t>
+      </w:r>
+      <w:r>
+        <w:rPr>
+          <w:rFonts w:eastAsia="Arial Unicode MS"/>
+          <w:sz w:val="26"/>
+          <w:szCs w:val="26"/>
+        </w:rPr>
+        <w:t xml:space="preserve">, and </w:t>
+      </w:r>
+      <w:r>
+        <w:rPr>
+          <w:rFonts w:eastAsia="Arial Unicode MS"/>
+          <w:b/>
+          <w:sz w:val="26"/>
+          <w:szCs w:val="26"/>
+        </w:rPr>
+        <w:t xml:space="preserve">ambient lighting </w:t>
+      </w:r>
+      <w:r>
+        <w:rPr>
+          <w:rFonts w:eastAsia="Arial Unicode MS"/>
+          <w:b/>
+          <w:sz w:val="26"/>
+          <w:szCs w:val="26"/>
+        </w:rPr>
+        <w:t xml:space="preserve">= </w:t>
+      </w:r>
+      <w:r>
+        <w:rPr>
+          <w:rFonts w:eastAsia="Arial Unicode MS"/>
+          <w:b/>
+          <w:sz w:val="26"/>
+          <w:szCs w:val="26"/>
+        </w:rPr>
+        <w:t>0.01</w:t>
+      </w:r>
+      <w:r>
+        <w:rPr>
+          <w:rFonts w:eastAsia="Arial Unicode MS"/>
+          <w:sz w:val="26"/>
+          <w:szCs w:val="26"/>
+        </w:rPr>
+        <w:t>.</w:t>
       </w:r>
     </w:p>
     <w:p>
@@ -1387,83 +1730,130 @@
           <w:sz w:val="26"/>
           <w:szCs w:val="26"/>
         </w:rPr>
-        <w:t>The middle blue sphere and right green sphere have specular lighting</w:t>
-      </w:r>
-      <w:r>
-        <w:rPr>
-          <w:rFonts w:eastAsia="Arial Unicode MS"/>
-          <w:sz w:val="26"/>
-          <w:szCs w:val="26"/>
-        </w:rPr>
-        <w:t xml:space="preserve">, with the </w:t>
-      </w:r>
-      <w:r>
-        <w:rPr>
-          <w:rFonts w:eastAsia="Arial Unicode MS"/>
-          <w:i/>
-          <w:sz w:val="26"/>
-          <w:szCs w:val="26"/>
-        </w:rPr>
-        <w:t>Phong exponent</w:t>
-      </w:r>
-      <w:r>
-        <w:rPr>
-          <w:rFonts w:eastAsia="Arial Unicode MS"/>
-          <w:sz w:val="26"/>
-          <w:szCs w:val="26"/>
-        </w:rPr>
-        <w:t xml:space="preserve"> set to </w:t>
-      </w:r>
-      <w:r>
-        <w:rPr>
-          <w:rFonts w:eastAsia="Arial Unicode MS"/>
-          <w:i/>
-          <w:sz w:val="26"/>
-          <w:szCs w:val="26"/>
-        </w:rPr>
-        <w:t>10</w:t>
-      </w:r>
-      <w:r>
-        <w:rPr>
-          <w:rFonts w:eastAsia="Arial Unicode MS"/>
-          <w:sz w:val="26"/>
-          <w:szCs w:val="26"/>
-        </w:rPr>
-        <w:t xml:space="preserve">, and </w:t>
-      </w:r>
-      <w:r>
-        <w:rPr>
-          <w:rFonts w:eastAsia="Arial Unicode MS"/>
-          <w:i/>
-          <w:sz w:val="26"/>
-          <w:szCs w:val="26"/>
-        </w:rPr>
-        <w:t>ambient lighting</w:t>
-      </w:r>
-      <w:r>
-        <w:rPr>
-          <w:rFonts w:eastAsia="Arial Unicode MS"/>
-          <w:sz w:val="26"/>
-          <w:szCs w:val="26"/>
-        </w:rPr>
-        <w:t xml:space="preserve"> set to </w:t>
-      </w:r>
-      <w:r>
-        <w:rPr>
-          <w:rFonts w:eastAsia="Arial Unicode MS"/>
-          <w:i/>
-          <w:sz w:val="26"/>
-          <w:szCs w:val="26"/>
-        </w:rPr>
-        <w:t>0.01</w:t>
-      </w:r>
-      <w:r>
-        <w:rPr>
-          <w:rFonts w:eastAsia="Arial Unicode MS"/>
-          <w:sz w:val="26"/>
-          <w:szCs w:val="26"/>
-        </w:rPr>
-        <w:t>.</w:t>
+        <w:t xml:space="preserve">To run this code, uncomment the call to </w:t>
+      </w:r>
+      <w:proofErr w:type="gramStart"/>
+      <w:r>
+        <w:rPr>
+          <w:rFonts w:eastAsia="Arial Unicode MS"/>
+          <w:i/>
+          <w:sz w:val="26"/>
+          <w:szCs w:val="26"/>
+        </w:rPr>
+        <w:t>part2</w:t>
+      </w:r>
+      <w:r>
+        <w:rPr>
+          <w:rFonts w:eastAsia="Arial Unicode MS"/>
+          <w:i/>
+          <w:sz w:val="26"/>
+          <w:szCs w:val="26"/>
+        </w:rPr>
+        <w:t>(</w:t>
+      </w:r>
+      <w:proofErr w:type="gramEnd"/>
+      <w:r>
+        <w:rPr>
+          <w:rFonts w:eastAsia="Arial Unicode MS"/>
+          <w:i/>
+          <w:sz w:val="26"/>
+          <w:szCs w:val="26"/>
+        </w:rPr>
+        <w:t>)</w:t>
+      </w:r>
+      <w:r>
+        <w:rPr>
+          <w:rFonts w:eastAsia="Arial Unicode MS"/>
+          <w:sz w:val="26"/>
+          <w:szCs w:val="26"/>
+        </w:rPr>
+        <w:t xml:space="preserve"> in </w:t>
+      </w:r>
+      <w:r>
+        <w:rPr>
+          <w:rFonts w:eastAsia="Arial Unicode MS"/>
+          <w:i/>
+          <w:sz w:val="26"/>
+          <w:szCs w:val="26"/>
+        </w:rPr>
+        <w:t>main()</w:t>
+      </w:r>
+      <w:r>
+        <w:rPr>
+          <w:rFonts w:eastAsia="Arial Unicode MS"/>
+          <w:sz w:val="26"/>
+          <w:szCs w:val="26"/>
+        </w:rPr>
+        <w:t xml:space="preserve"> at the bottom of the </w:t>
+      </w:r>
+      <w:r>
+        <w:rPr>
+          <w:rFonts w:eastAsia="Arial Unicode MS"/>
+          <w:i/>
+          <w:sz w:val="26"/>
+          <w:szCs w:val="26"/>
+        </w:rPr>
+        <w:t>main.cpp</w:t>
+      </w:r>
+      <w:r>
+        <w:rPr>
+          <w:rFonts w:eastAsia="Arial Unicode MS"/>
+          <w:sz w:val="26"/>
+          <w:szCs w:val="26"/>
+        </w:rPr>
+        <w:t xml:space="preserve"> file and in the </w:t>
+      </w:r>
+      <w:r>
+        <w:rPr>
+          <w:rFonts w:eastAsia="Arial Unicode MS"/>
+          <w:i/>
+          <w:sz w:val="26"/>
+          <w:szCs w:val="26"/>
+        </w:rPr>
+        <w:t>build/</w:t>
+      </w:r>
+      <w:r>
+        <w:rPr>
+          <w:rFonts w:eastAsia="Arial Unicode MS"/>
+          <w:sz w:val="26"/>
+          <w:szCs w:val="26"/>
+        </w:rPr>
+        <w:t xml:space="preserve"> directory run:</w:t>
+      </w:r>
+    </w:p>
+    <w:p>
+      <w:pPr>
+        <w:pStyle w:val="ListParagraph"/>
+        <w:numPr>
+          <w:ilvl w:val="1"/>
+          <w:numId w:val="6"/>
+        </w:numPr>
+        <w:spacing w:line="276" w:lineRule="auto"/>
+        <w:rPr>
+          <w:rFonts w:eastAsia="Arial Unicode MS"/>
+          <w:sz w:val="26"/>
+          <w:szCs w:val="26"/>
+        </w:rPr>
+      </w:pPr>
+      <w:proofErr w:type="gramStart"/>
+      <w:r>
+        <w:rPr>
+          <w:rFonts w:eastAsia="Arial Unicode MS"/>
+          <w:i/>
+          <w:sz w:val="26"/>
+          <w:szCs w:val="26"/>
+        </w:rPr>
+        <w:t>make</w:t>
+      </w:r>
+      <w:proofErr w:type="gramEnd"/>
+      <w:r>
+        <w:rPr>
+          <w:rFonts w:eastAsia="Arial Unicode MS"/>
+          <w:i/>
+          <w:sz w:val="26"/>
+          <w:szCs w:val="26"/>
+        </w:rPr>
+        <w:t xml:space="preserve"> &amp;&amp; ./Assignment1_bin</w:t>
       </w:r>
     </w:p>
     <w:p>
@@ -1486,7 +1876,24 @@
           <w:sz w:val="26"/>
           <w:szCs w:val="26"/>
         </w:rPr>
-        <w:t xml:space="preserve">To run this code, uncomment the call to </w:t>
+        <w:t xml:space="preserve">The output image will be saved to the </w:t>
+      </w:r>
+      <w:r>
+        <w:rPr>
+          <w:rFonts w:eastAsia="Arial Unicode MS"/>
+          <w:i/>
+          <w:sz w:val="26"/>
+          <w:szCs w:val="26"/>
+        </w:rPr>
+        <w:t>build/</w:t>
+      </w:r>
+      <w:r>
+        <w:rPr>
+          <w:rFonts w:eastAsia="Arial Unicode MS"/>
+          <w:sz w:val="26"/>
+          <w:szCs w:val="26"/>
+        </w:rPr>
+        <w:t xml:space="preserve"> directory as </w:t>
       </w:r>
       <w:r>
         <w:rPr>
@@ -1504,147 +1911,6 @@
           <w:sz w:val="26"/>
           <w:szCs w:val="26"/>
         </w:rPr>
-        <w:t>()</w:t>
-      </w:r>
-      <w:r>
-        <w:rPr>
-          <w:rFonts w:eastAsia="Arial Unicode MS"/>
-          <w:sz w:val="26"/>
-          <w:szCs w:val="26"/>
-        </w:rPr>
-        <w:t xml:space="preserve"> in </w:t>
-      </w:r>
-      <w:r>
-        <w:rPr>
-          <w:rFonts w:eastAsia="Arial Unicode MS"/>
-          <w:i/>
-          <w:sz w:val="26"/>
-          <w:szCs w:val="26"/>
-        </w:rPr>
-        <w:t>main()</w:t>
-      </w:r>
-      <w:r>
-        <w:rPr>
-          <w:rFonts w:eastAsia="Arial Unicode MS"/>
-          <w:sz w:val="26"/>
-          <w:szCs w:val="26"/>
-        </w:rPr>
-        <w:t xml:space="preserve"> at the bottom of the </w:t>
-      </w:r>
-      <w:r>
-        <w:rPr>
-          <w:rFonts w:eastAsia="Arial Unicode MS"/>
-          <w:i/>
-          <w:sz w:val="26"/>
-          <w:szCs w:val="26"/>
-        </w:rPr>
-        <w:t>main.cpp</w:t>
-      </w:r>
-      <w:r>
-        <w:rPr>
-          <w:rFonts w:eastAsia="Arial Unicode MS"/>
-          <w:sz w:val="26"/>
-          <w:szCs w:val="26"/>
-        </w:rPr>
-        <w:t xml:space="preserve"> file and in the </w:t>
-      </w:r>
-      <w:r>
-        <w:rPr>
-          <w:rFonts w:eastAsia="Arial Unicode MS"/>
-          <w:i/>
-          <w:sz w:val="26"/>
-          <w:szCs w:val="26"/>
-        </w:rPr>
-        <w:t>build/</w:t>
-      </w:r>
-      <w:r>
-        <w:rPr>
-          <w:rFonts w:eastAsia="Arial Unicode MS"/>
-          <w:sz w:val="26"/>
-          <w:szCs w:val="26"/>
-        </w:rPr>
-        <w:t xml:space="preserve"> directory run:</w:t>
-      </w:r>
-    </w:p>
-    <w:p>
-      <w:pPr>
-        <w:pStyle w:val="ListParagraph"/>
-        <w:numPr>
-          <w:ilvl w:val="1"/>
-          <w:numId w:val="6"/>
-        </w:numPr>
-        <w:spacing w:line="276" w:lineRule="auto"/>
-        <w:rPr>
-          <w:rFonts w:eastAsia="Arial Unicode MS"/>
-          <w:sz w:val="26"/>
-          <w:szCs w:val="26"/>
-        </w:rPr>
-      </w:pPr>
-      <w:r>
-        <w:rPr>
-          <w:rFonts w:eastAsia="Arial Unicode MS"/>
-          <w:i/>
-          <w:sz w:val="26"/>
-          <w:szCs w:val="26"/>
-        </w:rPr>
-        <w:t>make &amp;&amp; ./Assignment1_bin</w:t>
-      </w:r>
-    </w:p>
-    <w:p>
-      <w:pPr>
-        <w:pStyle w:val="ListParagraph"/>
-        <w:numPr>
-          <w:ilvl w:val="0"/>
-          <w:numId w:val="6"/>
-        </w:numPr>
-        <w:spacing w:line="276" w:lineRule="auto"/>
-        <w:rPr>
-          <w:rFonts w:eastAsia="Arial Unicode MS"/>
-          <w:sz w:val="26"/>
-          <w:szCs w:val="26"/>
-        </w:rPr>
-      </w:pPr>
-      <w:r>
-        <w:rPr>
-          <w:rFonts w:eastAsia="Arial Unicode MS"/>
-          <w:sz w:val="26"/>
-          <w:szCs w:val="26"/>
-        </w:rPr>
-        <w:t xml:space="preserve">The output image will be saved to the </w:t>
-      </w:r>
-      <w:r>
-        <w:rPr>
-          <w:rFonts w:eastAsia="Arial Unicode MS"/>
-          <w:i/>
-          <w:sz w:val="26"/>
-          <w:szCs w:val="26"/>
-        </w:rPr>
-        <w:t>build/</w:t>
-      </w:r>
-      <w:r>
-        <w:rPr>
-          <w:rFonts w:eastAsia="Arial Unicode MS"/>
-          <w:sz w:val="26"/>
-          <w:szCs w:val="26"/>
-        </w:rPr>
-        <w:t xml:space="preserve"> directory as </w:t>
-      </w:r>
-      <w:r>
-        <w:rPr>
-          <w:rFonts w:eastAsia="Arial Unicode MS"/>
-          <w:i/>
-          <w:sz w:val="26"/>
-          <w:szCs w:val="26"/>
-        </w:rPr>
-        <w:t>part2</w:t>
-      </w:r>
-      <w:r>
-        <w:rPr>
-          <w:rFonts w:eastAsia="Arial Unicode MS"/>
-          <w:i/>
-          <w:sz w:val="26"/>
-          <w:szCs w:val="26"/>
-        </w:rPr>
         <w:t>.png</w:t>
       </w:r>
     </w:p>
@@ -1667,7 +1933,7 @@
           <w:lang w:eastAsia="en-US"/>
         </w:rPr>
         <w:drawing>
-          <wp:inline distT="0" distB="0" distL="0" distR="0" wp14:anchorId="1B529E0B" wp14:editId="34BA618C">
+          <wp:inline distT="0" distB="0" distL="0" distR="0" wp14:anchorId="1B529E0B" wp14:editId="1BC7A029">
             <wp:extent cx="3962400" cy="3962400"/>
             <wp:effectExtent l="0" t="0" r="0" b="0"/>
             <wp:docPr id="2" name="Picture 2" descr="Macintosh HD:Users:mattoor:Desktop:School:Graduate:Computer Graphics:homework:assignment-1-radhikamattoo:screenshots:1.2:3_spheres.png"/>
@@ -1684,7 +1950,7 @@
                     </pic:cNvPicPr>
                   </pic:nvPicPr>
                   <pic:blipFill>
-                    <a:blip r:embed="rId11">
+                    <a:blip r:embed="rId12">
                       <a:extLst>
                         <a:ext uri="{28A0092B-C50C-407E-A947-70E740481C1C}">
                           <a14:useLocalDpi xmlns:a14="http://schemas.microsoft.com/office/drawing/2010/main" val="0"/>
@@ -1719,6 +1985,17 @@
     <w:p>
       <w:pPr>
         <w:spacing w:line="276" w:lineRule="auto"/>
+        <w:ind w:left="720"/>
+        <w:rPr>
+          <w:rFonts w:eastAsia="Arial Unicode MS"/>
+          <w:sz w:val="26"/>
+          <w:szCs w:val="26"/>
+        </w:rPr>
+      </w:pPr>
+    </w:p>
+    <w:p>
+      <w:pPr>
+        <w:spacing w:line="276" w:lineRule="auto"/>
         <w:rPr>
           <w:rFonts w:eastAsia="Arial Unicode MS"/>
           <w:b/>
@@ -1758,14 +2035,25 @@
         </w:rPr>
         <w:t xml:space="preserve">This code is in the function called </w:t>
       </w:r>
-      <w:r>
-        <w:rPr>
-          <w:rFonts w:eastAsia="Arial Unicode MS"/>
-          <w:i/>
-          <w:sz w:val="26"/>
-          <w:szCs w:val="26"/>
-        </w:rPr>
-        <w:t>part3()</w:t>
+      <w:proofErr w:type="gramStart"/>
+      <w:r>
+        <w:rPr>
+          <w:rFonts w:eastAsia="Arial Unicode MS"/>
+          <w:i/>
+          <w:sz w:val="26"/>
+          <w:szCs w:val="26"/>
+        </w:rPr>
+        <w:t>part3(</w:t>
+      </w:r>
+      <w:proofErr w:type="gramEnd"/>
+      <w:r>
+        <w:rPr>
+          <w:rFonts w:eastAsia="Arial Unicode MS"/>
+          <w:i/>
+          <w:sz w:val="26"/>
+          <w:szCs w:val="26"/>
+        </w:rPr>
+        <w:t>)</w:t>
       </w:r>
     </w:p>
     <w:p>
@@ -1840,6 +2128,7 @@
         <w:spacing w:line="276" w:lineRule="auto"/>
         <w:rPr>
           <w:rFonts w:eastAsia="Arial Unicode MS"/>
+          <w:b/>
           <w:sz w:val="26"/>
           <w:szCs w:val="26"/>
         </w:rPr>
@@ -1855,7 +2144,7 @@
       <w:r>
         <w:rPr>
           <w:rFonts w:eastAsia="Arial Unicode MS"/>
-          <w:i/>
+          <w:b/>
           <w:sz w:val="26"/>
           <w:szCs w:val="26"/>
         </w:rPr>
@@ -1864,27 +2153,20 @@
       <w:r>
         <w:rPr>
           <w:rFonts w:eastAsia="Arial Unicode MS"/>
-          <w:sz w:val="26"/>
-          <w:szCs w:val="26"/>
-        </w:rPr>
-        <w:t xml:space="preserve"> of </w:t>
-      </w:r>
-      <w:r>
-        <w:rPr>
-          <w:rFonts w:eastAsia="Arial Unicode MS"/>
-          <w:i/>
-          <w:sz w:val="26"/>
-          <w:szCs w:val="26"/>
-        </w:rPr>
-        <w:t>1.0</w:t>
-      </w:r>
-      <w:r>
-        <w:rPr>
-          <w:rFonts w:eastAsia="Arial Unicode MS"/>
-          <w:sz w:val="26"/>
-          <w:szCs w:val="26"/>
-        </w:rPr>
-        <w:t xml:space="preserve"> </w:t>
+          <w:b/>
+          <w:sz w:val="26"/>
+          <w:szCs w:val="26"/>
+        </w:rPr>
+        <w:t xml:space="preserve"> = </w:t>
+      </w:r>
+      <w:r>
+        <w:rPr>
+          <w:rFonts w:eastAsia="Arial Unicode MS"/>
+          <w:b/>
+          <w:sz w:val="26"/>
+          <w:szCs w:val="26"/>
+        </w:rPr>
+        <w:t>0.5</w:t>
       </w:r>
     </w:p>
     <w:p>
@@ -1907,7 +2189,23 @@
           <w:sz w:val="26"/>
           <w:szCs w:val="26"/>
         </w:rPr>
-        <w:t>The output image makes sense, as perspective projection renders spheres as ellipses.</w:t>
+        <w:t>The output image makes sense, as perspective project</w:t>
+      </w:r>
+      <w:r>
+        <w:rPr>
+          <w:rFonts w:eastAsia="Arial Unicode MS"/>
+          <w:sz w:val="26"/>
+          <w:szCs w:val="26"/>
+        </w:rPr>
+        <w:t xml:space="preserve">ion renders spheres as ellipses, and a relatively smaller focal length allows rays to be cast out wider than with a larger focal length. </w:t>
+      </w:r>
+      <w:r>
+        <w:rPr>
+          <w:rFonts w:eastAsia="Arial Unicode MS"/>
+          <w:sz w:val="26"/>
+          <w:szCs w:val="26"/>
+        </w:rPr>
+        <w:t xml:space="preserve">If I change the focal length variable in my code to something like 1.0, all of the spheres would be rendered closer than in this example image, as the rays are not cast out as far.  </w:t>
       </w:r>
     </w:p>
     <w:p>
@@ -1932,6 +2230,7 @@
         </w:rPr>
         <w:t xml:space="preserve">To run this code, uncomment the call to </w:t>
       </w:r>
+      <w:proofErr w:type="gramStart"/>
       <w:r>
         <w:rPr>
           <w:rFonts w:eastAsia="Arial Unicode MS"/>
@@ -1948,7 +2247,17 @@
           <w:sz w:val="26"/>
           <w:szCs w:val="26"/>
         </w:rPr>
-        <w:t>()</w:t>
+        <w:t>(</w:t>
+      </w:r>
+      <w:proofErr w:type="gramEnd"/>
+      <w:r>
+        <w:rPr>
+          <w:rFonts w:eastAsia="Arial Unicode MS"/>
+          <w:i/>
+          <w:sz w:val="26"/>
+          <w:szCs w:val="26"/>
+        </w:rPr>
+        <w:t>)</w:t>
       </w:r>
       <w:r>
         <w:rPr>
@@ -2024,14 +2333,25 @@
           <w:szCs w:val="26"/>
         </w:rPr>
       </w:pPr>
-      <w:r>
-        <w:rPr>
-          <w:rFonts w:eastAsia="Arial Unicode MS"/>
-          <w:i/>
-          <w:sz w:val="26"/>
-          <w:szCs w:val="26"/>
-        </w:rPr>
-        <w:t>make &amp;&amp; ./Assignment1_bin</w:t>
+      <w:proofErr w:type="gramStart"/>
+      <w:r>
+        <w:rPr>
+          <w:rFonts w:eastAsia="Arial Unicode MS"/>
+          <w:i/>
+          <w:sz w:val="26"/>
+          <w:szCs w:val="26"/>
+        </w:rPr>
+        <w:t>make</w:t>
+      </w:r>
+      <w:proofErr w:type="gramEnd"/>
+      <w:r>
+        <w:rPr>
+          <w:rFonts w:eastAsia="Arial Unicode MS"/>
+          <w:i/>
+          <w:sz w:val="26"/>
+          <w:szCs w:val="26"/>
+        </w:rPr>
+        <w:t xml:space="preserve"> &amp;&amp; ./Assignment1_bin</w:t>
       </w:r>
     </w:p>
     <w:p>
@@ -2091,11 +2411,13 @@
         </w:rPr>
         <w:t>.png</w:t>
       </w:r>
-    </w:p>
-    <w:p>
-      <w:pPr>
-        <w:spacing w:line="276" w:lineRule="auto"/>
-        <w:ind w:left="360"/>
+      <w:bookmarkStart w:id="0" w:name="_GoBack"/>
+      <w:bookmarkEnd w:id="0"/>
+    </w:p>
+    <w:p>
+      <w:pPr>
+        <w:spacing w:line="276" w:lineRule="auto"/>
+        <w:ind w:left="720"/>
         <w:rPr>
           <w:rFonts w:eastAsia="Arial Unicode MS"/>
           <w:sz w:val="26"/>
@@ -2111,10 +2433,10 @@
           <w:lang w:eastAsia="en-US"/>
         </w:rPr>
         <w:drawing>
-          <wp:inline distT="0" distB="0" distL="0" distR="0" wp14:anchorId="53BD1E64" wp14:editId="0464136B">
-            <wp:extent cx="5029200" cy="5029200"/>
+          <wp:inline distT="0" distB="0" distL="0" distR="0" wp14:anchorId="2C381A90" wp14:editId="5364C2C5">
+            <wp:extent cx="4394200" cy="4394200"/>
             <wp:effectExtent l="0" t="0" r="0" b="0"/>
-            <wp:docPr id="3" name="Picture 3" descr="Macintosh HD:Users:mattoor:Desktop:School:Graduate:Computer Graphics:homework:assignment-1-radhikamattoo:screenshots:1.3:3_spheres.png"/>
+            <wp:docPr id="6" name="Picture 6" descr="Macintosh HD:Users:mattoor:Desktop:School:Graduate:Computer Graphics:homework:assignment-1-radhikamattoo:screenshots:1.3:part3.png"/>
             <wp:cNvGraphicFramePr>
               <a:graphicFrameLocks xmlns:a="http://schemas.openxmlformats.org/drawingml/2006/main" noChangeAspect="1"/>
             </wp:cNvGraphicFramePr>
@@ -2122,13 +2444,13 @@
               <a:graphicData uri="http://schemas.openxmlformats.org/drawingml/2006/picture">
                 <pic:pic xmlns:pic="http://schemas.openxmlformats.org/drawingml/2006/picture">
                   <pic:nvPicPr>
-                    <pic:cNvPr id="0" name="Picture 7" descr="Macintosh HD:Users:mattoor:Desktop:School:Graduate:Computer Graphics:homework:assignment-1-radhikamattoo:screenshots:1.3:3_spheres.png"/>
+                    <pic:cNvPr id="0" name="Picture 2" descr="Macintosh HD:Users:mattoor:Desktop:School:Graduate:Computer Graphics:homework:assignment-1-radhikamattoo:screenshots:1.3:part3.png"/>
                     <pic:cNvPicPr>
                       <a:picLocks noChangeAspect="1" noChangeArrowheads="1"/>
                     </pic:cNvPicPr>
                   </pic:nvPicPr>
                   <pic:blipFill>
-                    <a:blip r:embed="rId12">
+                    <a:blip r:embed="rId13">
                       <a:extLst>
                         <a:ext uri="{28A0092B-C50C-407E-A947-70E740481C1C}">
                           <a14:useLocalDpi xmlns:a14="http://schemas.microsoft.com/office/drawing/2010/main" val="0"/>
@@ -2143,7 +2465,7 @@
                   <pic:spPr bwMode="auto">
                     <a:xfrm>
                       <a:off x="0" y="0"/>
-                      <a:ext cx="5029200" cy="5029200"/>
+                      <a:ext cx="4394200" cy="4394200"/>
                     </a:xfrm>
                     <a:prstGeom prst="rect">
                       <a:avLst/>
@@ -2211,6 +2533,7 @@
         </w:rPr>
         <w:t xml:space="preserve">This code is in the function called </w:t>
       </w:r>
+      <w:proofErr w:type="gramStart"/>
       <w:r>
         <w:rPr>
           <w:rFonts w:eastAsia="Arial Unicode MS"/>
@@ -2227,7 +2550,43 @@
           <w:sz w:val="26"/>
           <w:szCs w:val="26"/>
         </w:rPr>
-        <w:t>()</w:t>
+        <w:t>(</w:t>
+      </w:r>
+      <w:proofErr w:type="gramEnd"/>
+      <w:r>
+        <w:rPr>
+          <w:rFonts w:eastAsia="Arial Unicode MS"/>
+          <w:i/>
+          <w:sz w:val="26"/>
+          <w:szCs w:val="26"/>
+        </w:rPr>
+        <w:t>)</w:t>
+      </w:r>
+      <w:r>
+        <w:rPr>
+          <w:rFonts w:eastAsia="Arial Unicode MS"/>
+          <w:i/>
+          <w:sz w:val="26"/>
+          <w:szCs w:val="26"/>
+        </w:rPr>
+        <w:t xml:space="preserve"> </w:t>
+      </w:r>
+      <w:r>
+        <w:rPr>
+          <w:rFonts w:eastAsia="Arial Unicode MS"/>
+          <w:b/>
+          <w:sz w:val="26"/>
+          <w:szCs w:val="26"/>
+        </w:rPr>
+        <w:t>and takes about 10 minutes to run</w:t>
+      </w:r>
+      <w:r>
+        <w:rPr>
+          <w:rFonts w:eastAsia="Arial Unicode MS"/>
+          <w:sz w:val="26"/>
+          <w:szCs w:val="26"/>
+        </w:rPr>
+        <w:t>.</w:t>
       </w:r>
     </w:p>
     <w:p>
@@ -2250,23 +2609,7 @@
           <w:sz w:val="26"/>
           <w:szCs w:val="26"/>
         </w:rPr>
-        <w:t>The only difference in the ray tracing algorithm from previous sections is how we determine an intersection;</w:t>
-      </w:r>
-      <w:r>
-        <w:rPr>
-          <w:rFonts w:eastAsia="Arial Unicode MS"/>
-          <w:sz w:val="26"/>
-          <w:szCs w:val="26"/>
-        </w:rPr>
-        <w:t xml:space="preserve"> after that,</w:t>
-      </w:r>
-      <w:r>
-        <w:rPr>
-          <w:rFonts w:eastAsia="Arial Unicode MS"/>
-          <w:sz w:val="26"/>
-          <w:szCs w:val="26"/>
-        </w:rPr>
-        <w:t xml:space="preserve"> the shading is the same as before.</w:t>
+        <w:t>To save time in running, I didn’t put any background color on non-intersected pixels, like I have in previous sections with rendering spheres.</w:t>
       </w:r>
     </w:p>
     <w:p>
@@ -2289,7 +2632,16 @@
           <w:sz w:val="26"/>
           <w:szCs w:val="26"/>
         </w:rPr>
-        <w:t>The meshes had to be scaled and shifted in order for them to be seen properly in the image. The bumpy cube was scaled down</w:t>
+        <w:t xml:space="preserve">The bumpy cube was scaled </w:t>
+      </w:r>
+      <w:r>
+        <w:rPr>
+          <w:rFonts w:eastAsia="Arial Unicode MS"/>
+          <w:b/>
+          <w:sz w:val="26"/>
+          <w:szCs w:val="26"/>
+        </w:rPr>
+        <w:t>down</w:t>
       </w:r>
       <w:r>
         <w:rPr>
@@ -2310,6 +2662,7 @@
       <w:r>
         <w:rPr>
           <w:rFonts w:eastAsia="Arial Unicode MS"/>
+          <w:b/>
           <w:sz w:val="26"/>
           <w:szCs w:val="26"/>
         </w:rPr>
@@ -2321,7 +2674,16 @@
           <w:sz w:val="26"/>
           <w:szCs w:val="26"/>
         </w:rPr>
-        <w:t>, and the bunny was scaled up</w:t>
+        <w:t xml:space="preserve">, and the bunny was scaled </w:t>
+      </w:r>
+      <w:r>
+        <w:rPr>
+          <w:rFonts w:eastAsia="Arial Unicode MS"/>
+          <w:b/>
+          <w:sz w:val="26"/>
+          <w:szCs w:val="26"/>
+        </w:rPr>
+        <w:t>up</w:t>
       </w:r>
       <w:r>
         <w:rPr>
@@ -2345,7 +2707,16 @@
           <w:sz w:val="26"/>
           <w:szCs w:val="26"/>
         </w:rPr>
-        <w:t xml:space="preserve"> 3</w:t>
+        <w:t xml:space="preserve"> </w:t>
+      </w:r>
+      <w:r>
+        <w:rPr>
+          <w:rFonts w:eastAsia="Arial Unicode MS"/>
+          <w:b/>
+          <w:sz w:val="26"/>
+          <w:szCs w:val="26"/>
+        </w:rPr>
+        <w:t>3</w:t>
       </w:r>
       <w:r>
         <w:rPr>
@@ -2361,7 +2732,147 @@
           <w:sz w:val="26"/>
           <w:szCs w:val="26"/>
         </w:rPr>
-        <w:t>The bunny was shifted left, and the cube was shifted right.</w:t>
+        <w:t>The bunny was shifted left</w:t>
+      </w:r>
+      <w:r>
+        <w:rPr>
+          <w:rFonts w:eastAsia="Arial Unicode MS"/>
+          <w:sz w:val="26"/>
+          <w:szCs w:val="26"/>
+        </w:rPr>
+        <w:t xml:space="preserve"> by </w:t>
+      </w:r>
+      <w:r>
+        <w:rPr>
+          <w:rFonts w:eastAsia="Arial Unicode MS"/>
+          <w:b/>
+          <w:sz w:val="26"/>
+          <w:szCs w:val="26"/>
+        </w:rPr>
+        <w:t>0.15</w:t>
+      </w:r>
+      <w:r>
+        <w:rPr>
+          <w:rFonts w:eastAsia="Arial Unicode MS"/>
+          <w:sz w:val="26"/>
+          <w:szCs w:val="26"/>
+        </w:rPr>
+        <w:t xml:space="preserve"> and down by </w:t>
+      </w:r>
+      <w:r>
+        <w:rPr>
+          <w:rFonts w:eastAsia="Arial Unicode MS"/>
+          <w:b/>
+          <w:sz w:val="26"/>
+          <w:szCs w:val="26"/>
+        </w:rPr>
+        <w:t>0.05</w:t>
+      </w:r>
+      <w:r>
+        <w:rPr>
+          <w:rFonts w:eastAsia="Arial Unicode MS"/>
+          <w:sz w:val="26"/>
+          <w:szCs w:val="26"/>
+        </w:rPr>
+        <w:t>, and the cube was shifted right</w:t>
+      </w:r>
+      <w:r>
+        <w:rPr>
+          <w:rFonts w:eastAsia="Arial Unicode MS"/>
+          <w:sz w:val="26"/>
+          <w:szCs w:val="26"/>
+        </w:rPr>
+        <w:t xml:space="preserve"> by </w:t>
+      </w:r>
+      <w:r>
+        <w:rPr>
+          <w:rFonts w:eastAsia="Arial Unicode MS"/>
+          <w:b/>
+          <w:sz w:val="26"/>
+          <w:szCs w:val="26"/>
+        </w:rPr>
+        <w:t>0.1</w:t>
+      </w:r>
+      <w:r>
+        <w:rPr>
+          <w:rFonts w:eastAsia="Arial Unicode MS"/>
+          <w:sz w:val="26"/>
+          <w:szCs w:val="26"/>
+        </w:rPr>
+        <w:t xml:space="preserve"> and up by </w:t>
+      </w:r>
+      <w:r>
+        <w:rPr>
+          <w:rFonts w:eastAsia="Arial Unicode MS"/>
+          <w:b/>
+          <w:sz w:val="26"/>
+          <w:szCs w:val="26"/>
+        </w:rPr>
+        <w:t>0.1</w:t>
+      </w:r>
+      <w:r>
+        <w:rPr>
+          <w:rFonts w:eastAsia="Arial Unicode MS"/>
+          <w:sz w:val="26"/>
+          <w:szCs w:val="26"/>
+        </w:rPr>
+        <w:t>.</w:t>
+      </w:r>
+      <w:r>
+        <w:rPr>
+          <w:rFonts w:eastAsia="Arial Unicode MS"/>
+          <w:sz w:val="26"/>
+          <w:szCs w:val="26"/>
+        </w:rPr>
+        <w:t xml:space="preserve"> This can be seen explicitly in the function called </w:t>
+      </w:r>
+      <w:proofErr w:type="spellStart"/>
+      <w:r>
+        <w:rPr>
+          <w:rFonts w:eastAsia="Arial Unicode MS"/>
+          <w:i/>
+          <w:sz w:val="26"/>
+          <w:szCs w:val="26"/>
+        </w:rPr>
+        <w:t>read_off_</w:t>
+      </w:r>
+      <w:proofErr w:type="gramStart"/>
+      <w:r>
+        <w:rPr>
+          <w:rFonts w:eastAsia="Arial Unicode MS"/>
+          <w:i/>
+          <w:sz w:val="26"/>
+          <w:szCs w:val="26"/>
+        </w:rPr>
+        <w:t>data</w:t>
+      </w:r>
+      <w:proofErr w:type="spellEnd"/>
+      <w:r>
+        <w:rPr>
+          <w:rFonts w:eastAsia="Arial Unicode MS"/>
+          <w:i/>
+          <w:sz w:val="26"/>
+          <w:szCs w:val="26"/>
+        </w:rPr>
+        <w:t>(</w:t>
+      </w:r>
+      <w:proofErr w:type="gramEnd"/>
+      <w:r>
+        <w:rPr>
+          <w:rFonts w:eastAsia="Arial Unicode MS"/>
+          <w:i/>
+          <w:sz w:val="26"/>
+          <w:szCs w:val="26"/>
+        </w:rPr>
+        <w:t>)</w:t>
+      </w:r>
+      <w:r>
+        <w:rPr>
+          <w:rFonts w:eastAsia="Arial Unicode MS"/>
+          <w:sz w:val="26"/>
+          <w:szCs w:val="26"/>
+        </w:rPr>
+        <w:t>.</w:t>
       </w:r>
     </w:p>
     <w:p>
@@ -2392,7 +2903,31 @@
           <w:sz w:val="26"/>
           <w:szCs w:val="26"/>
         </w:rPr>
-        <w:t>cube is in fact rendered correctly, but is dark because of the chosen light position</w:t>
+        <w:t>cube is in</w:t>
+      </w:r>
+      <w:r>
+        <w:rPr>
+          <w:rFonts w:eastAsia="Arial Unicode MS"/>
+          <w:sz w:val="26"/>
+          <w:szCs w:val="26"/>
+        </w:rPr>
+        <w:t xml:space="preserve"> fact rendered correctly, but looks</w:t>
+      </w:r>
+      <w:r>
+        <w:rPr>
+          <w:rFonts w:eastAsia="Arial Unicode MS"/>
+          <w:sz w:val="26"/>
+          <w:szCs w:val="26"/>
+        </w:rPr>
+        <w:t xml:space="preserve"> dark because of </w:t>
+      </w:r>
+      <w:r>
+        <w:rPr>
+          <w:rFonts w:eastAsia="Arial Unicode MS"/>
+          <w:sz w:val="26"/>
+          <w:szCs w:val="26"/>
+        </w:rPr>
+        <w:t>the light position and scaling/shifting of the mesh.</w:t>
       </w:r>
     </w:p>
     <w:p>
@@ -2417,6 +2952,7 @@
         </w:rPr>
         <w:t xml:space="preserve">To run this code, uncomment the call to </w:t>
       </w:r>
+      <w:proofErr w:type="gramStart"/>
       <w:r>
         <w:rPr>
           <w:rFonts w:eastAsia="Arial Unicode MS"/>
@@ -2435,6 +2971,7 @@
         </w:rPr>
         <w:t>(</w:t>
       </w:r>
+      <w:proofErr w:type="gramEnd"/>
       <w:r>
         <w:rPr>
           <w:rFonts w:eastAsia="Arial Unicode MS"/>
@@ -2545,14 +3082,25 @@
           <w:szCs w:val="26"/>
         </w:rPr>
       </w:pPr>
-      <w:r>
-        <w:rPr>
-          <w:rFonts w:eastAsia="Arial Unicode MS"/>
-          <w:i/>
-          <w:sz w:val="26"/>
-          <w:szCs w:val="26"/>
-        </w:rPr>
-        <w:t>make &amp;&amp; ./Assignment1_bin</w:t>
+      <w:proofErr w:type="gramStart"/>
+      <w:r>
+        <w:rPr>
+          <w:rFonts w:eastAsia="Arial Unicode MS"/>
+          <w:i/>
+          <w:sz w:val="26"/>
+          <w:szCs w:val="26"/>
+        </w:rPr>
+        <w:t>make</w:t>
+      </w:r>
+      <w:proofErr w:type="gramEnd"/>
+      <w:r>
+        <w:rPr>
+          <w:rFonts w:eastAsia="Arial Unicode MS"/>
+          <w:i/>
+          <w:sz w:val="26"/>
+          <w:szCs w:val="26"/>
+        </w:rPr>
+        <w:t xml:space="preserve"> &amp;&amp; ./Assignment1_bin</w:t>
       </w:r>
     </w:p>
     <w:p>
@@ -2616,7 +3164,7 @@
     <w:p>
       <w:pPr>
         <w:spacing w:line="276" w:lineRule="auto"/>
-        <w:ind w:left="360"/>
+        <w:ind w:left="720"/>
         <w:rPr>
           <w:rFonts w:eastAsia="Arial Unicode MS"/>
           <w:b/>
@@ -2632,6 +3180,64 @@
           <w:szCs w:val="26"/>
         </w:rPr>
         <w:t xml:space="preserve"> </w:t>
+      </w:r>
+      <w:r>
+        <w:rPr>
+          <w:rFonts w:eastAsia="Arial Unicode MS"/>
+          <w:b/>
+          <w:noProof/>
+          <w:sz w:val="26"/>
+          <w:szCs w:val="26"/>
+          <w:lang w:eastAsia="en-US"/>
+        </w:rPr>
+        <w:drawing>
+          <wp:inline distT="0" distB="0" distL="0" distR="0" wp14:anchorId="2C3B4D6E" wp14:editId="38F2F33B">
+            <wp:extent cx="3848100" cy="3848100"/>
+            <wp:effectExtent l="0" t="0" r="0" b="0"/>
+            <wp:docPr id="7" name="Picture 7" descr="Macintosh HD:Users:mattoor:Desktop:School:Graduate:Computer Graphics:homework:assignment-1-radhikamattoo:screenshots:1.4:part4.png"/>
+            <wp:cNvGraphicFramePr>
+              <a:graphicFrameLocks xmlns:a="http://schemas.openxmlformats.org/drawingml/2006/main" noChangeAspect="1"/>
+            </wp:cNvGraphicFramePr>
+            <a:graphic xmlns:a="http://schemas.openxmlformats.org/drawingml/2006/main">
+              <a:graphicData uri="http://schemas.openxmlformats.org/drawingml/2006/picture">
+                <pic:pic xmlns:pic="http://schemas.openxmlformats.org/drawingml/2006/picture">
+                  <pic:nvPicPr>
+                    <pic:cNvPr id="0" name="Picture 3" descr="Macintosh HD:Users:mattoor:Desktop:School:Graduate:Computer Graphics:homework:assignment-1-radhikamattoo:screenshots:1.4:part4.png"/>
+                    <pic:cNvPicPr>
+                      <a:picLocks noChangeAspect="1" noChangeArrowheads="1"/>
+                    </pic:cNvPicPr>
+                  </pic:nvPicPr>
+                  <pic:blipFill>
+                    <a:blip r:embed="rId14">
+                      <a:extLst>
+                        <a:ext uri="{28A0092B-C50C-407E-A947-70E740481C1C}">
+                          <a14:useLocalDpi xmlns:a14="http://schemas.microsoft.com/office/drawing/2010/main" val="0"/>
+                        </a:ext>
+                      </a:extLst>
+                    </a:blip>
+                    <a:srcRect/>
+                    <a:stretch>
+                      <a:fillRect/>
+                    </a:stretch>
+                  </pic:blipFill>
+                  <pic:spPr bwMode="auto">
+                    <a:xfrm>
+                      <a:off x="0" y="0"/>
+                      <a:ext cx="3848100" cy="3848100"/>
+                    </a:xfrm>
+                    <a:prstGeom prst="rect">
+                      <a:avLst/>
+                    </a:prstGeom>
+                    <a:noFill/>
+                    <a:ln>
+                      <a:noFill/>
+                    </a:ln>
+                  </pic:spPr>
+                </pic:pic>
+              </a:graphicData>
+            </a:graphic>
+          </wp:inline>
+        </w:drawing>
       </w:r>
     </w:p>
     <w:p>
@@ -2694,6 +3300,7 @@
         </w:rPr>
         <w:t xml:space="preserve">This code is in the function called </w:t>
       </w:r>
+      <w:proofErr w:type="gramStart"/>
       <w:r>
         <w:rPr>
           <w:rFonts w:eastAsia="Arial Unicode MS"/>
@@ -2710,7 +3317,60 @@
           <w:sz w:val="26"/>
           <w:szCs w:val="26"/>
         </w:rPr>
-        <w:t>()</w:t>
+        <w:t>(</w:t>
+      </w:r>
+      <w:proofErr w:type="gramEnd"/>
+      <w:r>
+        <w:rPr>
+          <w:rFonts w:eastAsia="Arial Unicode MS"/>
+          <w:i/>
+          <w:sz w:val="26"/>
+          <w:szCs w:val="26"/>
+        </w:rPr>
+        <w:t>)</w:t>
+      </w:r>
+      <w:r>
+        <w:rPr>
+          <w:rFonts w:eastAsia="Arial Unicode MS"/>
+          <w:sz w:val="26"/>
+          <w:szCs w:val="26"/>
+        </w:rPr>
+        <w:t xml:space="preserve"> </w:t>
+      </w:r>
+      <w:r>
+        <w:rPr>
+          <w:rFonts w:eastAsia="Arial Unicode MS"/>
+          <w:b/>
+          <w:sz w:val="26"/>
+          <w:szCs w:val="26"/>
+        </w:rPr>
+        <w:t xml:space="preserve">and takes </w:t>
+      </w:r>
+      <w:r>
+        <w:rPr>
+          <w:rFonts w:eastAsia="Arial Unicode MS"/>
+          <w:b/>
+          <w:sz w:val="26"/>
+          <w:szCs w:val="26"/>
+        </w:rPr>
+        <w:t>10-</w:t>
+      </w:r>
+      <w:r>
+        <w:rPr>
+          <w:rFonts w:eastAsia="Arial Unicode MS"/>
+          <w:b/>
+          <w:sz w:val="26"/>
+          <w:szCs w:val="26"/>
+        </w:rPr>
+        <w:t>15 minutes to run</w:t>
+      </w:r>
+      <w:r>
+        <w:rPr>
+          <w:rFonts w:eastAsia="Arial Unicode MS"/>
+          <w:sz w:val="26"/>
+          <w:szCs w:val="26"/>
+        </w:rPr>
+        <w:t>.</w:t>
       </w:r>
     </w:p>
     <w:p>
@@ -2758,7 +3418,23 @@
           <w:sz w:val="26"/>
           <w:szCs w:val="26"/>
         </w:rPr>
-        <w:t>shadows on the bumpy cube</w:t>
+        <w:t>shadows</w:t>
+      </w:r>
+      <w:r>
+        <w:rPr>
+          <w:rFonts w:eastAsia="Arial Unicode MS"/>
+          <w:sz w:val="26"/>
+          <w:szCs w:val="26"/>
+        </w:rPr>
+        <w:t xml:space="preserve"> specifically</w:t>
+      </w:r>
+      <w:r>
+        <w:rPr>
+          <w:rFonts w:eastAsia="Arial Unicode MS"/>
+          <w:sz w:val="26"/>
+          <w:szCs w:val="26"/>
+        </w:rPr>
+        <w:t xml:space="preserve"> on the bumpy cube</w:t>
       </w:r>
       <w:r>
         <w:rPr>
@@ -2862,6 +3538,74 @@
     </w:p>
     <w:p>
       <w:pPr>
+        <w:spacing w:line="276" w:lineRule="auto"/>
+        <w:ind w:left="720"/>
+        <w:rPr>
+          <w:rFonts w:eastAsia="Arial Unicode MS"/>
+          <w:sz w:val="26"/>
+          <w:szCs w:val="26"/>
+        </w:rPr>
+      </w:pPr>
+      <w:r>
+        <w:rPr>
+          <w:rFonts w:eastAsia="Arial Unicode MS"/>
+          <w:noProof/>
+          <w:sz w:val="26"/>
+          <w:szCs w:val="26"/>
+          <w:lang w:eastAsia="en-US"/>
+        </w:rPr>
+        <w:drawing>
+          <wp:inline distT="0" distB="0" distL="0" distR="0" wp14:anchorId="467C09B1" wp14:editId="52A0492D">
+            <wp:extent cx="4800600" cy="533400"/>
+            <wp:effectExtent l="0" t="0" r="0" b="0"/>
+            <wp:docPr id="9" name="Picture 9" descr="Macintosh HD:Users:mattoor:Desktop:Screen Shot 2017-10-15 at 1.10.32 PM.png"/>
+            <wp:cNvGraphicFramePr>
+              <a:graphicFrameLocks xmlns:a="http://schemas.openxmlformats.org/drawingml/2006/main" noChangeAspect="1"/>
+            </wp:cNvGraphicFramePr>
+            <a:graphic xmlns:a="http://schemas.openxmlformats.org/drawingml/2006/main">
+              <a:graphicData uri="http://schemas.openxmlformats.org/drawingml/2006/picture">
+                <pic:pic xmlns:pic="http://schemas.openxmlformats.org/drawingml/2006/picture">
+                  <pic:nvPicPr>
+                    <pic:cNvPr id="0" name="Picture 5" descr="Macintosh HD:Users:mattoor:Desktop:Screen Shot 2017-10-15 at 1.10.32 PM.png"/>
+                    <pic:cNvPicPr>
+                      <a:picLocks noChangeAspect="1" noChangeArrowheads="1"/>
+                    </pic:cNvPicPr>
+                  </pic:nvPicPr>
+                  <pic:blipFill>
+                    <a:blip r:embed="rId15">
+                      <a:extLst>
+                        <a:ext uri="{28A0092B-C50C-407E-A947-70E740481C1C}">
+                          <a14:useLocalDpi xmlns:a14="http://schemas.microsoft.com/office/drawing/2010/main" val="0"/>
+                        </a:ext>
+                      </a:extLst>
+                    </a:blip>
+                    <a:srcRect/>
+                    <a:stretch>
+                      <a:fillRect/>
+                    </a:stretch>
+                  </pic:blipFill>
+                  <pic:spPr bwMode="auto">
+                    <a:xfrm>
+                      <a:off x="0" y="0"/>
+                      <a:ext cx="4800600" cy="533400"/>
+                    </a:xfrm>
+                    <a:prstGeom prst="rect">
+                      <a:avLst/>
+                    </a:prstGeom>
+                    <a:noFill/>
+                    <a:ln>
+                      <a:noFill/>
+                    </a:ln>
+                  </pic:spPr>
+                </pic:pic>
+              </a:graphicData>
+            </a:graphic>
+          </wp:inline>
+        </w:drawing>
+      </w:r>
+    </w:p>
+    <w:p>
+      <w:pPr>
         <w:pStyle w:val="ListParagraph"/>
         <w:numPr>
           <w:ilvl w:val="0"/>
@@ -2882,6 +3626,7 @@
         </w:rPr>
         <w:t xml:space="preserve">To run this code, uncomment the call to </w:t>
       </w:r>
+      <w:proofErr w:type="gramStart"/>
       <w:r>
         <w:rPr>
           <w:rFonts w:eastAsia="Arial Unicode MS"/>
@@ -2900,6 +3645,7 @@
         </w:rPr>
         <w:t>(</w:t>
       </w:r>
+      <w:proofErr w:type="gramEnd"/>
       <w:r>
         <w:rPr>
           <w:rFonts w:eastAsia="Arial Unicode MS"/>
@@ -3001,14 +3747,25 @@
           <w:szCs w:val="26"/>
         </w:rPr>
       </w:pPr>
-      <w:r>
-        <w:rPr>
-          <w:rFonts w:eastAsia="Arial Unicode MS"/>
-          <w:i/>
-          <w:sz w:val="26"/>
-          <w:szCs w:val="26"/>
-        </w:rPr>
-        <w:t>make &amp;&amp; ./Assignment1_bin</w:t>
+      <w:proofErr w:type="gramStart"/>
+      <w:r>
+        <w:rPr>
+          <w:rFonts w:eastAsia="Arial Unicode MS"/>
+          <w:i/>
+          <w:sz w:val="26"/>
+          <w:szCs w:val="26"/>
+        </w:rPr>
+        <w:t>make</w:t>
+      </w:r>
+      <w:proofErr w:type="gramEnd"/>
+      <w:r>
+        <w:rPr>
+          <w:rFonts w:eastAsia="Arial Unicode MS"/>
+          <w:i/>
+          <w:sz w:val="26"/>
+          <w:szCs w:val="26"/>
+        </w:rPr>
+        <w:t xml:space="preserve"> &amp;&amp; ./Assignment1_bin</w:t>
       </w:r>
     </w:p>
     <w:p>
@@ -3059,8 +3816,6 @@
         </w:rPr>
         <w:t>part5</w:t>
       </w:r>
-      <w:bookmarkStart w:id="0" w:name="_GoBack"/>
-      <w:bookmarkEnd w:id="0"/>
       <w:r>
         <w:rPr>
           <w:rFonts w:eastAsia="Arial Unicode MS"/>
@@ -3070,53 +3825,6 @@
         </w:rPr>
         <w:t>.png</w:t>
       </w:r>
-    </w:p>
-    <w:p>
-      <w:pPr>
-        <w:pStyle w:val="ListParagraph"/>
-        <w:spacing w:line="276" w:lineRule="auto"/>
-        <w:rPr>
-          <w:rFonts w:eastAsia="Arial Unicode MS"/>
-          <w:i/>
-          <w:sz w:val="26"/>
-          <w:szCs w:val="26"/>
-        </w:rPr>
-      </w:pPr>
-    </w:p>
-    <w:p>
-      <w:pPr>
-        <w:pStyle w:val="ListParagraph"/>
-        <w:spacing w:line="276" w:lineRule="auto"/>
-        <w:rPr>
-          <w:rFonts w:eastAsia="Arial Unicode MS"/>
-          <w:i/>
-          <w:sz w:val="26"/>
-          <w:szCs w:val="26"/>
-        </w:rPr>
-      </w:pPr>
-    </w:p>
-    <w:p>
-      <w:pPr>
-        <w:pStyle w:val="ListParagraph"/>
-        <w:spacing w:line="276" w:lineRule="auto"/>
-        <w:rPr>
-          <w:rFonts w:eastAsia="Arial Unicode MS"/>
-          <w:i/>
-          <w:sz w:val="26"/>
-          <w:szCs w:val="26"/>
-        </w:rPr>
-      </w:pPr>
-    </w:p>
-    <w:p>
-      <w:pPr>
-        <w:pStyle w:val="ListParagraph"/>
-        <w:spacing w:line="276" w:lineRule="auto"/>
-        <w:rPr>
-          <w:rFonts w:eastAsia="Arial Unicode MS"/>
-          <w:sz w:val="26"/>
-          <w:szCs w:val="26"/>
-        </w:rPr>
-      </w:pPr>
     </w:p>
     <w:p>
       <w:pPr>
@@ -3172,15 +3880,101 @@
           <w:sz w:val="26"/>
           <w:szCs w:val="26"/>
         </w:rPr>
-        <w:t xml:space="preserve">(Default) </w:t>
-      </w:r>
-      <w:r>
-        <w:rPr>
-          <w:rFonts w:eastAsia="Arial Unicode MS"/>
-          <w:sz w:val="26"/>
-          <w:szCs w:val="26"/>
-        </w:rPr>
-        <w:t xml:space="preserve">: </w:t>
+        <w:t>(Default</w:t>
+      </w:r>
+      <w:proofErr w:type="gramStart"/>
+      <w:r>
+        <w:rPr>
+          <w:rFonts w:eastAsia="Arial Unicode MS"/>
+          <w:sz w:val="26"/>
+          <w:szCs w:val="26"/>
+        </w:rPr>
+        <w:t xml:space="preserve">) </w:t>
+      </w:r>
+      <w:r>
+        <w:rPr>
+          <w:rFonts w:eastAsia="Arial Unicode MS"/>
+          <w:sz w:val="26"/>
+          <w:szCs w:val="26"/>
+        </w:rPr>
+        <w:t>:</w:t>
+      </w:r>
+      <w:proofErr w:type="gramEnd"/>
+      <w:r>
+        <w:rPr>
+          <w:rFonts w:eastAsia="Arial Unicode MS"/>
+          <w:sz w:val="26"/>
+          <w:szCs w:val="26"/>
+        </w:rPr>
+        <w:t xml:space="preserve"> </w:t>
+      </w:r>
+    </w:p>
+    <w:p>
+      <w:pPr>
+        <w:spacing w:line="276" w:lineRule="auto"/>
+        <w:ind w:left="1440"/>
+        <w:rPr>
+          <w:rFonts w:eastAsia="Arial Unicode MS"/>
+          <w:sz w:val="26"/>
+          <w:szCs w:val="26"/>
+        </w:rPr>
+      </w:pPr>
+      <w:r>
+        <w:rPr>
+          <w:rFonts w:eastAsia="Arial Unicode MS"/>
+          <w:noProof/>
+          <w:sz w:val="26"/>
+          <w:szCs w:val="26"/>
+          <w:lang w:eastAsia="en-US"/>
+        </w:rPr>
+        <w:drawing>
+          <wp:inline distT="0" distB="0" distL="0" distR="0" wp14:anchorId="64919BB2" wp14:editId="4795AB79">
+            <wp:extent cx="4038600" cy="4038600"/>
+            <wp:effectExtent l="0" t="0" r="0" b="0"/>
+            <wp:docPr id="10" name="Picture 10" descr="Macintosh HD:Users:mattoor:Desktop:School:Graduate:Computer Graphics:homework:assignment-1-radhikamattoo:screenshots:1.5:part5.png"/>
+            <wp:cNvGraphicFramePr>
+              <a:graphicFrameLocks xmlns:a="http://schemas.openxmlformats.org/drawingml/2006/main" noChangeAspect="1"/>
+            </wp:cNvGraphicFramePr>
+            <a:graphic xmlns:a="http://schemas.openxmlformats.org/drawingml/2006/main">
+              <a:graphicData uri="http://schemas.openxmlformats.org/drawingml/2006/picture">
+                <pic:pic xmlns:pic="http://schemas.openxmlformats.org/drawingml/2006/picture">
+                  <pic:nvPicPr>
+                    <pic:cNvPr id="0" name="Picture 6" descr="Macintosh HD:Users:mattoor:Desktop:School:Graduate:Computer Graphics:homework:assignment-1-radhikamattoo:screenshots:1.5:part5.png"/>
+                    <pic:cNvPicPr>
+                      <a:picLocks noChangeAspect="1" noChangeArrowheads="1"/>
+                    </pic:cNvPicPr>
+                  </pic:nvPicPr>
+                  <pic:blipFill>
+                    <a:blip r:embed="rId16">
+                      <a:extLst>
+                        <a:ext uri="{28A0092B-C50C-407E-A947-70E740481C1C}">
+                          <a14:useLocalDpi xmlns:a14="http://schemas.microsoft.com/office/drawing/2010/main" val="0"/>
+                        </a:ext>
+                      </a:extLst>
+                    </a:blip>
+                    <a:srcRect/>
+                    <a:stretch>
+                      <a:fillRect/>
+                    </a:stretch>
+                  </pic:blipFill>
+                  <pic:spPr bwMode="auto">
+                    <a:xfrm>
+                      <a:off x="0" y="0"/>
+                      <a:ext cx="4038600" cy="4038600"/>
+                    </a:xfrm>
+                    <a:prstGeom prst="rect">
+                      <a:avLst/>
+                    </a:prstGeom>
+                    <a:noFill/>
+                    <a:ln>
+                      <a:noFill/>
+                    </a:ln>
+                  </pic:spPr>
+                </pic:pic>
+              </a:graphicData>
+            </a:graphic>
+          </wp:inline>
+        </w:drawing>
       </w:r>
     </w:p>
     <w:p>
@@ -3270,12 +4064,70 @@
     <w:p>
       <w:pPr>
         <w:spacing w:line="276" w:lineRule="auto"/>
-        <w:rPr>
-          <w:rFonts w:eastAsia="Arial Unicode MS"/>
-          <w:sz w:val="26"/>
-          <w:szCs w:val="26"/>
-        </w:rPr>
-      </w:pPr>
+        <w:ind w:left="1440"/>
+        <w:rPr>
+          <w:rFonts w:eastAsia="Arial Unicode MS"/>
+          <w:sz w:val="26"/>
+          <w:szCs w:val="26"/>
+        </w:rPr>
+      </w:pPr>
+      <w:r>
+        <w:rPr>
+          <w:rFonts w:eastAsia="Arial Unicode MS"/>
+          <w:noProof/>
+          <w:sz w:val="26"/>
+          <w:szCs w:val="26"/>
+          <w:lang w:eastAsia="en-US"/>
+        </w:rPr>
+        <w:drawing>
+          <wp:inline distT="0" distB="0" distL="0" distR="0" wp14:anchorId="06E15ED9" wp14:editId="75AFE7B0">
+            <wp:extent cx="3886200" cy="3886200"/>
+            <wp:effectExtent l="0" t="0" r="0" b="0"/>
+            <wp:docPr id="16" name="Picture 16" descr="Macintosh HD:Users:mattoor:Desktop:School:Graduate:Computer Graphics:homework:assignment-1-radhikamattoo:screenshots:1.5:part5-second-light.png"/>
+            <wp:cNvGraphicFramePr>
+              <a:graphicFrameLocks xmlns:a="http://schemas.openxmlformats.org/drawingml/2006/main" noChangeAspect="1"/>
+            </wp:cNvGraphicFramePr>
+            <a:graphic xmlns:a="http://schemas.openxmlformats.org/drawingml/2006/main">
+              <a:graphicData uri="http://schemas.openxmlformats.org/drawingml/2006/picture">
+                <pic:pic xmlns:pic="http://schemas.openxmlformats.org/drawingml/2006/picture">
+                  <pic:nvPicPr>
+                    <pic:cNvPr id="0" name="Picture 8" descr="Macintosh HD:Users:mattoor:Desktop:School:Graduate:Computer Graphics:homework:assignment-1-radhikamattoo:screenshots:1.5:part5-second-light.png"/>
+                    <pic:cNvPicPr>
+                      <a:picLocks noChangeAspect="1" noChangeArrowheads="1"/>
+                    </pic:cNvPicPr>
+                  </pic:nvPicPr>
+                  <pic:blipFill>
+                    <a:blip r:embed="rId17">
+                      <a:extLst>
+                        <a:ext uri="{28A0092B-C50C-407E-A947-70E740481C1C}">
+                          <a14:useLocalDpi xmlns:a14="http://schemas.microsoft.com/office/drawing/2010/main" val="0"/>
+                        </a:ext>
+                      </a:extLst>
+                    </a:blip>
+                    <a:srcRect/>
+                    <a:stretch>
+                      <a:fillRect/>
+                    </a:stretch>
+                  </pic:blipFill>
+                  <pic:spPr bwMode="auto">
+                    <a:xfrm>
+                      <a:off x="0" y="0"/>
+                      <a:ext cx="3886200" cy="3886200"/>
+                    </a:xfrm>
+                    <a:prstGeom prst="rect">
+                      <a:avLst/>
+                    </a:prstGeom>
+                    <a:noFill/>
+                    <a:ln>
+                      <a:noFill/>
+                    </a:ln>
+                  </pic:spPr>
+                </pic:pic>
+              </a:graphicData>
+            </a:graphic>
+          </wp:inline>
+        </w:drawing>
+      </w:r>
     </w:p>
     <w:p>
       <w:pPr>
@@ -3313,6 +4165,533 @@
           <w:szCs w:val="26"/>
         </w:rPr>
         <w:t>Reflections on the floor</w:t>
+      </w:r>
+    </w:p>
+    <w:p>
+      <w:pPr>
+        <w:pStyle w:val="ListParagraph"/>
+        <w:numPr>
+          <w:ilvl w:val="0"/>
+          <w:numId w:val="3"/>
+        </w:numPr>
+        <w:spacing w:line="276" w:lineRule="auto"/>
+        <w:rPr>
+          <w:rFonts w:eastAsia="Arial Unicode MS"/>
+          <w:sz w:val="26"/>
+          <w:szCs w:val="26"/>
+        </w:rPr>
+      </w:pPr>
+      <w:r>
+        <w:rPr>
+          <w:rFonts w:eastAsia="Arial Unicode MS"/>
+          <w:sz w:val="26"/>
+          <w:szCs w:val="26"/>
+        </w:rPr>
+        <w:t xml:space="preserve">This code is in the function called </w:t>
+      </w:r>
+      <w:proofErr w:type="gramStart"/>
+      <w:r>
+        <w:rPr>
+          <w:rFonts w:eastAsia="Arial Unicode MS"/>
+          <w:i/>
+          <w:sz w:val="26"/>
+          <w:szCs w:val="26"/>
+        </w:rPr>
+        <w:t>part4</w:t>
+      </w:r>
+      <w:r>
+        <w:rPr>
+          <w:rFonts w:eastAsia="Arial Unicode MS"/>
+          <w:i/>
+          <w:sz w:val="26"/>
+          <w:szCs w:val="26"/>
+        </w:rPr>
+        <w:t>(</w:t>
+      </w:r>
+      <w:proofErr w:type="gramEnd"/>
+      <w:r>
+        <w:rPr>
+          <w:rFonts w:eastAsia="Arial Unicode MS"/>
+          <w:i/>
+          <w:sz w:val="26"/>
+          <w:szCs w:val="26"/>
+        </w:rPr>
+        <w:t>)</w:t>
+      </w:r>
+      <w:r>
+        <w:rPr>
+          <w:rFonts w:eastAsia="Arial Unicode MS"/>
+          <w:sz w:val="26"/>
+          <w:szCs w:val="26"/>
+        </w:rPr>
+        <w:t xml:space="preserve"> </w:t>
+      </w:r>
+      <w:r>
+        <w:rPr>
+          <w:rFonts w:eastAsia="Arial Unicode MS"/>
+          <w:b/>
+          <w:sz w:val="26"/>
+          <w:szCs w:val="26"/>
+        </w:rPr>
+        <w:t>and takes 10-15 minutes to run</w:t>
+      </w:r>
+      <w:r>
+        <w:rPr>
+          <w:rFonts w:eastAsia="Arial Unicode MS"/>
+          <w:sz w:val="26"/>
+          <w:szCs w:val="26"/>
+        </w:rPr>
+        <w:t>.</w:t>
+      </w:r>
+    </w:p>
+    <w:p>
+      <w:pPr>
+        <w:pStyle w:val="ListParagraph"/>
+        <w:numPr>
+          <w:ilvl w:val="0"/>
+          <w:numId w:val="3"/>
+        </w:numPr>
+        <w:spacing w:line="276" w:lineRule="auto"/>
+        <w:rPr>
+          <w:rFonts w:eastAsia="Arial Unicode MS"/>
+          <w:sz w:val="26"/>
+          <w:szCs w:val="26"/>
+        </w:rPr>
+      </w:pPr>
+      <w:r>
+        <w:rPr>
+          <w:rFonts w:eastAsia="Arial Unicode MS"/>
+          <w:sz w:val="26"/>
+          <w:szCs w:val="26"/>
+        </w:rPr>
+        <w:t xml:space="preserve">I’ve included 2 screenshots using different light positions, just like in the previous section. To render the second screenshot, follow the instructions from the previous section. </w:t>
+      </w:r>
+    </w:p>
+    <w:p>
+      <w:pPr>
+        <w:pStyle w:val="ListParagraph"/>
+        <w:numPr>
+          <w:ilvl w:val="0"/>
+          <w:numId w:val="6"/>
+        </w:numPr>
+        <w:spacing w:line="276" w:lineRule="auto"/>
+        <w:rPr>
+          <w:rFonts w:eastAsia="Arial Unicode MS"/>
+          <w:sz w:val="26"/>
+          <w:szCs w:val="26"/>
+        </w:rPr>
+      </w:pPr>
+      <w:r>
+        <w:rPr>
+          <w:rFonts w:eastAsia="Arial Unicode MS"/>
+          <w:sz w:val="26"/>
+          <w:szCs w:val="26"/>
+        </w:rPr>
+        <w:t xml:space="preserve">I decided not to render this section with shadows, as it adds on quite a bit of </w:t>
+      </w:r>
+      <w:r>
+        <w:rPr>
+          <w:rFonts w:eastAsia="Arial Unicode MS"/>
+          <w:sz w:val="26"/>
+          <w:szCs w:val="26"/>
+        </w:rPr>
+        <w:t xml:space="preserve">runtime. </w:t>
+      </w:r>
+    </w:p>
+    <w:p>
+      <w:pPr>
+        <w:pStyle w:val="ListParagraph"/>
+        <w:numPr>
+          <w:ilvl w:val="0"/>
+          <w:numId w:val="6"/>
+        </w:numPr>
+        <w:spacing w:line="276" w:lineRule="auto"/>
+        <w:rPr>
+          <w:rFonts w:eastAsia="Arial Unicode MS"/>
+          <w:sz w:val="26"/>
+          <w:szCs w:val="26"/>
+        </w:rPr>
+      </w:pPr>
+      <w:r>
+        <w:rPr>
+          <w:rFonts w:eastAsia="Arial Unicode MS"/>
+          <w:sz w:val="26"/>
+          <w:szCs w:val="26"/>
+        </w:rPr>
+        <w:t xml:space="preserve">To run this code, uncomment the call to </w:t>
+      </w:r>
+      <w:proofErr w:type="gramStart"/>
+      <w:r>
+        <w:rPr>
+          <w:rFonts w:eastAsia="Arial Unicode MS"/>
+          <w:i/>
+          <w:sz w:val="26"/>
+          <w:szCs w:val="26"/>
+        </w:rPr>
+        <w:t>part4(</w:t>
+      </w:r>
+      <w:proofErr w:type="gramEnd"/>
+      <w:r>
+        <w:rPr>
+          <w:rFonts w:eastAsia="Arial Unicode MS"/>
+          <w:i/>
+          <w:sz w:val="26"/>
+          <w:szCs w:val="26"/>
+        </w:rPr>
+        <w:t>true, false)</w:t>
+      </w:r>
+      <w:r>
+        <w:rPr>
+          <w:rFonts w:eastAsia="Arial Unicode MS"/>
+          <w:sz w:val="26"/>
+          <w:szCs w:val="26"/>
+        </w:rPr>
+        <w:t xml:space="preserve"> in </w:t>
+      </w:r>
+      <w:r>
+        <w:rPr>
+          <w:rFonts w:eastAsia="Arial Unicode MS"/>
+          <w:i/>
+          <w:sz w:val="26"/>
+          <w:szCs w:val="26"/>
+        </w:rPr>
+        <w:t>main()</w:t>
+      </w:r>
+      <w:r>
+        <w:rPr>
+          <w:rFonts w:eastAsia="Arial Unicode MS"/>
+          <w:sz w:val="26"/>
+          <w:szCs w:val="26"/>
+        </w:rPr>
+        <w:t xml:space="preserve"> at the bottom of the </w:t>
+      </w:r>
+      <w:r>
+        <w:rPr>
+          <w:rFonts w:eastAsia="Arial Unicode MS"/>
+          <w:i/>
+          <w:sz w:val="26"/>
+          <w:szCs w:val="26"/>
+        </w:rPr>
+        <w:t>main.cpp</w:t>
+      </w:r>
+      <w:r>
+        <w:rPr>
+          <w:rFonts w:eastAsia="Arial Unicode MS"/>
+          <w:sz w:val="26"/>
+          <w:szCs w:val="26"/>
+        </w:rPr>
+        <w:t xml:space="preserve"> file and in the </w:t>
+      </w:r>
+      <w:r>
+        <w:rPr>
+          <w:rFonts w:eastAsia="Arial Unicode MS"/>
+          <w:i/>
+          <w:sz w:val="26"/>
+          <w:szCs w:val="26"/>
+        </w:rPr>
+        <w:t>build/</w:t>
+      </w:r>
+      <w:r>
+        <w:rPr>
+          <w:rFonts w:eastAsia="Arial Unicode MS"/>
+          <w:sz w:val="26"/>
+          <w:szCs w:val="26"/>
+        </w:rPr>
+        <w:t xml:space="preserve"> directory run:</w:t>
+      </w:r>
+    </w:p>
+    <w:p>
+      <w:pPr>
+        <w:pStyle w:val="ListParagraph"/>
+        <w:numPr>
+          <w:ilvl w:val="1"/>
+          <w:numId w:val="6"/>
+        </w:numPr>
+        <w:spacing w:line="276" w:lineRule="auto"/>
+        <w:rPr>
+          <w:rFonts w:eastAsia="Arial Unicode MS"/>
+          <w:sz w:val="26"/>
+          <w:szCs w:val="26"/>
+        </w:rPr>
+      </w:pPr>
+      <w:proofErr w:type="gramStart"/>
+      <w:r>
+        <w:rPr>
+          <w:rFonts w:eastAsia="Arial Unicode MS"/>
+          <w:i/>
+          <w:sz w:val="26"/>
+          <w:szCs w:val="26"/>
+        </w:rPr>
+        <w:t>make</w:t>
+      </w:r>
+      <w:proofErr w:type="gramEnd"/>
+      <w:r>
+        <w:rPr>
+          <w:rFonts w:eastAsia="Arial Unicode MS"/>
+          <w:i/>
+          <w:sz w:val="26"/>
+          <w:szCs w:val="26"/>
+        </w:rPr>
+        <w:t xml:space="preserve"> &amp;&amp; ./Assignment1_bin</w:t>
+      </w:r>
+    </w:p>
+    <w:p>
+      <w:pPr>
+        <w:pStyle w:val="ListParagraph"/>
+        <w:numPr>
+          <w:ilvl w:val="0"/>
+          <w:numId w:val="6"/>
+        </w:numPr>
+        <w:spacing w:line="276" w:lineRule="auto"/>
+        <w:rPr>
+          <w:rFonts w:eastAsia="Arial Unicode MS"/>
+          <w:sz w:val="26"/>
+          <w:szCs w:val="26"/>
+        </w:rPr>
+      </w:pPr>
+      <w:r>
+        <w:rPr>
+          <w:rFonts w:eastAsia="Arial Unicode MS"/>
+          <w:sz w:val="26"/>
+          <w:szCs w:val="26"/>
+        </w:rPr>
+        <w:t xml:space="preserve">The output image will be saved to the </w:t>
+      </w:r>
+      <w:r>
+        <w:rPr>
+          <w:rFonts w:eastAsia="Arial Unicode MS"/>
+          <w:i/>
+          <w:sz w:val="26"/>
+          <w:szCs w:val="26"/>
+        </w:rPr>
+        <w:t>build/</w:t>
+      </w:r>
+      <w:r>
+        <w:rPr>
+          <w:rFonts w:eastAsia="Arial Unicode MS"/>
+          <w:sz w:val="26"/>
+          <w:szCs w:val="26"/>
+        </w:rPr>
+        <w:t xml:space="preserve"> directory as </w:t>
+      </w:r>
+      <w:r>
+        <w:rPr>
+          <w:rFonts w:eastAsia="Arial Unicode MS"/>
+          <w:i/>
+          <w:sz w:val="26"/>
+          <w:szCs w:val="26"/>
+        </w:rPr>
+        <w:t>part5</w:t>
+      </w:r>
+      <w:r>
+        <w:rPr>
+          <w:rFonts w:eastAsia="Arial Unicode MS"/>
+          <w:i/>
+          <w:sz w:val="26"/>
+          <w:szCs w:val="26"/>
+        </w:rPr>
+        <w:t>.png</w:t>
+      </w:r>
+    </w:p>
+    <w:p>
+      <w:pPr>
+        <w:spacing w:line="276" w:lineRule="auto"/>
+        <w:rPr>
+          <w:rFonts w:eastAsia="Arial Unicode MS"/>
+          <w:sz w:val="26"/>
+          <w:szCs w:val="26"/>
+        </w:rPr>
+      </w:pPr>
+    </w:p>
+    <w:p>
+      <w:pPr>
+        <w:spacing w:line="276" w:lineRule="auto"/>
+        <w:rPr>
+          <w:rFonts w:eastAsia="Arial Unicode MS"/>
+          <w:sz w:val="26"/>
+          <w:szCs w:val="26"/>
+        </w:rPr>
+      </w:pPr>
+    </w:p>
+    <w:p>
+      <w:pPr>
+        <w:pStyle w:val="ListParagraph"/>
+        <w:numPr>
+          <w:ilvl w:val="0"/>
+          <w:numId w:val="7"/>
+        </w:numPr>
+        <w:spacing w:line="276" w:lineRule="auto"/>
+        <w:rPr>
+          <w:rFonts w:eastAsia="Arial Unicode MS"/>
+          <w:sz w:val="26"/>
+          <w:szCs w:val="26"/>
+        </w:rPr>
+      </w:pPr>
+      <w:r>
+        <w:rPr>
+          <w:rFonts w:eastAsia="Arial Unicode MS"/>
+          <w:sz w:val="26"/>
+          <w:szCs w:val="26"/>
+        </w:rPr>
+        <w:t xml:space="preserve">Light positioned at </w:t>
+      </w:r>
+      <w:r>
+        <w:rPr>
+          <w:rFonts w:eastAsia="Arial Unicode MS"/>
+          <w:i/>
+          <w:sz w:val="26"/>
+          <w:szCs w:val="26"/>
+        </w:rPr>
+        <w:t xml:space="preserve">(-1, 1, 1) </w:t>
+      </w:r>
+      <w:r>
+        <w:rPr>
+          <w:rFonts w:eastAsia="Arial Unicode MS"/>
+          <w:sz w:val="26"/>
+          <w:szCs w:val="26"/>
+        </w:rPr>
+        <w:t>(Default</w:t>
+      </w:r>
+      <w:proofErr w:type="gramStart"/>
+      <w:r>
+        <w:rPr>
+          <w:rFonts w:eastAsia="Arial Unicode MS"/>
+          <w:sz w:val="26"/>
+          <w:szCs w:val="26"/>
+        </w:rPr>
+        <w:t>) :</w:t>
+      </w:r>
+      <w:proofErr w:type="gramEnd"/>
+      <w:r>
+        <w:rPr>
+          <w:rFonts w:eastAsia="Arial Unicode MS"/>
+          <w:sz w:val="26"/>
+          <w:szCs w:val="26"/>
+        </w:rPr>
+        <w:t xml:space="preserve"> </w:t>
+      </w:r>
+    </w:p>
+    <w:p>
+      <w:pPr>
+        <w:spacing w:line="276" w:lineRule="auto"/>
+        <w:rPr>
+          <w:rFonts w:eastAsia="Arial Unicode MS"/>
+          <w:sz w:val="26"/>
+          <w:szCs w:val="26"/>
+        </w:rPr>
+      </w:pPr>
+      <w:r>
+        <w:rPr>
+          <w:rFonts w:eastAsia="Arial Unicode MS"/>
+          <w:noProof/>
+          <w:sz w:val="26"/>
+          <w:szCs w:val="26"/>
+          <w:lang w:eastAsia="en-US"/>
+        </w:rPr>
+        <w:drawing>
+          <wp:inline distT="0" distB="0" distL="0" distR="0" wp14:anchorId="74EAFBE6" wp14:editId="36DDE46B">
+            <wp:extent cx="4114800" cy="4114800"/>
+            <wp:effectExtent l="0" t="0" r="0" b="0"/>
+            <wp:docPr id="18" name="Picture 18" descr="Macintosh HD:Users:mattoor:Desktop:School:Graduate:Computer Graphics:homework:assignment-1-radhikamattoo:screenshots:1.6:part6.png"/>
+            <wp:cNvGraphicFramePr>
+              <a:graphicFrameLocks xmlns:a="http://schemas.openxmlformats.org/drawingml/2006/main" noChangeAspect="1"/>
+            </wp:cNvGraphicFramePr>
+            <a:graphic xmlns:a="http://schemas.openxmlformats.org/drawingml/2006/main">
+              <a:graphicData uri="http://schemas.openxmlformats.org/drawingml/2006/picture">
+                <pic:pic xmlns:pic="http://schemas.openxmlformats.org/drawingml/2006/picture">
+                  <pic:nvPicPr>
+                    <pic:cNvPr id="0" name="Picture 9" descr="Macintosh HD:Users:mattoor:Desktop:School:Graduate:Computer Graphics:homework:assignment-1-radhikamattoo:screenshots:1.6:part6.png"/>
+                    <pic:cNvPicPr>
+                      <a:picLocks noChangeAspect="1" noChangeArrowheads="1"/>
+                    </pic:cNvPicPr>
+                  </pic:nvPicPr>
+                  <pic:blipFill>
+                    <a:blip r:embed="rId18">
+                      <a:extLst>
+                        <a:ext uri="{28A0092B-C50C-407E-A947-70E740481C1C}">
+                          <a14:useLocalDpi xmlns:a14="http://schemas.microsoft.com/office/drawing/2010/main" val="0"/>
+                        </a:ext>
+                      </a:extLst>
+                    </a:blip>
+                    <a:srcRect/>
+                    <a:stretch>
+                      <a:fillRect/>
+                    </a:stretch>
+                  </pic:blipFill>
+                  <pic:spPr bwMode="auto">
+                    <a:xfrm>
+                      <a:off x="0" y="0"/>
+                      <a:ext cx="4114800" cy="4114800"/>
+                    </a:xfrm>
+                    <a:prstGeom prst="rect">
+                      <a:avLst/>
+                    </a:prstGeom>
+                    <a:noFill/>
+                    <a:ln>
+                      <a:noFill/>
+                    </a:ln>
+                  </pic:spPr>
+                </pic:pic>
+              </a:graphicData>
+            </a:graphic>
+          </wp:inline>
+        </w:drawing>
+      </w:r>
+    </w:p>
+    <w:p>
+      <w:pPr>
+        <w:pStyle w:val="ListParagraph"/>
+        <w:numPr>
+          <w:ilvl w:val="0"/>
+          <w:numId w:val="7"/>
+        </w:numPr>
+        <w:spacing w:line="276" w:lineRule="auto"/>
+        <w:rPr>
+          <w:rFonts w:eastAsia="Arial Unicode MS"/>
+          <w:sz w:val="26"/>
+          <w:szCs w:val="26"/>
+        </w:rPr>
+      </w:pPr>
+      <w:r>
+        <w:rPr>
+          <w:rFonts w:eastAsia="Arial Unicode MS"/>
+          <w:sz w:val="26"/>
+          <w:szCs w:val="26"/>
+        </w:rPr>
+        <w:t xml:space="preserve">Light positioned at </w:t>
+      </w:r>
+      <w:r>
+        <w:rPr>
+          <w:rFonts w:eastAsia="Arial Unicode MS"/>
+          <w:i/>
+          <w:sz w:val="26"/>
+          <w:szCs w:val="26"/>
+        </w:rPr>
+        <w:t>(1, -1, 1)</w:t>
+      </w:r>
+      <w:r>
+        <w:rPr>
+          <w:rFonts w:eastAsia="Arial Unicode MS"/>
+          <w:sz w:val="26"/>
+          <w:szCs w:val="26"/>
+        </w:rPr>
+        <w:t xml:space="preserve"> (Need to uncomment line to render</w:t>
+      </w:r>
+      <w:r>
+        <w:rPr>
+          <w:rFonts w:eastAsia="Arial Unicode MS"/>
+          <w:sz w:val="26"/>
+          <w:szCs w:val="26"/>
+        </w:rPr>
+        <w:t>)</w:t>
+      </w:r>
+      <w:r>
+        <w:rPr>
+          <w:rFonts w:eastAsia="Arial Unicode MS"/>
+          <w:sz w:val="26"/>
+          <w:szCs w:val="26"/>
+        </w:rPr>
+        <w:t xml:space="preserve">: </w:t>
       </w:r>
     </w:p>
     <w:p>
@@ -3538,7 +4917,7 @@
   <w:abstractNum w:abstractNumId="1">
     <w:nsid w:val="0C6A7AA4"/>
     <w:multiLevelType w:val="hybridMultilevel"/>
-    <w:tmpl w:val="87485C48"/>
+    <w:tmpl w:val="9DFC7D4C"/>
     <w:lvl w:ilvl="0" w:tplc="04090001">
       <w:start w:val="1"/>
       <w:numFmt w:val="bullet"/>

</xml_diff>